<commit_message>
Refactored set_all_plea_and_findings to separate methods.
</commit_message>
<xml_diff>
--- a/resources/Saved/21TRC10217_Crim_Traffic Judgment Entry.docx
+++ b/resources/Saved/21TRC10217_Crim_Traffic Judgment Entry.docx
@@ -519,6 +519,14 @@
         </w:rPr>
         <w:t xml:space="preserve"/>
       </w:r>
+      <w:r>
+        <w:rPr>
+          <w:rFonts w:ascii="Palatino Linotype" w:hAnsi="Palatino Linotype"/>
+          <w:sz w:val="20"/>
+          <w:szCs w:val="20"/>
+        </w:rPr>
+        <w:tab/>
+      </w:r>
     </w:p>
     <w:p>
       <w:pPr>
@@ -598,7 +606,7 @@
           <w:sz w:val="20"/>
           <w:szCs w:val="20"/>
         </w:rPr>
-        <w:t xml:space="preserve"> on March 19, 2022.</w:t>
+        <w:t xml:space="preserve"> on March 20, 2022.</w:t>
       </w:r>
       <w:r>
         <w:rPr>
@@ -615,43 +623,7 @@
           <w:sz w:val="20"/>
           <w:szCs w:val="20"/>
         </w:rPr>
-        <w:t xml:space="preserve">Defendant was represented by Chase Mallory</w:t>
-      </w:r>
-      <w:r>
-        <w:rPr>
-          <w:rFonts w:ascii="Palatino Linotype" w:hAnsi="Palatino Linotype"/>
-          <w:bCs/>
-          <w:sz w:val="20"/>
-          <w:szCs w:val="20"/>
-        </w:rPr>
-        <w:t xml:space="preserve">,</w:t>
-      </w:r>
-      <w:r>
-        <w:rPr>
-          <w:rFonts w:ascii="Palatino Linotype" w:hAnsi="Palatino Linotype"/>
-          <w:bCs/>
-          <w:sz w:val="20"/>
-          <w:szCs w:val="20"/>
-        </w:rPr>
-        <w:t xml:space="preserve"> Private Counsel.</w:t>
-      </w:r>
-      <w:r>
-        <w:rPr>
-          <w:rFonts w:ascii="Palatino Linotype" w:hAnsi="Palatino Linotype"/>
-          <w:bCs/>
-          <w:sz w:val="20"/>
-          <w:szCs w:val="20"/>
-        </w:rPr>
-        <w:t xml:space="preserve"> </w:t>
-      </w:r>
-      <w:r>
-        <w:rPr>
-          <w:rFonts w:ascii="Palatino Linotype" w:hAnsi="Palatino Linotype"/>
-          <w:bCs/>
-          <w:sz w:val="20"/>
-          <w:szCs w:val="20"/>
-        </w:rPr>
-        <w:t xml:space="preserve"/>
+        <w:t xml:space="preserve">Defendant was represented by Chase Mallory, Private Counsel. </w:t>
       </w:r>
       <w:r>
         <w:rPr>
@@ -813,9 +785,18 @@
         </w:rPr>
         <w:t xml:space="preserve"/>
       </w:r>
+      <w:r>
+        <w:rPr>
+          <w:rFonts w:ascii="Palatino Linotype" w:hAnsi="Palatino Linotype"/>
+          <w:sz w:val="20"/>
+          <w:szCs w:val="20"/>
+        </w:rPr>
+        <w:t xml:space="preserve"/>
+      </w:r>
     </w:p>
     <w:p>
       <w:pPr>
+        <w:jc w:val="both"/>
         <w:rPr>
           <w:rFonts w:ascii="Palatino Linotype" w:hAnsi="Palatino Linotype"/>
           <w:sz w:val="20"/>
@@ -831,10 +812,9 @@
         <w:tblLook w:val="04A0" w:firstRow="1" w:lastRow="0" w:firstColumn="1" w:lastColumn="0" w:noHBand="0" w:noVBand="1"/>
       </w:tblPr>
       <w:tblGrid>
-        <w:gridCol w:w="1801"/>
-        <w:gridCol w:w="1559"/>
-        <w:gridCol w:w="3289"/>
-        <w:gridCol w:w="1632"/>
+        <w:gridCol w:w="2726"/>
+        <w:gridCol w:w="2103"/>
+        <w:gridCol w:w="3833"/>
       </w:tblGrid>
       <w:tr>
         <w:trPr>
@@ -842,7 +822,7 @@
         </w:trPr>
         <w:tc>
           <w:tcPr>
-            <w:tcW w:w="1801" w:type="dxa"/>
+            <w:tcW w:w="2182" w:type="dxa"/>
           </w:tcPr>
           <w:p>
             <w:pPr>
@@ -912,6 +892,7 @@
                 <w:sz w:val="20"/>
                 <w:szCs w:val="20"/>
               </w:rPr>
+              <w:lastRenderedPageBreak/>
               <w:t xml:space="preserve">OVI Alcohol / Drugs 1st</w:t>
             </w:r>
           </w:p>
@@ -950,7 +931,51 @@
                 <w:sz w:val="20"/>
                 <w:szCs w:val="20"/>
               </w:rPr>
-              <w:t xml:space="preserve">Criminal Mischief - Victim is Family or Household Member</w:t>
+              <w:lastRenderedPageBreak/>
+              <w:t xml:space="preserve">Turn And Stop Signals</w:t>
+            </w:r>
+          </w:p>
+        </w:tc>
+      </w:tr>
+      <w:tr>
+        <w:trPr>
+          <w:jc w:val="center"/>
+        </w:trPr>
+        <w:tc>
+          <w:tcPr>
+            <w:tcW w:w="2182" w:type="dxa"/>
+          </w:tcPr>
+          <w:p>
+            <w:pPr>
+              <w:tabs>
+                <w:tab w:val="left" w:pos="-1080"/>
+                <w:tab w:val="left" w:pos="-720"/>
+                <w:tab w:val="left" w:pos="0"/>
+                <w:tab w:val="left" w:pos="720"/>
+                <w:tab w:val="left" w:pos="1440"/>
+                <w:tab w:val="left" w:pos="2160"/>
+                <w:tab w:val="left" w:pos="2880"/>
+                <w:tab w:val="left" w:pos="3600"/>
+                <w:tab w:val="left" w:pos="4320"/>
+                <w:tab w:val="left" w:pos="4680"/>
+              </w:tabs>
+              <w:rPr>
+                <w:rFonts w:ascii="Palatino Linotype" w:hAnsi="Palatino Linotype"/>
+                <w:b/>
+                <w:bCs/>
+                <w:sz w:val="20"/>
+                <w:szCs w:val="20"/>
+              </w:rPr>
+            </w:pPr>
+            <w:r>
+              <w:rPr>
+                <w:rFonts w:ascii="Palatino Linotype" w:hAnsi="Palatino Linotype"/>
+                <w:b/>
+                <w:bCs/>
+                <w:sz w:val="20"/>
+                <w:szCs w:val="20"/>
+              </w:rPr>
+              <w:t>Statute/Ord.</w:t>
             </w:r>
           </w:p>
         </w:tc>
@@ -988,51 +1013,7 @@
                 <w:sz w:val="20"/>
                 <w:szCs w:val="20"/>
               </w:rPr>
-              <w:t xml:space="preserve">asdf</w:t>
-            </w:r>
-          </w:p>
-        </w:tc>
-      </w:tr>
-      <w:tr>
-        <w:trPr>
-          <w:jc w:val="center"/>
-        </w:trPr>
-        <w:tc>
-          <w:tcPr>
-            <w:tcW w:w="1801" w:type="dxa"/>
-          </w:tcPr>
-          <w:p>
-            <w:pPr>
-              <w:tabs>
-                <w:tab w:val="left" w:pos="-1080"/>
-                <w:tab w:val="left" w:pos="-720"/>
-                <w:tab w:val="left" w:pos="0"/>
-                <w:tab w:val="left" w:pos="720"/>
-                <w:tab w:val="left" w:pos="1440"/>
-                <w:tab w:val="left" w:pos="2160"/>
-                <w:tab w:val="left" w:pos="2880"/>
-                <w:tab w:val="left" w:pos="3600"/>
-                <w:tab w:val="left" w:pos="4320"/>
-                <w:tab w:val="left" w:pos="4680"/>
-              </w:tabs>
-              <w:rPr>
-                <w:rFonts w:ascii="Palatino Linotype" w:hAnsi="Palatino Linotype"/>
-                <w:b/>
-                <w:bCs/>
-                <w:sz w:val="20"/>
-                <w:szCs w:val="20"/>
-              </w:rPr>
-            </w:pPr>
-            <w:r>
-              <w:rPr>
-                <w:rFonts w:ascii="Palatino Linotype" w:hAnsi="Palatino Linotype"/>
-                <w:b/>
-                <w:bCs/>
-                <w:sz w:val="20"/>
-                <w:szCs w:val="20"/>
-              </w:rPr>
-              <w:lastRenderedPageBreak/>
-              <w:t>Statute/Ord.</w:t>
+              <w:t xml:space="preserve">4511.19A1A*</w:t>
             </w:r>
           </w:p>
         </w:tc>
@@ -1070,7 +1051,50 @@
                 <w:sz w:val="20"/>
                 <w:szCs w:val="20"/>
               </w:rPr>
-              <w:t xml:space="preserve">4511.19A1A*</w:t>
+              <w:t xml:space="preserve">4511.39</w:t>
+            </w:r>
+          </w:p>
+        </w:tc>
+      </w:tr>
+      <w:tr>
+        <w:trPr>
+          <w:jc w:val="center"/>
+        </w:trPr>
+        <w:tc>
+          <w:tcPr>
+            <w:tcW w:w="2182" w:type="dxa"/>
+          </w:tcPr>
+          <w:p>
+            <w:pPr>
+              <w:tabs>
+                <w:tab w:val="left" w:pos="-1080"/>
+                <w:tab w:val="left" w:pos="-720"/>
+                <w:tab w:val="left" w:pos="0"/>
+                <w:tab w:val="left" w:pos="720"/>
+                <w:tab w:val="left" w:pos="1440"/>
+                <w:tab w:val="left" w:pos="2160"/>
+                <w:tab w:val="left" w:pos="2880"/>
+                <w:tab w:val="left" w:pos="3600"/>
+                <w:tab w:val="left" w:pos="4320"/>
+                <w:tab w:val="left" w:pos="4680"/>
+              </w:tabs>
+              <w:rPr>
+                <w:rFonts w:ascii="Palatino Linotype" w:hAnsi="Palatino Linotype"/>
+                <w:b/>
+                <w:bCs/>
+                <w:sz w:val="20"/>
+                <w:szCs w:val="20"/>
+              </w:rPr>
+            </w:pPr>
+            <w:r>
+              <w:rPr>
+                <w:rFonts w:ascii="Palatino Linotype" w:hAnsi="Palatino Linotype"/>
+                <w:b/>
+                <w:bCs/>
+                <w:sz w:val="20"/>
+                <w:szCs w:val="20"/>
+              </w:rPr>
+              <w:t>Degree</w:t>
             </w:r>
           </w:p>
         </w:tc>
@@ -1108,7 +1132,7 @@
                 <w:sz w:val="20"/>
                 <w:szCs w:val="20"/>
               </w:rPr>
-              <w:t xml:space="preserve">2909.07**</w:t>
+              <w:t xml:space="preserve">M1</w:t>
             </w:r>
           </w:p>
         </w:tc>
@@ -1146,7 +1170,7 @@
                 <w:sz w:val="20"/>
                 <w:szCs w:val="20"/>
               </w:rPr>
-              <w:t xml:space="preserve">asdf</w:t>
+              <w:t xml:space="preserve">MM</w:t>
             </w:r>
           </w:p>
         </w:tc>
@@ -1157,7 +1181,7 @@
         </w:trPr>
         <w:tc>
           <w:tcPr>
-            <w:tcW w:w="1801" w:type="dxa"/>
+            <w:tcW w:w="2182" w:type="dxa"/>
           </w:tcPr>
           <w:p>
             <w:pPr>
@@ -1189,7 +1213,7 @@
                 <w:sz w:val="20"/>
                 <w:szCs w:val="20"/>
               </w:rPr>
-              <w:t>Degree</w:t>
+              <w:t>Plea</w:t>
             </w:r>
           </w:p>
         </w:tc>
@@ -1227,7 +1251,7 @@
                 <w:sz w:val="20"/>
                 <w:szCs w:val="20"/>
               </w:rPr>
-              <w:t xml:space="preserve">M1</w:t>
+              <w:t xml:space="preserve">No Contest</w:t>
             </w:r>
           </w:p>
         </w:tc>
@@ -1265,7 +1289,50 @@
                 <w:sz w:val="20"/>
                 <w:szCs w:val="20"/>
               </w:rPr>
-              <w:t xml:space="preserve">M3</w:t>
+              <w:t xml:space="preserve">Dismissed</w:t>
+            </w:r>
+          </w:p>
+        </w:tc>
+      </w:tr>
+      <w:tr>
+        <w:trPr>
+          <w:jc w:val="center"/>
+        </w:trPr>
+        <w:tc>
+          <w:tcPr>
+            <w:tcW w:w="2182" w:type="dxa"/>
+          </w:tcPr>
+          <w:p>
+            <w:pPr>
+              <w:tabs>
+                <w:tab w:val="left" w:pos="-1080"/>
+                <w:tab w:val="left" w:pos="-720"/>
+                <w:tab w:val="left" w:pos="0"/>
+                <w:tab w:val="left" w:pos="720"/>
+                <w:tab w:val="left" w:pos="1440"/>
+                <w:tab w:val="left" w:pos="2160"/>
+                <w:tab w:val="left" w:pos="2880"/>
+                <w:tab w:val="left" w:pos="3600"/>
+                <w:tab w:val="left" w:pos="4320"/>
+                <w:tab w:val="left" w:pos="4680"/>
+              </w:tabs>
+              <w:rPr>
+                <w:rFonts w:ascii="Palatino Linotype" w:hAnsi="Palatino Linotype"/>
+                <w:b/>
+                <w:bCs/>
+                <w:sz w:val="20"/>
+                <w:szCs w:val="20"/>
+              </w:rPr>
+            </w:pPr>
+            <w:r>
+              <w:rPr>
+                <w:rFonts w:ascii="Palatino Linotype" w:hAnsi="Palatino Linotype"/>
+                <w:b/>
+                <w:bCs/>
+                <w:sz w:val="20"/>
+                <w:szCs w:val="20"/>
+              </w:rPr>
+              <w:t>Finding</w:t>
             </w:r>
           </w:p>
         </w:tc>
@@ -1303,50 +1370,7 @@
                 <w:sz w:val="20"/>
                 <w:szCs w:val="20"/>
               </w:rPr>
-              <w:t xml:space="preserve">M2</w:t>
-            </w:r>
-          </w:p>
-        </w:tc>
-      </w:tr>
-      <w:tr>
-        <w:trPr>
-          <w:jc w:val="center"/>
-        </w:trPr>
-        <w:tc>
-          <w:tcPr>
-            <w:tcW w:w="1801" w:type="dxa"/>
-          </w:tcPr>
-          <w:p>
-            <w:pPr>
-              <w:tabs>
-                <w:tab w:val="left" w:pos="-1080"/>
-                <w:tab w:val="left" w:pos="-720"/>
-                <w:tab w:val="left" w:pos="0"/>
-                <w:tab w:val="left" w:pos="720"/>
-                <w:tab w:val="left" w:pos="1440"/>
-                <w:tab w:val="left" w:pos="2160"/>
-                <w:tab w:val="left" w:pos="2880"/>
-                <w:tab w:val="left" w:pos="3600"/>
-                <w:tab w:val="left" w:pos="4320"/>
-                <w:tab w:val="left" w:pos="4680"/>
-              </w:tabs>
-              <w:rPr>
-                <w:rFonts w:ascii="Palatino Linotype" w:hAnsi="Palatino Linotype"/>
-                <w:b/>
-                <w:bCs/>
-                <w:sz w:val="20"/>
-                <w:szCs w:val="20"/>
-              </w:rPr>
-            </w:pPr>
-            <w:r>
-              <w:rPr>
-                <w:rFonts w:ascii="Palatino Linotype" w:hAnsi="Palatino Linotype"/>
-                <w:b/>
-                <w:bCs/>
-                <w:sz w:val="20"/>
-                <w:szCs w:val="20"/>
-              </w:rPr>
-              <w:t>Plea</w:t>
+              <w:t xml:space="preserve">Guilty - Allied Offense</w:t>
             </w:r>
           </w:p>
         </w:tc>
@@ -1384,7 +1408,50 @@
                 <w:sz w:val="20"/>
                 <w:szCs w:val="20"/>
               </w:rPr>
-              <w:t xml:space="preserve">Guilty</w:t>
+              <w:t xml:space="preserve"/>
+            </w:r>
+          </w:p>
+        </w:tc>
+      </w:tr>
+      <w:tr>
+        <w:trPr>
+          <w:jc w:val="center"/>
+        </w:trPr>
+        <w:tc>
+          <w:tcPr>
+            <w:tcW w:w="2182" w:type="dxa"/>
+          </w:tcPr>
+          <w:p>
+            <w:pPr>
+              <w:tabs>
+                <w:tab w:val="left" w:pos="-1080"/>
+                <w:tab w:val="left" w:pos="-720"/>
+                <w:tab w:val="left" w:pos="0"/>
+                <w:tab w:val="left" w:pos="720"/>
+                <w:tab w:val="left" w:pos="1440"/>
+                <w:tab w:val="left" w:pos="2160"/>
+                <w:tab w:val="left" w:pos="2880"/>
+                <w:tab w:val="left" w:pos="3600"/>
+                <w:tab w:val="left" w:pos="4320"/>
+                <w:tab w:val="left" w:pos="4680"/>
+              </w:tabs>
+              <w:rPr>
+                <w:rFonts w:ascii="Palatino Linotype" w:hAnsi="Palatino Linotype"/>
+                <w:b/>
+                <w:bCs/>
+                <w:sz w:val="20"/>
+                <w:szCs w:val="20"/>
+              </w:rPr>
+            </w:pPr>
+            <w:r>
+              <w:rPr>
+                <w:rFonts w:ascii="Palatino Linotype" w:hAnsi="Palatino Linotype"/>
+                <w:b/>
+                <w:bCs/>
+                <w:sz w:val="20"/>
+                <w:szCs w:val="20"/>
+              </w:rPr>
+              <w:t>Fine Amount</w:t>
             </w:r>
           </w:p>
         </w:tc>
@@ -1422,7 +1489,7 @@
                 <w:sz w:val="20"/>
                 <w:szCs w:val="20"/>
               </w:rPr>
-              <w:t xml:space="preserve">Guilty</w:t>
+              <w:t xml:space="preserve">$ 0</w:t>
             </w:r>
           </w:p>
         </w:tc>
@@ -1460,7 +1527,7 @@
                 <w:sz w:val="20"/>
                 <w:szCs w:val="20"/>
               </w:rPr>
-              <w:t xml:space="preserve">Guilty</w:t>
+              <w:t xml:space="preserve"> </w:t>
             </w:r>
           </w:p>
         </w:tc>
@@ -1471,7 +1538,7 @@
         </w:trPr>
         <w:tc>
           <w:tcPr>
-            <w:tcW w:w="1801" w:type="dxa"/>
+            <w:tcW w:w="2182" w:type="dxa"/>
           </w:tcPr>
           <w:p>
             <w:pPr>
@@ -1503,7 +1570,27 @@
                 <w:sz w:val="20"/>
                 <w:szCs w:val="20"/>
               </w:rPr>
-              <w:t>Finding</w:t>
+              <w:t xml:space="preserve">Fines </w:t>
+            </w:r>
+            <w:r>
+              <w:rPr>
+                <w:rFonts w:ascii="Palatino Linotype" w:hAnsi="Palatino Linotype"/>
+                <w:b/>
+                <w:bCs/>
+                <w:sz w:val="20"/>
+                <w:szCs w:val="20"/>
+              </w:rPr>
+              <w:t>Suspend</w:t>
+            </w:r>
+            <w:r>
+              <w:rPr>
+                <w:rFonts w:ascii="Palatino Linotype" w:hAnsi="Palatino Linotype"/>
+                <w:b/>
+                <w:bCs/>
+                <w:sz w:val="20"/>
+                <w:szCs w:val="20"/>
+              </w:rPr>
+              <w:t>ed</w:t>
             </w:r>
           </w:p>
         </w:tc>
@@ -1541,7 +1628,7 @@
                 <w:sz w:val="20"/>
                 <w:szCs w:val="20"/>
               </w:rPr>
-              <w:t xml:space="preserve">Guilty</w:t>
+              <w:t xml:space="preserve">$ 0</w:t>
             </w:r>
           </w:p>
         </w:tc>
@@ -1579,7 +1666,50 @@
                 <w:sz w:val="20"/>
                 <w:szCs w:val="20"/>
               </w:rPr>
-              <w:t xml:space="preserve">Guilty</w:t>
+              <w:t xml:space="preserve"> </w:t>
+            </w:r>
+          </w:p>
+        </w:tc>
+      </w:tr>
+      <w:tr>
+        <w:trPr>
+          <w:jc w:val="center"/>
+        </w:trPr>
+        <w:tc>
+          <w:tcPr>
+            <w:tcW w:w="2182" w:type="dxa"/>
+          </w:tcPr>
+          <w:p>
+            <w:pPr>
+              <w:tabs>
+                <w:tab w:val="left" w:pos="-1080"/>
+                <w:tab w:val="left" w:pos="-720"/>
+                <w:tab w:val="left" w:pos="0"/>
+                <w:tab w:val="left" w:pos="720"/>
+                <w:tab w:val="left" w:pos="1440"/>
+                <w:tab w:val="left" w:pos="2160"/>
+                <w:tab w:val="left" w:pos="2880"/>
+                <w:tab w:val="left" w:pos="3600"/>
+                <w:tab w:val="left" w:pos="4320"/>
+                <w:tab w:val="left" w:pos="4680"/>
+              </w:tabs>
+              <w:rPr>
+                <w:rFonts w:ascii="Palatino Linotype" w:hAnsi="Palatino Linotype"/>
+                <w:b/>
+                <w:bCs/>
+                <w:sz w:val="20"/>
+                <w:szCs w:val="20"/>
+              </w:rPr>
+            </w:pPr>
+            <w:r>
+              <w:rPr>
+                <w:rFonts w:ascii="Palatino Linotype" w:hAnsi="Palatino Linotype"/>
+                <w:b/>
+                <w:bCs/>
+                <w:sz w:val="20"/>
+                <w:szCs w:val="20"/>
+              </w:rPr>
+              <w:t>Jail Days</w:t>
             </w:r>
           </w:p>
         </w:tc>
@@ -1617,50 +1747,7 @@
                 <w:sz w:val="20"/>
                 <w:szCs w:val="20"/>
               </w:rPr>
-              <w:t xml:space="preserve">Guilty</w:t>
-            </w:r>
-          </w:p>
-        </w:tc>
-      </w:tr>
-      <w:tr>
-        <w:trPr>
-          <w:jc w:val="center"/>
-        </w:trPr>
-        <w:tc>
-          <w:tcPr>
-            <w:tcW w:w="1801" w:type="dxa"/>
-          </w:tcPr>
-          <w:p>
-            <w:pPr>
-              <w:tabs>
-                <w:tab w:val="left" w:pos="-1080"/>
-                <w:tab w:val="left" w:pos="-720"/>
-                <w:tab w:val="left" w:pos="0"/>
-                <w:tab w:val="left" w:pos="720"/>
-                <w:tab w:val="left" w:pos="1440"/>
-                <w:tab w:val="left" w:pos="2160"/>
-                <w:tab w:val="left" w:pos="2880"/>
-                <w:tab w:val="left" w:pos="3600"/>
-                <w:tab w:val="left" w:pos="4320"/>
-                <w:tab w:val="left" w:pos="4680"/>
-              </w:tabs>
-              <w:rPr>
-                <w:rFonts w:ascii="Palatino Linotype" w:hAnsi="Palatino Linotype"/>
-                <w:b/>
-                <w:bCs/>
-                <w:sz w:val="20"/>
-                <w:szCs w:val="20"/>
-              </w:rPr>
-            </w:pPr>
-            <w:r>
-              <w:rPr>
-                <w:rFonts w:ascii="Palatino Linotype" w:hAnsi="Palatino Linotype"/>
-                <w:b/>
-                <w:bCs/>
-                <w:sz w:val="20"/>
-                <w:szCs w:val="20"/>
-              </w:rPr>
-              <w:t>Fine Amount</w:t>
+              <w:t xml:space="preserve">None</w:t>
             </w:r>
           </w:p>
         </w:tc>
@@ -1698,7 +1785,70 @@
                 <w:sz w:val="20"/>
                 <w:szCs w:val="20"/>
               </w:rPr>
-              <w:t xml:space="preserve">$ 0</w:t>
+              <w:t xml:space="preserve"> </w:t>
+            </w:r>
+          </w:p>
+        </w:tc>
+      </w:tr>
+      <w:tr>
+        <w:trPr>
+          <w:jc w:val="center"/>
+        </w:trPr>
+        <w:tc>
+          <w:tcPr>
+            <w:tcW w:w="2182" w:type="dxa"/>
+          </w:tcPr>
+          <w:p>
+            <w:pPr>
+              <w:tabs>
+                <w:tab w:val="left" w:pos="-1080"/>
+                <w:tab w:val="left" w:pos="-720"/>
+                <w:tab w:val="left" w:pos="0"/>
+                <w:tab w:val="left" w:pos="720"/>
+                <w:tab w:val="left" w:pos="1440"/>
+                <w:tab w:val="left" w:pos="2160"/>
+                <w:tab w:val="left" w:pos="2880"/>
+                <w:tab w:val="left" w:pos="3600"/>
+                <w:tab w:val="left" w:pos="4320"/>
+                <w:tab w:val="left" w:pos="4680"/>
+              </w:tabs>
+              <w:rPr>
+                <w:rFonts w:ascii="Palatino Linotype" w:hAnsi="Palatino Linotype"/>
+                <w:b/>
+                <w:bCs/>
+                <w:sz w:val="20"/>
+                <w:szCs w:val="20"/>
+              </w:rPr>
+            </w:pPr>
+            <w:r>
+              <w:rPr>
+                <w:rFonts w:ascii="Palatino Linotype" w:hAnsi="Palatino Linotype"/>
+                <w:b/>
+                <w:bCs/>
+                <w:sz w:val="20"/>
+                <w:szCs w:val="20"/>
+              </w:rPr>
+              <w:t>Jail Days</w:t>
+            </w:r>
+            <w:r>
+              <w:rPr>
+                <w:rFonts w:ascii="Palatino Linotype" w:hAnsi="Palatino Linotype"/>
+                <w:b/>
+                <w:bCs/>
+                <w:sz w:val="20"/>
+                <w:szCs w:val="20"/>
+              </w:rPr>
+              <w:t xml:space="preserve"> </w:t>
+            </w:r>
+            <w:r>
+              <w:rPr>
+                <w:rFonts w:ascii="Palatino Linotype" w:hAnsi="Palatino Linotype"/>
+                <w:b/>
+                <w:bCs/>
+                <w:sz w:val="20"/>
+                <w:szCs w:val="20"/>
+              </w:rPr>
+              <w:t>Suspended</w:t>
             </w:r>
           </w:p>
         </w:tc>
@@ -1736,7 +1886,7 @@
                 <w:sz w:val="20"/>
                 <w:szCs w:val="20"/>
               </w:rPr>
-              <w:t xml:space="preserve">$ 0</w:t>
+              <w:t xml:space="preserve">None</w:t>
             </w:r>
           </w:p>
         </w:tc>
@@ -1774,184 +1924,7 @@
                 <w:sz w:val="20"/>
                 <w:szCs w:val="20"/>
               </w:rPr>
-              <w:t xml:space="preserve">$ 0</w:t>
-            </w:r>
-          </w:p>
-        </w:tc>
-      </w:tr>
-      <w:tr>
-        <w:trPr>
-          <w:jc w:val="center"/>
-        </w:trPr>
-        <w:tc>
-          <w:tcPr>
-            <w:tcW w:w="1801" w:type="dxa"/>
-          </w:tcPr>
-          <w:p>
-            <w:pPr>
-              <w:tabs>
-                <w:tab w:val="left" w:pos="-1080"/>
-                <w:tab w:val="left" w:pos="-720"/>
-                <w:tab w:val="left" w:pos="0"/>
-                <w:tab w:val="left" w:pos="720"/>
-                <w:tab w:val="left" w:pos="1440"/>
-                <w:tab w:val="left" w:pos="2160"/>
-                <w:tab w:val="left" w:pos="2880"/>
-                <w:tab w:val="left" w:pos="3600"/>
-                <w:tab w:val="left" w:pos="4320"/>
-                <w:tab w:val="left" w:pos="4680"/>
-              </w:tabs>
-              <w:rPr>
-                <w:rFonts w:ascii="Palatino Linotype" w:hAnsi="Palatino Linotype"/>
-                <w:b/>
-                <w:bCs/>
-                <w:sz w:val="20"/>
-                <w:szCs w:val="20"/>
-              </w:rPr>
-            </w:pPr>
-            <w:r>
-              <w:rPr>
-                <w:rFonts w:ascii="Palatino Linotype" w:hAnsi="Palatino Linotype"/>
-                <w:b/>
-                <w:bCs/>
-                <w:sz w:val="20"/>
-                <w:szCs w:val="20"/>
-              </w:rPr>
-              <w:t xml:space="preserve">Fines </w:t>
-            </w:r>
-            <w:r>
-              <w:rPr>
-                <w:rFonts w:ascii="Palatino Linotype" w:hAnsi="Palatino Linotype"/>
-                <w:b/>
-                <w:bCs/>
-                <w:sz w:val="20"/>
-                <w:szCs w:val="20"/>
-              </w:rPr>
-              <w:t>Suspend</w:t>
-            </w:r>
-            <w:r>
-              <w:rPr>
-                <w:rFonts w:ascii="Palatino Linotype" w:hAnsi="Palatino Linotype"/>
-                <w:b/>
-                <w:bCs/>
-                <w:sz w:val="20"/>
-                <w:szCs w:val="20"/>
-              </w:rPr>
-              <w:t>ed</w:t>
-            </w:r>
-          </w:p>
-        </w:tc>
-        <w:tc>
-          <w:tcPr>
-            <w:tcW w:w="3289" w:type="dxa"/>
-          </w:tcPr>
-          <w:p>
-            <w:pPr>
-              <w:tabs>
-                <w:tab w:val="left" w:pos="-1080"/>
-                <w:tab w:val="left" w:pos="-720"/>
-                <w:tab w:val="left" w:pos="0"/>
-                <w:tab w:val="left" w:pos="720"/>
-                <w:tab w:val="left" w:pos="1440"/>
-                <w:tab w:val="left" w:pos="2160"/>
-                <w:tab w:val="left" w:pos="2880"/>
-                <w:tab w:val="left" w:pos="3600"/>
-                <w:tab w:val="left" w:pos="4320"/>
-                <w:tab w:val="left" w:pos="4680"/>
-              </w:tabs>
-              <w:rPr>
-                <w:rFonts w:ascii="Palatino Linotype" w:hAnsi="Palatino Linotype"/>
-                <w:b/>
-                <w:bCs/>
-                <w:sz w:val="20"/>
-                <w:szCs w:val="20"/>
-              </w:rPr>
-            </w:pPr>
-            <w:r>
-              <w:rPr>
-                <w:rFonts w:ascii="Palatino Linotype" w:hAnsi="Palatino Linotype"/>
-                <w:b/>
-                <w:bCs/>
-                <w:sz w:val="20"/>
-                <w:szCs w:val="20"/>
-              </w:rPr>
-              <w:t xml:space="preserve">$ 0</w:t>
-            </w:r>
-          </w:p>
-        </w:tc>
-        <w:tc>
-          <w:tcPr>
-            <w:tcW w:w="3289" w:type="dxa"/>
-          </w:tcPr>
-          <w:p>
-            <w:pPr>
-              <w:tabs>
-                <w:tab w:val="left" w:pos="-1080"/>
-                <w:tab w:val="left" w:pos="-720"/>
-                <w:tab w:val="left" w:pos="0"/>
-                <w:tab w:val="left" w:pos="720"/>
-                <w:tab w:val="left" w:pos="1440"/>
-                <w:tab w:val="left" w:pos="2160"/>
-                <w:tab w:val="left" w:pos="2880"/>
-                <w:tab w:val="left" w:pos="3600"/>
-                <w:tab w:val="left" w:pos="4320"/>
-                <w:tab w:val="left" w:pos="4680"/>
-              </w:tabs>
-              <w:rPr>
-                <w:rFonts w:ascii="Palatino Linotype" w:hAnsi="Palatino Linotype"/>
-                <w:b/>
-                <w:bCs/>
-                <w:sz w:val="20"/>
-                <w:szCs w:val="20"/>
-              </w:rPr>
-            </w:pPr>
-            <w:r>
-              <w:rPr>
-                <w:rFonts w:ascii="Palatino Linotype" w:hAnsi="Palatino Linotype"/>
-                <w:b/>
-                <w:bCs/>
-                <w:sz w:val="20"/>
-                <w:szCs w:val="20"/>
-              </w:rPr>
-              <w:t xml:space="preserve">$ 0</w:t>
-            </w:r>
-          </w:p>
-        </w:tc>
-        <w:tc>
-          <w:tcPr>
-            <w:tcW w:w="3289" w:type="dxa"/>
-          </w:tcPr>
-          <w:p>
-            <w:pPr>
-              <w:tabs>
-                <w:tab w:val="left" w:pos="-1080"/>
-                <w:tab w:val="left" w:pos="-720"/>
-                <w:tab w:val="left" w:pos="0"/>
-                <w:tab w:val="left" w:pos="720"/>
-                <w:tab w:val="left" w:pos="1440"/>
-                <w:tab w:val="left" w:pos="2160"/>
-                <w:tab w:val="left" w:pos="2880"/>
-                <w:tab w:val="left" w:pos="3600"/>
-                <w:tab w:val="left" w:pos="4320"/>
-                <w:tab w:val="left" w:pos="4680"/>
-              </w:tabs>
-              <w:rPr>
-                <w:rFonts w:ascii="Palatino Linotype" w:hAnsi="Palatino Linotype"/>
-                <w:b/>
-                <w:bCs/>
-                <w:sz w:val="20"/>
-                <w:szCs w:val="20"/>
-              </w:rPr>
-            </w:pPr>
-            <w:r>
-              <w:rPr>
-                <w:rFonts w:ascii="Palatino Linotype" w:hAnsi="Palatino Linotype"/>
-                <w:b/>
-                <w:bCs/>
-                <w:sz w:val="20"/>
-                <w:szCs w:val="20"/>
-              </w:rPr>
-              <w:t xml:space="preserve">$ 0</w:t>
+              <w:t xml:space="preserve"> </w:t>
             </w:r>
           </w:p>
         </w:tc>
@@ -1959,8 +1932,64 @@
     </w:tbl>
     <w:p>
       <w:pPr>
-        <w:spacing w:line="276" w:lineRule="auto"/>
         <w:jc w:val="both"/>
+        <w:rPr>
+          <w:rFonts w:ascii="Palatino Linotype" w:hAnsi="Palatino Linotype"/>
+          <w:sz w:val="20"/>
+          <w:szCs w:val="20"/>
+        </w:rPr>
+      </w:pPr>
+      <w:r>
+        <w:rPr>
+          <w:rFonts w:ascii="Palatino Linotype" w:hAnsi="Palatino Linotype"/>
+          <w:sz w:val="20"/>
+          <w:szCs w:val="20"/>
+        </w:rPr>
+        <w:t xml:space="preserve"/>
+      </w:r>
+      <w:r>
+        <w:rPr>
+          <w:rFonts w:ascii="Palatino Linotype" w:hAnsi="Palatino Linotype"/>
+          <w:sz w:val="20"/>
+          <w:szCs w:val="20"/>
+        </w:rPr>
+        <w:t xml:space="preserve"/>
+      </w:r>
+      <w:r>
+        <w:rPr>
+          <w:rFonts w:ascii="Palatino Linotype" w:hAnsi="Palatino Linotype"/>
+          <w:sz w:val="20"/>
+          <w:szCs w:val="20"/>
+        </w:rPr>
+        <w:t xml:space="preserve"/>
+      </w:r>
+      <w:r>
+        <w:rPr>
+          <w:rFonts w:ascii="Palatino Linotype" w:hAnsi="Palatino Linotype"/>
+          <w:sz w:val="20"/>
+          <w:szCs w:val="20"/>
+        </w:rPr>
+        <w:t xml:space="preserve"/>
+      </w:r>
+      <w:r>
+        <w:rPr>
+          <w:rFonts w:ascii="Palatino Linotype" w:hAnsi="Palatino Linotype"/>
+          <w:sz w:val="20"/>
+          <w:szCs w:val="20"/>
+        </w:rPr>
+        <w:t xml:space="preserve"/>
+      </w:r>
+    </w:p>
+    <w:p>
+      <w:pPr>
+        <w:jc w:val="both"/>
+        <w:rPr>
+          <w:rFonts w:ascii="Palatino Linotype" w:hAnsi="Palatino Linotype"/>
+          <w:sz w:val="20"/>
+          <w:szCs w:val="20"/>
+        </w:rPr>
+      </w:pPr>
+      <w:r>
         <w:rPr>
           <w:rFonts w:ascii="Palatino Linotype" w:hAnsi="Palatino Linotype"/>
           <w:b/>
@@ -1968,17 +1997,8 @@
           <w:sz w:val="20"/>
           <w:szCs w:val="20"/>
         </w:rPr>
-      </w:pPr>
-    </w:p>
-    <w:p>
-      <w:pPr>
-        <w:jc w:val="both"/>
-        <w:rPr>
-          <w:rFonts w:ascii="Palatino Linotype" w:hAnsi="Palatino Linotype"/>
-          <w:sz w:val="20"/>
-          <w:szCs w:val="20"/>
-        </w:rPr>
-      </w:pPr>
+        <w:t xml:space="preserve">Fines and Costs.  </w:t>
+      </w:r>
       <w:r>
         <w:rPr>
           <w:rFonts w:ascii="Palatino Linotype" w:hAnsi="Palatino Linotype"/>
@@ -1987,7 +2007,77 @@
           <w:sz w:val="20"/>
           <w:szCs w:val="20"/>
         </w:rPr>
-        <w:t xml:space="preserve">Fines and Costs.  </w:t>
+        <w:t xml:space="preserve"/>
+      </w:r>
+      <w:r>
+        <w:rPr>
+          <w:rFonts w:ascii="Palatino Linotype" w:hAnsi="Palatino Linotype"/>
+          <w:bCs/>
+          <w:sz w:val="20"/>
+          <w:szCs w:val="20"/>
+          <w:u w:val="single"/>
+        </w:rPr>
+        <w:t xml:space="preserve">Court costs are assessed for the highest degree charge in this</w:t>
+      </w:r>
+      <w:r>
+        <w:rPr>
+          <w:rFonts w:ascii="Palatino Linotype" w:hAnsi="Palatino Linotype"/>
+          <w:bCs/>
+          <w:sz w:val="20"/>
+          <w:szCs w:val="20"/>
+          <w:u w:val="single"/>
+        </w:rPr>
+        <w:t xml:space="preserve"> case</w:t>
+      </w:r>
+      <w:r>
+        <w:rPr>
+          <w:rFonts w:ascii="Palatino Linotype" w:hAnsi="Palatino Linotype"/>
+          <w:bCs/>
+          <w:sz w:val="20"/>
+          <w:szCs w:val="20"/>
+        </w:rPr>
+        <w:t xml:space="preserve">. </w:t>
+      </w:r>
+      <w:r>
+        <w:rPr>
+          <w:rFonts w:ascii="Palatino Linotype" w:hAnsi="Palatino Linotype"/>
+          <w:sz w:val="20"/>
+          <w:szCs w:val="20"/>
+        </w:rPr>
+        <w:t xml:space="preserve"/>
+      </w:r>
+      <w:r>
+        <w:rPr>
+          <w:rFonts w:ascii="Palatino Linotype" w:hAnsi="Palatino Linotype"/>
+          <w:bCs/>
+          <w:sz w:val="20"/>
+          <w:szCs w:val="20"/>
+        </w:rPr>
+        <w:t xml:space="preserve"/>
+      </w:r>
+      <w:r>
+        <w:rPr>
+          <w:rFonts w:ascii="Palatino Linotype" w:hAnsi="Palatino Linotype"/>
+          <w:sz w:val="20"/>
+          <w:szCs w:val="20"/>
+        </w:rPr>
+        <w:t xml:space="preserve"/>
+      </w:r>
+      <w:r>
+        <w:rPr>
+          <w:rFonts w:ascii="Palatino Linotype" w:hAnsi="Palatino Linotype"/>
+          <w:sz w:val="20"/>
+          <w:szCs w:val="20"/>
+        </w:rPr>
+        <w:t xml:space="preserve">Having</w:t>
+      </w:r>
+      <w:r>
+        <w:rPr>
+          <w:rFonts w:ascii="Palatino Linotype" w:hAnsi="Palatino Linotype"/>
+          <w:sz w:val="20"/>
+          <w:szCs w:val="20"/>
+        </w:rPr>
+        <w:t xml:space="preserve"> been informed of the fines </w:t>
       </w:r>
       <w:r>
         <w:rPr>
@@ -2002,47 +2092,26 @@
       <w:r>
         <w:rPr>
           <w:rFonts w:ascii="Palatino Linotype" w:hAnsi="Palatino Linotype"/>
-          <w:bCs/>
-          <w:sz w:val="20"/>
-          <w:szCs w:val="20"/>
-          <w:u w:val="single"/>
-        </w:rPr>
-        <w:t>Court costs are assessed for the highest degree charge in this</w:t>
-      </w:r>
-      <w:r>
-        <w:rPr>
-          <w:rFonts w:ascii="Palatino Linotype" w:hAnsi="Palatino Linotype"/>
-          <w:bCs/>
-          <w:sz w:val="20"/>
-          <w:szCs w:val="20"/>
-          <w:u w:val="single"/>
-        </w:rPr>
-        <w:t xml:space="preserve"> case</w:t>
-      </w:r>
-      <w:r>
-        <w:rPr>
-          <w:rFonts w:ascii="Palatino Linotype" w:hAnsi="Palatino Linotype"/>
-          <w:bCs/>
-          <w:sz w:val="20"/>
-          <w:szCs w:val="20"/>
-        </w:rPr>
-        <w:t xml:space="preserve">. </w:t>
-      </w:r>
-      <w:r>
-        <w:rPr>
-          <w:rFonts w:ascii="Palatino Linotype" w:hAnsi="Palatino Linotype"/>
-          <w:sz w:val="20"/>
-          <w:szCs w:val="20"/>
-        </w:rPr>
-        <w:t xml:space="preserve">Having</w:t>
-      </w:r>
-      <w:r>
-        <w:rPr>
-          <w:rFonts w:ascii="Palatino Linotype" w:hAnsi="Palatino Linotype"/>
-          <w:sz w:val="20"/>
-          <w:szCs w:val="20"/>
-        </w:rPr>
-        <w:t xml:space="preserve"> been informed of the fines </w:t>
+          <w:sz w:val="20"/>
+          <w:szCs w:val="20"/>
+        </w:rPr>
+        <w:t xml:space="preserve">and costs</w:t>
+      </w:r>
+      <w:r>
+        <w:rPr>
+          <w:rFonts w:ascii="Palatino Linotype" w:hAnsi="Palatino Linotype"/>
+          <w:sz w:val="20"/>
+          <w:szCs w:val="20"/>
+        </w:rPr>
+        <w:t xml:space="preserve"> </w:t>
+      </w:r>
+      <w:r>
+        <w:rPr>
+          <w:rFonts w:ascii="Palatino Linotype" w:hAnsi="Palatino Linotype"/>
+          <w:sz w:val="20"/>
+          <w:szCs w:val="20"/>
+        </w:rPr>
+        <w:t xml:space="preserve">owed, Defendant expressed an ability to pay </w:t>
       </w:r>
       <w:r>
         <w:rPr>
@@ -2052,31 +2121,32 @@
           <w:sz w:val="20"/>
           <w:szCs w:val="20"/>
         </w:rPr>
-        <w:t xml:space="preserve"/>
-      </w:r>
-      <w:r>
-        <w:rPr>
-          <w:rFonts w:ascii="Palatino Linotype" w:hAnsi="Palatino Linotype"/>
-          <w:sz w:val="20"/>
-          <w:szCs w:val="20"/>
-        </w:rPr>
-        <w:t xml:space="preserve">and costs</w:t>
-      </w:r>
-      <w:r>
-        <w:rPr>
-          <w:rFonts w:ascii="Palatino Linotype" w:hAnsi="Palatino Linotype"/>
-          <w:sz w:val="20"/>
-          <w:szCs w:val="20"/>
-        </w:rPr>
-        <w:t xml:space="preserve"> </w:t>
-      </w:r>
-      <w:r>
-        <w:rPr>
-          <w:rFonts w:ascii="Palatino Linotype" w:hAnsi="Palatino Linotype"/>
-          <w:sz w:val="20"/>
-          <w:szCs w:val="20"/>
-        </w:rPr>
-        <w:t xml:space="preserve">owed, Defendant expressed an ability to pay </w:t>
+        <w:t xml:space="preserve">forthwith</w:t>
+      </w:r>
+      <w:r>
+        <w:rPr>
+          <w:rFonts w:ascii="Palatino Linotype" w:hAnsi="Palatino Linotype"/>
+          <w:sz w:val="20"/>
+          <w:szCs w:val="20"/>
+        </w:rPr>
+        <w:t xml:space="preserve">. </w:t>
+      </w:r>
+      <w:bookmarkStart w:id="0" w:name="_Hlk94196527"/>
+      <w:r>
+        <w:rPr>
+          <w:rFonts w:ascii="Palatino Linotype" w:hAnsi="Palatino Linotype"/>
+          <w:sz w:val="20"/>
+          <w:szCs w:val="20"/>
+        </w:rPr>
+        <w:t xml:space="preserve">Absent further order, the Court finds Defendant is able and shall pay</w:t>
+      </w:r>
+      <w:r>
+        <w:rPr>
+          <w:rFonts w:ascii="Palatino Linotype" w:hAnsi="Palatino Linotype"/>
+          <w:sz w:val="20"/>
+          <w:szCs w:val="20"/>
+        </w:rPr>
+        <w:t xml:space="preserve"> the fines </w:t>
       </w:r>
       <w:r>
         <w:rPr>
@@ -2086,33 +2156,33 @@
           <w:sz w:val="20"/>
           <w:szCs w:val="20"/>
         </w:rPr>
-        <w:t xml:space="preserve">forthwith</w:t>
-      </w:r>
-      <w:r>
-        <w:rPr>
-          <w:rFonts w:ascii="Palatino Linotype" w:hAnsi="Palatino Linotype"/>
-          <w:sz w:val="20"/>
-          <w:szCs w:val="20"/>
-        </w:rPr>
-        <w:t xml:space="preserve">. </w:t>
-      </w:r>
-      <w:bookmarkStart w:id="0" w:name="_Hlk94196527"/>
-      <w:r>
-        <w:rPr>
-          <w:rFonts w:ascii="Palatino Linotype" w:hAnsi="Palatino Linotype"/>
-          <w:sz w:val="20"/>
-          <w:szCs w:val="20"/>
-        </w:rPr>
-        <w:t xml:space="preserve">Absent further order, the Court finds Defendant is able and shall pay</w:t>
-      </w:r>
-      <w:r>
-        <w:rPr>
-          <w:rFonts w:ascii="Palatino Linotype" w:hAnsi="Palatino Linotype"/>
-          <w:sz w:val="20"/>
-          <w:szCs w:val="20"/>
-        </w:rPr>
-        <w:t xml:space="preserve"> the fines </w:t>
-      </w:r>
+        <w:t xml:space="preserve"/>
+      </w:r>
+      <w:r>
+        <w:rPr>
+          <w:rFonts w:ascii="Palatino Linotype" w:hAnsi="Palatino Linotype"/>
+          <w:sz w:val="20"/>
+          <w:szCs w:val="20"/>
+        </w:rPr>
+        <w:t xml:space="preserve">and costs</w:t>
+      </w:r>
+      <w:r>
+        <w:rPr>
+          <w:rFonts w:ascii="Palatino Linotype" w:hAnsi="Palatino Linotype"/>
+          <w:sz w:val="20"/>
+          <w:szCs w:val="20"/>
+        </w:rPr>
+        <w:t xml:space="preserve"> </w:t>
+      </w:r>
+      <w:r>
+        <w:rPr>
+          <w:rFonts w:ascii="Palatino Linotype" w:hAnsi="Palatino Linotype"/>
+          <w:sz w:val="20"/>
+          <w:szCs w:val="20"/>
+        </w:rPr>
+        <w:t xml:space="preserve">in full by </w:t>
+      </w:r>
+      <w:bookmarkEnd w:id="0"/>
       <w:r>
         <w:rPr>
           <w:rFonts w:ascii="Palatino Linotype" w:hAnsi="Palatino Linotype"/>
@@ -2121,15 +2191,15 @@
           <w:sz w:val="20"/>
           <w:szCs w:val="20"/>
         </w:rPr>
-        <w:t xml:space="preserve"/>
-      </w:r>
-      <w:r>
-        <w:rPr>
-          <w:rFonts w:ascii="Palatino Linotype" w:hAnsi="Palatino Linotype"/>
-          <w:sz w:val="20"/>
-          <w:szCs w:val="20"/>
-        </w:rPr>
-        <w:t xml:space="preserve">and costs</w:t>
+        <w:t xml:space="preserve">March 20, 2022</w:t>
+      </w:r>
+      <w:r>
+        <w:rPr>
+          <w:rFonts w:ascii="Palatino Linotype" w:hAnsi="Palatino Linotype"/>
+          <w:sz w:val="20"/>
+          <w:szCs w:val="20"/>
+        </w:rPr>
+        <w:t xml:space="preserve">.</w:t>
       </w:r>
       <w:r>
         <w:rPr>
@@ -2138,33 +2208,6 @@
           <w:szCs w:val="20"/>
         </w:rPr>
         <w:t xml:space="preserve"> </w:t>
-      </w:r>
-      <w:r>
-        <w:rPr>
-          <w:rFonts w:ascii="Palatino Linotype" w:hAnsi="Palatino Linotype"/>
-          <w:sz w:val="20"/>
-          <w:szCs w:val="20"/>
-        </w:rPr>
-        <w:t xml:space="preserve">in full by </w:t>
-      </w:r>
-      <w:bookmarkEnd w:id="0"/>
-      <w:r>
-        <w:rPr>
-          <w:rFonts w:ascii="Palatino Linotype" w:hAnsi="Palatino Linotype"/>
-          <w:b/>
-          <w:bCs/>
-          <w:sz w:val="20"/>
-          <w:szCs w:val="20"/>
-        </w:rPr>
-        <w:t xml:space="preserve">March 19, 2022</w:t>
-      </w:r>
-      <w:r>
-        <w:rPr>
-          <w:rFonts w:ascii="Palatino Linotype" w:hAnsi="Palatino Linotype"/>
-          <w:sz w:val="20"/>
-          <w:szCs w:val="20"/>
-        </w:rPr>
-        <w:t xml:space="preserve">. </w:t>
       </w:r>
       <w:r>
         <w:rPr>
@@ -2235,7 +2278,7 @@
           <w:sz w:val="20"/>
           <w:szCs w:val="20"/>
         </w:rPr>
-        <w:t xml:space="preserve"> </w:t>
+        <w:t xml:space="preserve"/>
       </w:r>
       <w:r>
         <w:rPr>
@@ -2249,6 +2292,46 @@
         <w:rPr>
           <w:rFonts w:ascii="Palatino Linotype" w:hAnsi="Palatino Linotype"/>
           <w:bCs/>
+          <w:sz w:val="20"/>
+          <w:szCs w:val="20"/>
+        </w:rPr>
+        <w:t xml:space="preserve"/>
+      </w:r>
+      <w:r>
+        <w:rPr>
+          <w:rFonts w:ascii="Palatino Linotype" w:hAnsi="Palatino Linotype"/>
+          <w:sz w:val="20"/>
+          <w:szCs w:val="20"/>
+        </w:rPr>
+        <w:t xml:space="preserve"/>
+      </w:r>
+      <w:r>
+        <w:rPr>
+          <w:rFonts w:ascii="Palatino Linotype" w:hAnsi="Palatino Linotype"/>
+          <w:sz w:val="20"/>
+          <w:szCs w:val="20"/>
+        </w:rPr>
+        <w:t xml:space="preserve"/>
+      </w:r>
+      <w:r>
+        <w:rPr>
+          <w:rFonts w:ascii="Palatino Linotype" w:hAnsi="Palatino Linotype"/>
+          <w:sz w:val="20"/>
+          <w:szCs w:val="20"/>
+        </w:rPr>
+        <w:t xml:space="preserve"/>
+      </w:r>
+      <w:r>
+        <w:rPr>
+          <w:rFonts w:ascii="Palatino Linotype" w:hAnsi="Palatino Linotype"/>
+          <w:sz w:val="20"/>
+          <w:szCs w:val="20"/>
+        </w:rPr>
+        <w:t xml:space="preserve"/>
+      </w:r>
+      <w:r>
+        <w:rPr>
+          <w:rFonts w:ascii="Palatino Linotype" w:hAnsi="Palatino Linotype"/>
           <w:sz w:val="20"/>
           <w:szCs w:val="20"/>
         </w:rPr>
@@ -2504,7 +2587,39 @@
           <w:sz w:val="16"/>
           <w:szCs w:val="16"/>
         </w:rPr>
-        <w:t xml:space="preserve">Copies served by Dep. Clerk ___________________________ on the following date ____________________ to:</w:t>
+        <w:t>Copies served by Dep. Clerk ___________</w:t>
+      </w:r>
+      <w:r>
+        <w:rPr>
+          <w:rFonts w:ascii="Palatino Linotype" w:hAnsi="Palatino Linotype"/>
+          <w:sz w:val="16"/>
+          <w:szCs w:val="16"/>
+        </w:rPr>
+        <w:t>________________</w:t>
+      </w:r>
+      <w:r>
+        <w:rPr>
+          <w:rFonts w:ascii="Palatino Linotype" w:hAnsi="Palatino Linotype"/>
+          <w:sz w:val="16"/>
+          <w:szCs w:val="16"/>
+        </w:rPr>
+        <w:t xml:space="preserve"> on the following date ___________</w:t>
+      </w:r>
+      <w:r>
+        <w:rPr>
+          <w:rFonts w:ascii="Palatino Linotype" w:hAnsi="Palatino Linotype"/>
+          <w:sz w:val="16"/>
+          <w:szCs w:val="16"/>
+        </w:rPr>
+        <w:t xml:space="preserve">_________</w:t>
+      </w:r>
+      <w:r>
+        <w:rPr>
+          <w:rFonts w:ascii="Palatino Linotype" w:hAnsi="Palatino Linotype"/>
+          <w:sz w:val="16"/>
+          <w:szCs w:val="16"/>
+        </w:rPr>
+        <w:t xml:space="preserve"> to:</w:t>
       </w:r>
     </w:p>
     <w:p>
@@ -2533,7 +2648,15 @@
           <w:sz w:val="16"/>
           <w:szCs w:val="16"/>
         </w:rPr>
-        <w:t xml:space="preserve">Prosecutor’s Office: PS    OM     EM; Defendant’s Attorney: PS     OM     EM; Jacob Ansley: PS     OM     EM;</w:t>
+        <w:t xml:space="preserve">Prosecutor’s Office: PS    </w:t>
+      </w:r>
+      <w:r>
+        <w:rPr>
+          <w:rFonts w:ascii="Palatino Linotype" w:hAnsi="Palatino Linotype"/>
+          <w:sz w:val="16"/>
+          <w:szCs w:val="16"/>
+        </w:rPr>
+        <w:t xml:space="preserve">OM     EM; Defendant’s Attorney: PS     OM     EM; Jacob Ansley: PS     OM     EM;</w:t>
       </w:r>
     </w:p>
     <w:p>
@@ -2556,6 +2679,14 @@
           <w:szCs w:val="16"/>
         </w:rPr>
       </w:pPr>
+      <w:r>
+        <w:rPr>
+          <w:rFonts w:ascii="Palatino Linotype" w:hAnsi="Palatino Linotype"/>
+          <w:sz w:val="16"/>
+          <w:szCs w:val="16"/>
+        </w:rPr>
+        <w:t xml:space="preserve"/>
+      </w:r>
       <w:r>
         <w:rPr>
           <w:rFonts w:ascii="Palatino Linotype" w:hAnsi="Palatino Linotype"/>
@@ -2636,7 +2767,12 @@
 <w:ftr xmlns:wpc="http://schemas.microsoft.com/office/word/2010/wordprocessingCanvas" xmlns:cx="http://schemas.microsoft.com/office/drawing/2014/chartex" xmlns:cx1="http://schemas.microsoft.com/office/drawing/2015/9/8/chartex" xmlns:cx2="http://schemas.microsoft.com/office/drawing/2015/10/21/chartex" xmlns:cx3="http://schemas.microsoft.com/office/drawing/2016/5/9/chartex" xmlns:cx4="http://schemas.microsoft.com/office/drawing/2016/5/10/chartex" xmlns:cx5="http://schemas.microsoft.com/office/drawing/2016/5/11/chartex" xmlns:cx6="http://schemas.microsoft.com/office/drawing/2016/5/12/chartex" xmlns:cx7="http://schemas.microsoft.com/office/drawing/2016/5/13/chartex" xmlns:cx8="http://schemas.microsoft.com/office/drawing/2016/5/14/chartex" xmlns:mc="http://schemas.openxmlformats.org/markup-compatibility/2006" xmlns:aink="http://schemas.microsoft.com/office/drawing/2016/ink" xmlns:am3d="http://schemas.microsoft.com/office/drawing/2017/model3d" xmlns:o="urn:schemas-microsoft-com:office:office" xmlns:r="http://schemas.openxmlformats.org/officeDocument/2006/relationships" xmlns:m="http://schemas.openxmlformats.org/officeDocument/2006/math" xmlns:v="urn:schemas-microsoft-com:vml" xmlns:wp14="http://schemas.microsoft.com/office/word/2010/wordprocessingDrawing" xmlns:wp="http://schemas.openxmlformats.org/drawingml/2006/wordprocessingDrawing" xmlns:w10="urn:schemas-microsoft-com:office:word" xmlns:w="http://schemas.openxmlformats.org/wordprocessingml/2006/main" xmlns:w14="http://schemas.microsoft.com/office/word/2010/wordml" xmlns:w15="http://schemas.microsoft.com/office/word/2012/wordml" xmlns:w16cex="http://schemas.microsoft.com/office/word/2018/wordml/cex" xmlns:w16cid="http://schemas.microsoft.com/office/word/2016/wordml/cid" xmlns:w16="http://schemas.microsoft.com/office/word/2018/wordml" xmlns:w16sdtdh="http://schemas.microsoft.com/office/word/2020/wordml/sdtdatahash" xmlns:w16se="http://schemas.microsoft.com/office/word/2015/wordml/symex" xmlns:wpg="http://schemas.microsoft.com/office/word/2010/wordprocessingGroup" xmlns:wpi="http://schemas.microsoft.com/office/word/2010/wordprocessingInk" xmlns:wne="http://schemas.microsoft.com/office/word/2006/wordml" xmlns:wps="http://schemas.microsoft.com/office/word/2010/wordprocessingShape" mc:Ignorable="w14 w15 w16se w16cid w16 w16cex w16sdtdh wp14">
   <w:sdt>
     <w:sdtPr>
-      <w:id w:val="-1309706245"/>
+      <w:rPr>
+        <w:rFonts w:ascii="Palatino Linotype" w:hAnsi="Palatino Linotype"/>
+        <w:sz w:val="20"/>
+        <w:szCs w:val="20"/>
+      </w:rPr>
+      <w:id w:val="-2099861789"/>
       <w:docPartObj>
         <w:docPartGallery w:val="Page Numbers (Bottom of Page)"/>
         <w:docPartUnique/>
@@ -2651,19 +2787,13 @@
             <w:sz w:val="20"/>
             <w:szCs w:val="20"/>
           </w:rPr>
-          <w:id w:val="98381352"/>
+          <w:id w:val="860082579"/>
           <w:docPartObj>
             <w:docPartGallery w:val="Page Numbers (Top of Page)"/>
             <w:docPartUnique/>
           </w:docPartObj>
         </w:sdtPr>
-        <w:sdtEndPr>
-          <w:rPr>
-            <w:rFonts w:ascii="Times New Roman" w:hAnsi="Times New Roman"/>
-            <w:sz w:val="24"/>
-            <w:szCs w:val="24"/>
-          </w:rPr>
-        </w:sdtEndPr>
+        <w:sdtEndPr/>
         <w:sdtContent>
           <w:p>
             <w:pPr>
@@ -2792,7 +2922,7 @@
                 <w:sz w:val="20"/>
                 <w:szCs w:val="20"/>
               </w:rPr>
-              <w:t>3</w:t>
+              <w:t>5</w:t>
             </w:r>
             <w:r>
               <w:rPr>
@@ -2822,39 +2952,11 @@
               </w:rPr>
               <w:t xml:space="preserve">Final Judgment Entry 21TRC10217</w:t>
             </w:r>
-          </w:p>
-          <w:p>
-            <w:pPr>
-              <w:pStyle w:val="Footer"/>
-              <w:jc w:val="right"/>
-            </w:pPr>
           </w:p>
         </w:sdtContent>
       </w:sdt>
     </w:sdtContent>
   </w:sdt>
-  <w:p>
-    <w:pPr>
-      <w:tabs>
-        <w:tab w:val="left" w:pos="-1080"/>
-        <w:tab w:val="left" w:pos="-720"/>
-        <w:tab w:val="left" w:pos="0"/>
-        <w:tab w:val="left" w:pos="720"/>
-        <w:tab w:val="left" w:pos="1440"/>
-        <w:tab w:val="left" w:pos="2160"/>
-        <w:tab w:val="left" w:pos="2880"/>
-        <w:tab w:val="left" w:pos="3600"/>
-        <w:tab w:val="left" w:pos="4320"/>
-        <w:tab w:val="left" w:pos="4680"/>
-      </w:tabs>
-      <w:jc w:val="right"/>
-      <w:rPr>
-        <w:rFonts w:ascii="Palatino Linotype" w:hAnsi="Palatino Linotype"/>
-        <w:sz w:val="20"/>
-        <w:szCs w:val="20"/>
-      </w:rPr>
-    </w:pPr>
-  </w:p>
 </w:ftr>
 </file>
 
@@ -3046,8 +3148,240 @@
       </w:rPr>
     </w:lvl>
   </w:abstractNum>
+  <w:abstractNum w:abstractNumId="1" w15:restartNumberingAfterBreak="0">
+    <w:nsid w:val="279660C9"/>
+    <w:multiLevelType w:val="hybridMultilevel"/>
+    <w:tmpl w:val="05247724"/>
+    <w:lvl w:ilvl="0" w:tplc="04090001">
+      <w:start w:val="1"/>
+      <w:numFmt w:val="bullet"/>
+      <w:lvlText w:val=""/>
+      <w:lvlJc w:val="left"/>
+      <w:pPr>
+        <w:ind w:left="720" w:hanging="360"/>
+      </w:pPr>
+      <w:rPr>
+        <w:rFonts w:ascii="Symbol" w:hAnsi="Symbol" w:hint="default"/>
+      </w:rPr>
+    </w:lvl>
+    <w:lvl w:ilvl="1" w:tplc="04090003" w:tentative="1">
+      <w:start w:val="1"/>
+      <w:numFmt w:val="bullet"/>
+      <w:lvlText w:val="o"/>
+      <w:lvlJc w:val="left"/>
+      <w:pPr>
+        <w:ind w:left="1440" w:hanging="360"/>
+      </w:pPr>
+      <w:rPr>
+        <w:rFonts w:ascii="Courier New" w:hAnsi="Courier New" w:cs="Courier New" w:hint="default"/>
+      </w:rPr>
+    </w:lvl>
+    <w:lvl w:ilvl="2" w:tplc="04090005" w:tentative="1">
+      <w:start w:val="1"/>
+      <w:numFmt w:val="bullet"/>
+      <w:lvlText w:val=""/>
+      <w:lvlJc w:val="left"/>
+      <w:pPr>
+        <w:ind w:left="2160" w:hanging="360"/>
+      </w:pPr>
+      <w:rPr>
+        <w:rFonts w:ascii="Wingdings" w:hAnsi="Wingdings" w:hint="default"/>
+      </w:rPr>
+    </w:lvl>
+    <w:lvl w:ilvl="3" w:tplc="04090001" w:tentative="1">
+      <w:start w:val="1"/>
+      <w:numFmt w:val="bullet"/>
+      <w:lvlText w:val=""/>
+      <w:lvlJc w:val="left"/>
+      <w:pPr>
+        <w:ind w:left="2880" w:hanging="360"/>
+      </w:pPr>
+      <w:rPr>
+        <w:rFonts w:ascii="Symbol" w:hAnsi="Symbol" w:hint="default"/>
+      </w:rPr>
+    </w:lvl>
+    <w:lvl w:ilvl="4" w:tplc="04090003" w:tentative="1">
+      <w:start w:val="1"/>
+      <w:numFmt w:val="bullet"/>
+      <w:lvlText w:val="o"/>
+      <w:lvlJc w:val="left"/>
+      <w:pPr>
+        <w:ind w:left="3600" w:hanging="360"/>
+      </w:pPr>
+      <w:rPr>
+        <w:rFonts w:ascii="Courier New" w:hAnsi="Courier New" w:cs="Courier New" w:hint="default"/>
+      </w:rPr>
+    </w:lvl>
+    <w:lvl w:ilvl="5" w:tplc="04090005" w:tentative="1">
+      <w:start w:val="1"/>
+      <w:numFmt w:val="bullet"/>
+      <w:lvlText w:val=""/>
+      <w:lvlJc w:val="left"/>
+      <w:pPr>
+        <w:ind w:left="4320" w:hanging="360"/>
+      </w:pPr>
+      <w:rPr>
+        <w:rFonts w:ascii="Wingdings" w:hAnsi="Wingdings" w:hint="default"/>
+      </w:rPr>
+    </w:lvl>
+    <w:lvl w:ilvl="6" w:tplc="04090001" w:tentative="1">
+      <w:start w:val="1"/>
+      <w:numFmt w:val="bullet"/>
+      <w:lvlText w:val=""/>
+      <w:lvlJc w:val="left"/>
+      <w:pPr>
+        <w:ind w:left="5040" w:hanging="360"/>
+      </w:pPr>
+      <w:rPr>
+        <w:rFonts w:ascii="Symbol" w:hAnsi="Symbol" w:hint="default"/>
+      </w:rPr>
+    </w:lvl>
+    <w:lvl w:ilvl="7" w:tplc="04090003" w:tentative="1">
+      <w:start w:val="1"/>
+      <w:numFmt w:val="bullet"/>
+      <w:lvlText w:val="o"/>
+      <w:lvlJc w:val="left"/>
+      <w:pPr>
+        <w:ind w:left="5760" w:hanging="360"/>
+      </w:pPr>
+      <w:rPr>
+        <w:rFonts w:ascii="Courier New" w:hAnsi="Courier New" w:cs="Courier New" w:hint="default"/>
+      </w:rPr>
+    </w:lvl>
+    <w:lvl w:ilvl="8" w:tplc="04090005" w:tentative="1">
+      <w:start w:val="1"/>
+      <w:numFmt w:val="bullet"/>
+      <w:lvlText w:val=""/>
+      <w:lvlJc w:val="left"/>
+      <w:pPr>
+        <w:ind w:left="6480" w:hanging="360"/>
+      </w:pPr>
+      <w:rPr>
+        <w:rFonts w:ascii="Wingdings" w:hAnsi="Wingdings" w:hint="default"/>
+      </w:rPr>
+    </w:lvl>
+  </w:abstractNum>
+  <w:abstractNum w:abstractNumId="2" w15:restartNumberingAfterBreak="0">
+    <w:nsid w:val="2E17566E"/>
+    <w:multiLevelType w:val="hybridMultilevel"/>
+    <w:tmpl w:val="00866CE6"/>
+    <w:lvl w:ilvl="0" w:tplc="04090001">
+      <w:start w:val="1"/>
+      <w:numFmt w:val="bullet"/>
+      <w:lvlText w:val=""/>
+      <w:lvlJc w:val="left"/>
+      <w:pPr>
+        <w:ind w:left="779" w:hanging="360"/>
+      </w:pPr>
+      <w:rPr>
+        <w:rFonts w:ascii="Symbol" w:hAnsi="Symbol" w:hint="default"/>
+      </w:rPr>
+    </w:lvl>
+    <w:lvl w:ilvl="1" w:tplc="04090003">
+      <w:start w:val="1"/>
+      <w:numFmt w:val="bullet"/>
+      <w:lvlText w:val="o"/>
+      <w:lvlJc w:val="left"/>
+      <w:pPr>
+        <w:ind w:left="1499" w:hanging="360"/>
+      </w:pPr>
+      <w:rPr>
+        <w:rFonts w:ascii="Courier New" w:hAnsi="Courier New" w:cs="Courier New" w:hint="default"/>
+      </w:rPr>
+    </w:lvl>
+    <w:lvl w:ilvl="2" w:tplc="04090005" w:tentative="1">
+      <w:start w:val="1"/>
+      <w:numFmt w:val="bullet"/>
+      <w:lvlText w:val=""/>
+      <w:lvlJc w:val="left"/>
+      <w:pPr>
+        <w:ind w:left="2219" w:hanging="360"/>
+      </w:pPr>
+      <w:rPr>
+        <w:rFonts w:ascii="Wingdings" w:hAnsi="Wingdings" w:hint="default"/>
+      </w:rPr>
+    </w:lvl>
+    <w:lvl w:ilvl="3" w:tplc="04090001" w:tentative="1">
+      <w:start w:val="1"/>
+      <w:numFmt w:val="bullet"/>
+      <w:lvlText w:val=""/>
+      <w:lvlJc w:val="left"/>
+      <w:pPr>
+        <w:ind w:left="2939" w:hanging="360"/>
+      </w:pPr>
+      <w:rPr>
+        <w:rFonts w:ascii="Symbol" w:hAnsi="Symbol" w:hint="default"/>
+      </w:rPr>
+    </w:lvl>
+    <w:lvl w:ilvl="4" w:tplc="04090003" w:tentative="1">
+      <w:start w:val="1"/>
+      <w:numFmt w:val="bullet"/>
+      <w:lvlText w:val="o"/>
+      <w:lvlJc w:val="left"/>
+      <w:pPr>
+        <w:ind w:left="3659" w:hanging="360"/>
+      </w:pPr>
+      <w:rPr>
+        <w:rFonts w:ascii="Courier New" w:hAnsi="Courier New" w:cs="Courier New" w:hint="default"/>
+      </w:rPr>
+    </w:lvl>
+    <w:lvl w:ilvl="5" w:tplc="04090005" w:tentative="1">
+      <w:start w:val="1"/>
+      <w:numFmt w:val="bullet"/>
+      <w:lvlText w:val=""/>
+      <w:lvlJc w:val="left"/>
+      <w:pPr>
+        <w:ind w:left="4379" w:hanging="360"/>
+      </w:pPr>
+      <w:rPr>
+        <w:rFonts w:ascii="Wingdings" w:hAnsi="Wingdings" w:hint="default"/>
+      </w:rPr>
+    </w:lvl>
+    <w:lvl w:ilvl="6" w:tplc="04090001" w:tentative="1">
+      <w:start w:val="1"/>
+      <w:numFmt w:val="bullet"/>
+      <w:lvlText w:val=""/>
+      <w:lvlJc w:val="left"/>
+      <w:pPr>
+        <w:ind w:left="5099" w:hanging="360"/>
+      </w:pPr>
+      <w:rPr>
+        <w:rFonts w:ascii="Symbol" w:hAnsi="Symbol" w:hint="default"/>
+      </w:rPr>
+    </w:lvl>
+    <w:lvl w:ilvl="7" w:tplc="04090003" w:tentative="1">
+      <w:start w:val="1"/>
+      <w:numFmt w:val="bullet"/>
+      <w:lvlText w:val="o"/>
+      <w:lvlJc w:val="left"/>
+      <w:pPr>
+        <w:ind w:left="5819" w:hanging="360"/>
+      </w:pPr>
+      <w:rPr>
+        <w:rFonts w:ascii="Courier New" w:hAnsi="Courier New" w:cs="Courier New" w:hint="default"/>
+      </w:rPr>
+    </w:lvl>
+    <w:lvl w:ilvl="8" w:tplc="04090005" w:tentative="1">
+      <w:start w:val="1"/>
+      <w:numFmt w:val="bullet"/>
+      <w:lvlText w:val=""/>
+      <w:lvlJc w:val="left"/>
+      <w:pPr>
+        <w:ind w:left="6539" w:hanging="360"/>
+      </w:pPr>
+      <w:rPr>
+        <w:rFonts w:ascii="Wingdings" w:hAnsi="Wingdings" w:hint="default"/>
+      </w:rPr>
+    </w:lvl>
+  </w:abstractNum>
   <w:num w:numId="1">
     <w:abstractNumId w:val="0"/>
+  </w:num>
+  <w:num w:numId="2">
+    <w:abstractNumId w:val="2"/>
+  </w:num>
+  <w:num w:numId="3">
+    <w:abstractNumId w:val="1"/>
   </w:num>
 </w:numbering>
 </file>
@@ -3604,6 +3938,49 @@
       <w:contextualSpacing/>
     </w:pPr>
   </w:style>
+  <w:style w:type="character" w:styleId="CommentReference">
+    <w:name w:val="annotation reference"/>
+    <w:basedOn w:val="DefaultParagraphFont"/>
+    <w:uiPriority w:val="99"/>
+    <w:semiHidden/>
+    <w:unhideWhenUsed/>
+    <w:rsid w:val="00A53114"/>
+    <w:rPr>
+      <w:sz w:val="16"/>
+      <w:szCs w:val="16"/>
+    </w:rPr>
+  </w:style>
+  <w:style w:type="paragraph" w:styleId="CommentText">
+    <w:name w:val="annotation text"/>
+    <w:basedOn w:val="Normal"/>
+    <w:link w:val="CommentTextChar"/>
+    <w:uiPriority w:val="99"/>
+    <w:unhideWhenUsed/>
+    <w:rsid w:val="00A53114"/>
+    <w:pPr>
+      <w:widowControl/>
+      <w:autoSpaceDE/>
+      <w:autoSpaceDN/>
+      <w:adjustRightInd/>
+    </w:pPr>
+    <w:rPr>
+      <w:rFonts w:asciiTheme="minorHAnsi" w:eastAsiaTheme="minorHAnsi" w:hAnsiTheme="minorHAnsi" w:cstheme="minorBidi"/>
+      <w:sz w:val="20"/>
+      <w:szCs w:val="20"/>
+    </w:rPr>
+  </w:style>
+  <w:style w:type="character" w:customStyle="1" w:styleId="CommentTextChar">
+    <w:name w:val="Comment Text Char"/>
+    <w:basedOn w:val="DefaultParagraphFont"/>
+    <w:link w:val="CommentText"/>
+    <w:uiPriority w:val="99"/>
+    <w:rsid w:val="00A53114"/>
+    <w:rPr>
+      <w:rFonts w:eastAsiaTheme="minorHAnsi"/>
+      <w:sz w:val="20"/>
+      <w:szCs w:val="20"/>
+    </w:rPr>
+  </w:style>
 </w:styles>
 </file>
 

</xml_diff>

<commit_message>
Refactored set_all_pleas and set_all_findings to Charges - used self.
</commit_message>
<xml_diff>
--- a/resources/Saved/21TRC10217_Crim_Traffic Judgment Entry.docx
+++ b/resources/Saved/21TRC10217_Crim_Traffic Judgment Entry.docx
@@ -519,14 +519,6 @@
         </w:rPr>
         <w:t xml:space="preserve"/>
       </w:r>
-      <w:r>
-        <w:rPr>
-          <w:rFonts w:ascii="Palatino Linotype" w:hAnsi="Palatino Linotype"/>
-          <w:sz w:val="20"/>
-          <w:szCs w:val="20"/>
-        </w:rPr>
-        <w:tab/>
-      </w:r>
     </w:p>
     <w:p>
       <w:pPr>
@@ -623,7 +615,43 @@
           <w:sz w:val="20"/>
           <w:szCs w:val="20"/>
         </w:rPr>
-        <w:t xml:space="preserve">Defendant was represented by Chase Mallory, Private Counsel. </w:t>
+        <w:t xml:space="preserve">Defendant was represented by Chase Mallory</w:t>
+      </w:r>
+      <w:r>
+        <w:rPr>
+          <w:rFonts w:ascii="Palatino Linotype" w:hAnsi="Palatino Linotype"/>
+          <w:bCs/>
+          <w:sz w:val="20"/>
+          <w:szCs w:val="20"/>
+        </w:rPr>
+        <w:t xml:space="preserve">,</w:t>
+      </w:r>
+      <w:r>
+        <w:rPr>
+          <w:rFonts w:ascii="Palatino Linotype" w:hAnsi="Palatino Linotype"/>
+          <w:bCs/>
+          <w:sz w:val="20"/>
+          <w:szCs w:val="20"/>
+        </w:rPr>
+        <w:t xml:space="preserve"> Private Counsel.</w:t>
+      </w:r>
+      <w:r>
+        <w:rPr>
+          <w:rFonts w:ascii="Palatino Linotype" w:hAnsi="Palatino Linotype"/>
+          <w:bCs/>
+          <w:sz w:val="20"/>
+          <w:szCs w:val="20"/>
+        </w:rPr>
+        <w:t xml:space="preserve"> </w:t>
+      </w:r>
+      <w:r>
+        <w:rPr>
+          <w:rFonts w:ascii="Palatino Linotype" w:hAnsi="Palatino Linotype"/>
+          <w:bCs/>
+          <w:sz w:val="20"/>
+          <w:szCs w:val="20"/>
+        </w:rPr>
+        <w:t xml:space="preserve"/>
       </w:r>
       <w:r>
         <w:rPr>
@@ -785,18 +813,9 @@
         </w:rPr>
         <w:t xml:space="preserve"/>
       </w:r>
-      <w:r>
-        <w:rPr>
-          <w:rFonts w:ascii="Palatino Linotype" w:hAnsi="Palatino Linotype"/>
-          <w:sz w:val="20"/>
-          <w:szCs w:val="20"/>
-        </w:rPr>
-        <w:t xml:space="preserve"/>
-      </w:r>
     </w:p>
     <w:p>
       <w:pPr>
-        <w:jc w:val="both"/>
         <w:rPr>
           <w:rFonts w:ascii="Palatino Linotype" w:hAnsi="Palatino Linotype"/>
           <w:sz w:val="20"/>
@@ -812,7 +831,7 @@
         <w:tblLook w:val="04A0" w:firstRow="1" w:lastRow="0" w:firstColumn="1" w:lastColumn="0" w:noHBand="0" w:noVBand="1"/>
       </w:tblPr>
       <w:tblGrid>
-        <w:gridCol w:w="2726"/>
+        <w:gridCol w:w="2345"/>
         <w:gridCol w:w="2103"/>
         <w:gridCol w:w="3833"/>
       </w:tblGrid>
@@ -822,7 +841,7 @@
         </w:trPr>
         <w:tc>
           <w:tcPr>
-            <w:tcW w:w="2182" w:type="dxa"/>
+            <w:tcW w:w="1801" w:type="dxa"/>
           </w:tcPr>
           <w:p>
             <w:pPr>
@@ -892,7 +911,6 @@
                 <w:sz w:val="20"/>
                 <w:szCs w:val="20"/>
               </w:rPr>
-              <w:lastRenderedPageBreak/>
               <w:t xml:space="preserve">OVI Alcohol / Drugs 1st</w:t>
             </w:r>
           </w:p>
@@ -931,7 +949,6 @@
                 <w:sz w:val="20"/>
                 <w:szCs w:val="20"/>
               </w:rPr>
-              <w:lastRenderedPageBreak/>
               <w:t xml:space="preserve">Turn And Stop Signals</w:t>
             </w:r>
           </w:p>
@@ -943,7 +960,7 @@
         </w:trPr>
         <w:tc>
           <w:tcPr>
-            <w:tcW w:w="2182" w:type="dxa"/>
+            <w:tcW w:w="1801" w:type="dxa"/>
           </w:tcPr>
           <w:p>
             <w:pPr>
@@ -975,6 +992,7 @@
                 <w:sz w:val="20"/>
                 <w:szCs w:val="20"/>
               </w:rPr>
+              <w:lastRenderedPageBreak/>
               <w:t>Statute/Ord.</w:t>
             </w:r>
           </w:p>
@@ -1062,7 +1080,7 @@
         </w:trPr>
         <w:tc>
           <w:tcPr>
-            <w:tcW w:w="2182" w:type="dxa"/>
+            <w:tcW w:w="1801" w:type="dxa"/>
           </w:tcPr>
           <w:p>
             <w:pPr>
@@ -1181,7 +1199,7 @@
         </w:trPr>
         <w:tc>
           <w:tcPr>
-            <w:tcW w:w="2182" w:type="dxa"/>
+            <w:tcW w:w="1801" w:type="dxa"/>
           </w:tcPr>
           <w:p>
             <w:pPr>
@@ -1289,7 +1307,7 @@
                 <w:sz w:val="20"/>
                 <w:szCs w:val="20"/>
               </w:rPr>
-              <w:t xml:space="preserve">Dismissed</w:t>
+              <w:t xml:space="preserve">No Contest</w:t>
             </w:r>
           </w:p>
         </w:tc>
@@ -1300,7 +1318,7 @@
         </w:trPr>
         <w:tc>
           <w:tcPr>
-            <w:tcW w:w="2182" w:type="dxa"/>
+            <w:tcW w:w="1801" w:type="dxa"/>
           </w:tcPr>
           <w:p>
             <w:pPr>
@@ -1370,7 +1388,7 @@
                 <w:sz w:val="20"/>
                 <w:szCs w:val="20"/>
               </w:rPr>
-              <w:t xml:space="preserve">Guilty - Allied Offense</w:t>
+              <w:t xml:space="preserve">Guilty</w:t>
             </w:r>
           </w:p>
         </w:tc>
@@ -1408,7 +1426,7 @@
                 <w:sz w:val="20"/>
                 <w:szCs w:val="20"/>
               </w:rPr>
-              <w:t xml:space="preserve"/>
+              <w:t xml:space="preserve">Guilty</w:t>
             </w:r>
           </w:p>
         </w:tc>
@@ -1419,7 +1437,7 @@
         </w:trPr>
         <w:tc>
           <w:tcPr>
-            <w:tcW w:w="2182" w:type="dxa"/>
+            <w:tcW w:w="1801" w:type="dxa"/>
           </w:tcPr>
           <w:p>
             <w:pPr>
@@ -1527,7 +1545,7 @@
                 <w:sz w:val="20"/>
                 <w:szCs w:val="20"/>
               </w:rPr>
-              <w:t xml:space="preserve"> </w:t>
+              <w:t xml:space="preserve">$ 0</w:t>
             </w:r>
           </w:p>
         </w:tc>
@@ -1538,7 +1556,7 @@
         </w:trPr>
         <w:tc>
           <w:tcPr>
-            <w:tcW w:w="2182" w:type="dxa"/>
+            <w:tcW w:w="1801" w:type="dxa"/>
           </w:tcPr>
           <w:p>
             <w:pPr>
@@ -1666,265 +1684,7 @@
                 <w:sz w:val="20"/>
                 <w:szCs w:val="20"/>
               </w:rPr>
-              <w:t xml:space="preserve"> </w:t>
-            </w:r>
-          </w:p>
-        </w:tc>
-      </w:tr>
-      <w:tr>
-        <w:trPr>
-          <w:jc w:val="center"/>
-        </w:trPr>
-        <w:tc>
-          <w:tcPr>
-            <w:tcW w:w="2182" w:type="dxa"/>
-          </w:tcPr>
-          <w:p>
-            <w:pPr>
-              <w:tabs>
-                <w:tab w:val="left" w:pos="-1080"/>
-                <w:tab w:val="left" w:pos="-720"/>
-                <w:tab w:val="left" w:pos="0"/>
-                <w:tab w:val="left" w:pos="720"/>
-                <w:tab w:val="left" w:pos="1440"/>
-                <w:tab w:val="left" w:pos="2160"/>
-                <w:tab w:val="left" w:pos="2880"/>
-                <w:tab w:val="left" w:pos="3600"/>
-                <w:tab w:val="left" w:pos="4320"/>
-                <w:tab w:val="left" w:pos="4680"/>
-              </w:tabs>
-              <w:rPr>
-                <w:rFonts w:ascii="Palatino Linotype" w:hAnsi="Palatino Linotype"/>
-                <w:b/>
-                <w:bCs/>
-                <w:sz w:val="20"/>
-                <w:szCs w:val="20"/>
-              </w:rPr>
-            </w:pPr>
-            <w:r>
-              <w:rPr>
-                <w:rFonts w:ascii="Palatino Linotype" w:hAnsi="Palatino Linotype"/>
-                <w:b/>
-                <w:bCs/>
-                <w:sz w:val="20"/>
-                <w:szCs w:val="20"/>
-              </w:rPr>
-              <w:t>Jail Days</w:t>
-            </w:r>
-          </w:p>
-        </w:tc>
-        <w:tc>
-          <w:tcPr>
-            <w:tcW w:w="3289" w:type="dxa"/>
-          </w:tcPr>
-          <w:p>
-            <w:pPr>
-              <w:tabs>
-                <w:tab w:val="left" w:pos="-1080"/>
-                <w:tab w:val="left" w:pos="-720"/>
-                <w:tab w:val="left" w:pos="0"/>
-                <w:tab w:val="left" w:pos="720"/>
-                <w:tab w:val="left" w:pos="1440"/>
-                <w:tab w:val="left" w:pos="2160"/>
-                <w:tab w:val="left" w:pos="2880"/>
-                <w:tab w:val="left" w:pos="3600"/>
-                <w:tab w:val="left" w:pos="4320"/>
-                <w:tab w:val="left" w:pos="4680"/>
-              </w:tabs>
-              <w:rPr>
-                <w:rFonts w:ascii="Palatino Linotype" w:hAnsi="Palatino Linotype"/>
-                <w:b/>
-                <w:bCs/>
-                <w:sz w:val="20"/>
-                <w:szCs w:val="20"/>
-              </w:rPr>
-            </w:pPr>
-            <w:r>
-              <w:rPr>
-                <w:rFonts w:ascii="Palatino Linotype" w:hAnsi="Palatino Linotype"/>
-                <w:b/>
-                <w:bCs/>
-                <w:sz w:val="20"/>
-                <w:szCs w:val="20"/>
-              </w:rPr>
-              <w:t xml:space="preserve">None</w:t>
-            </w:r>
-          </w:p>
-        </w:tc>
-        <w:tc>
-          <w:tcPr>
-            <w:tcW w:w="3289" w:type="dxa"/>
-          </w:tcPr>
-          <w:p>
-            <w:pPr>
-              <w:tabs>
-                <w:tab w:val="left" w:pos="-1080"/>
-                <w:tab w:val="left" w:pos="-720"/>
-                <w:tab w:val="left" w:pos="0"/>
-                <w:tab w:val="left" w:pos="720"/>
-                <w:tab w:val="left" w:pos="1440"/>
-                <w:tab w:val="left" w:pos="2160"/>
-                <w:tab w:val="left" w:pos="2880"/>
-                <w:tab w:val="left" w:pos="3600"/>
-                <w:tab w:val="left" w:pos="4320"/>
-                <w:tab w:val="left" w:pos="4680"/>
-              </w:tabs>
-              <w:rPr>
-                <w:rFonts w:ascii="Palatino Linotype" w:hAnsi="Palatino Linotype"/>
-                <w:b/>
-                <w:bCs/>
-                <w:sz w:val="20"/>
-                <w:szCs w:val="20"/>
-              </w:rPr>
-            </w:pPr>
-            <w:r>
-              <w:rPr>
-                <w:rFonts w:ascii="Palatino Linotype" w:hAnsi="Palatino Linotype"/>
-                <w:b/>
-                <w:bCs/>
-                <w:sz w:val="20"/>
-                <w:szCs w:val="20"/>
-              </w:rPr>
-              <w:t xml:space="preserve"> </w:t>
-            </w:r>
-          </w:p>
-        </w:tc>
-      </w:tr>
-      <w:tr>
-        <w:trPr>
-          <w:jc w:val="center"/>
-        </w:trPr>
-        <w:tc>
-          <w:tcPr>
-            <w:tcW w:w="2182" w:type="dxa"/>
-          </w:tcPr>
-          <w:p>
-            <w:pPr>
-              <w:tabs>
-                <w:tab w:val="left" w:pos="-1080"/>
-                <w:tab w:val="left" w:pos="-720"/>
-                <w:tab w:val="left" w:pos="0"/>
-                <w:tab w:val="left" w:pos="720"/>
-                <w:tab w:val="left" w:pos="1440"/>
-                <w:tab w:val="left" w:pos="2160"/>
-                <w:tab w:val="left" w:pos="2880"/>
-                <w:tab w:val="left" w:pos="3600"/>
-                <w:tab w:val="left" w:pos="4320"/>
-                <w:tab w:val="left" w:pos="4680"/>
-              </w:tabs>
-              <w:rPr>
-                <w:rFonts w:ascii="Palatino Linotype" w:hAnsi="Palatino Linotype"/>
-                <w:b/>
-                <w:bCs/>
-                <w:sz w:val="20"/>
-                <w:szCs w:val="20"/>
-              </w:rPr>
-            </w:pPr>
-            <w:r>
-              <w:rPr>
-                <w:rFonts w:ascii="Palatino Linotype" w:hAnsi="Palatino Linotype"/>
-                <w:b/>
-                <w:bCs/>
-                <w:sz w:val="20"/>
-                <w:szCs w:val="20"/>
-              </w:rPr>
-              <w:t>Jail Days</w:t>
-            </w:r>
-            <w:r>
-              <w:rPr>
-                <w:rFonts w:ascii="Palatino Linotype" w:hAnsi="Palatino Linotype"/>
-                <w:b/>
-                <w:bCs/>
-                <w:sz w:val="20"/>
-                <w:szCs w:val="20"/>
-              </w:rPr>
-              <w:t xml:space="preserve"> </w:t>
-            </w:r>
-            <w:r>
-              <w:rPr>
-                <w:rFonts w:ascii="Palatino Linotype" w:hAnsi="Palatino Linotype"/>
-                <w:b/>
-                <w:bCs/>
-                <w:sz w:val="20"/>
-                <w:szCs w:val="20"/>
-              </w:rPr>
-              <w:t>Suspended</w:t>
-            </w:r>
-          </w:p>
-        </w:tc>
-        <w:tc>
-          <w:tcPr>
-            <w:tcW w:w="3289" w:type="dxa"/>
-          </w:tcPr>
-          <w:p>
-            <w:pPr>
-              <w:tabs>
-                <w:tab w:val="left" w:pos="-1080"/>
-                <w:tab w:val="left" w:pos="-720"/>
-                <w:tab w:val="left" w:pos="0"/>
-                <w:tab w:val="left" w:pos="720"/>
-                <w:tab w:val="left" w:pos="1440"/>
-                <w:tab w:val="left" w:pos="2160"/>
-                <w:tab w:val="left" w:pos="2880"/>
-                <w:tab w:val="left" w:pos="3600"/>
-                <w:tab w:val="left" w:pos="4320"/>
-                <w:tab w:val="left" w:pos="4680"/>
-              </w:tabs>
-              <w:rPr>
-                <w:rFonts w:ascii="Palatino Linotype" w:hAnsi="Palatino Linotype"/>
-                <w:b/>
-                <w:bCs/>
-                <w:sz w:val="20"/>
-                <w:szCs w:val="20"/>
-              </w:rPr>
-            </w:pPr>
-            <w:r>
-              <w:rPr>
-                <w:rFonts w:ascii="Palatino Linotype" w:hAnsi="Palatino Linotype"/>
-                <w:b/>
-                <w:bCs/>
-                <w:sz w:val="20"/>
-                <w:szCs w:val="20"/>
-              </w:rPr>
-              <w:t xml:space="preserve">None</w:t>
-            </w:r>
-          </w:p>
-        </w:tc>
-        <w:tc>
-          <w:tcPr>
-            <w:tcW w:w="3289" w:type="dxa"/>
-          </w:tcPr>
-          <w:p>
-            <w:pPr>
-              <w:tabs>
-                <w:tab w:val="left" w:pos="-1080"/>
-                <w:tab w:val="left" w:pos="-720"/>
-                <w:tab w:val="left" w:pos="0"/>
-                <w:tab w:val="left" w:pos="720"/>
-                <w:tab w:val="left" w:pos="1440"/>
-                <w:tab w:val="left" w:pos="2160"/>
-                <w:tab w:val="left" w:pos="2880"/>
-                <w:tab w:val="left" w:pos="3600"/>
-                <w:tab w:val="left" w:pos="4320"/>
-                <w:tab w:val="left" w:pos="4680"/>
-              </w:tabs>
-              <w:rPr>
-                <w:rFonts w:ascii="Palatino Linotype" w:hAnsi="Palatino Linotype"/>
-                <w:b/>
-                <w:bCs/>
-                <w:sz w:val="20"/>
-                <w:szCs w:val="20"/>
-              </w:rPr>
-            </w:pPr>
-            <w:r>
-              <w:rPr>
-                <w:rFonts w:ascii="Palatino Linotype" w:hAnsi="Palatino Linotype"/>
-                <w:b/>
-                <w:bCs/>
-                <w:sz w:val="20"/>
-                <w:szCs w:val="20"/>
-              </w:rPr>
-              <w:t xml:space="preserve"> </w:t>
+              <w:t xml:space="preserve">$ 0</w:t>
             </w:r>
           </w:p>
         </w:tc>
@@ -1932,53 +1692,16 @@
     </w:tbl>
     <w:p>
       <w:pPr>
+        <w:spacing w:line="276" w:lineRule="auto"/>
         <w:jc w:val="both"/>
         <w:rPr>
           <w:rFonts w:ascii="Palatino Linotype" w:hAnsi="Palatino Linotype"/>
+          <w:b/>
+          <w:bCs/>
           <w:sz w:val="20"/>
           <w:szCs w:val="20"/>
         </w:rPr>
       </w:pPr>
-      <w:r>
-        <w:rPr>
-          <w:rFonts w:ascii="Palatino Linotype" w:hAnsi="Palatino Linotype"/>
-          <w:sz w:val="20"/>
-          <w:szCs w:val="20"/>
-        </w:rPr>
-        <w:t xml:space="preserve"/>
-      </w:r>
-      <w:r>
-        <w:rPr>
-          <w:rFonts w:ascii="Palatino Linotype" w:hAnsi="Palatino Linotype"/>
-          <w:sz w:val="20"/>
-          <w:szCs w:val="20"/>
-        </w:rPr>
-        <w:t xml:space="preserve"/>
-      </w:r>
-      <w:r>
-        <w:rPr>
-          <w:rFonts w:ascii="Palatino Linotype" w:hAnsi="Palatino Linotype"/>
-          <w:sz w:val="20"/>
-          <w:szCs w:val="20"/>
-        </w:rPr>
-        <w:t xml:space="preserve"/>
-      </w:r>
-      <w:r>
-        <w:rPr>
-          <w:rFonts w:ascii="Palatino Linotype" w:hAnsi="Palatino Linotype"/>
-          <w:sz w:val="20"/>
-          <w:szCs w:val="20"/>
-        </w:rPr>
-        <w:t xml:space="preserve"/>
-      </w:r>
-      <w:r>
-        <w:rPr>
-          <w:rFonts w:ascii="Palatino Linotype" w:hAnsi="Palatino Linotype"/>
-          <w:sz w:val="20"/>
-          <w:szCs w:val="20"/>
-        </w:rPr>
-        <w:t xml:space="preserve"/>
-      </w:r>
     </w:p>
     <w:p>
       <w:pPr>
@@ -2017,7 +1740,7 @@
           <w:szCs w:val="20"/>
           <w:u w:val="single"/>
         </w:rPr>
-        <w:t xml:space="preserve">Court costs are assessed for the highest degree charge in this</w:t>
+        <w:t>Court costs are assessed for the highest degree charge in this</w:t>
       </w:r>
       <w:r>
         <w:rPr>
@@ -2037,31 +1760,6 @@
           <w:szCs w:val="20"/>
         </w:rPr>
         <w:t xml:space="preserve">. </w:t>
-      </w:r>
-      <w:r>
-        <w:rPr>
-          <w:rFonts w:ascii="Palatino Linotype" w:hAnsi="Palatino Linotype"/>
-          <w:sz w:val="20"/>
-          <w:szCs w:val="20"/>
-        </w:rPr>
-        <w:t xml:space="preserve"/>
-      </w:r>
-      <w:r>
-        <w:rPr>
-          <w:rFonts w:ascii="Palatino Linotype" w:hAnsi="Palatino Linotype"/>
-          <w:bCs/>
-          <w:sz w:val="20"/>
-          <w:szCs w:val="20"/>
-        </w:rPr>
-        <w:t xml:space="preserve"/>
-      </w:r>
-      <w:r>
-        <w:rPr>
-          <w:rFonts w:ascii="Palatino Linotype" w:hAnsi="Palatino Linotype"/>
-          <w:sz w:val="20"/>
-          <w:szCs w:val="20"/>
-        </w:rPr>
-        <w:t xml:space="preserve"/>
       </w:r>
       <w:r>
         <w:rPr>
@@ -2199,15 +1897,7 @@
           <w:sz w:val="20"/>
           <w:szCs w:val="20"/>
         </w:rPr>
-        <w:t xml:space="preserve">.</w:t>
-      </w:r>
-      <w:r>
-        <w:rPr>
-          <w:rFonts w:ascii="Palatino Linotype" w:hAnsi="Palatino Linotype"/>
-          <w:sz w:val="20"/>
-          <w:szCs w:val="20"/>
-        </w:rPr>
-        <w:t xml:space="preserve"> </w:t>
+        <w:t xml:space="preserve">. </w:t>
       </w:r>
       <w:r>
         <w:rPr>
@@ -2278,7 +1968,7 @@
           <w:sz w:val="20"/>
           <w:szCs w:val="20"/>
         </w:rPr>
-        <w:t xml:space="preserve"/>
+        <w:t xml:space="preserve"> </w:t>
       </w:r>
       <w:r>
         <w:rPr>
@@ -2292,46 +1982,6 @@
         <w:rPr>
           <w:rFonts w:ascii="Palatino Linotype" w:hAnsi="Palatino Linotype"/>
           <w:bCs/>
-          <w:sz w:val="20"/>
-          <w:szCs w:val="20"/>
-        </w:rPr>
-        <w:t xml:space="preserve"/>
-      </w:r>
-      <w:r>
-        <w:rPr>
-          <w:rFonts w:ascii="Palatino Linotype" w:hAnsi="Palatino Linotype"/>
-          <w:sz w:val="20"/>
-          <w:szCs w:val="20"/>
-        </w:rPr>
-        <w:t xml:space="preserve"/>
-      </w:r>
-      <w:r>
-        <w:rPr>
-          <w:rFonts w:ascii="Palatino Linotype" w:hAnsi="Palatino Linotype"/>
-          <w:sz w:val="20"/>
-          <w:szCs w:val="20"/>
-        </w:rPr>
-        <w:t xml:space="preserve"/>
-      </w:r>
-      <w:r>
-        <w:rPr>
-          <w:rFonts w:ascii="Palatino Linotype" w:hAnsi="Palatino Linotype"/>
-          <w:sz w:val="20"/>
-          <w:szCs w:val="20"/>
-        </w:rPr>
-        <w:t xml:space="preserve"/>
-      </w:r>
-      <w:r>
-        <w:rPr>
-          <w:rFonts w:ascii="Palatino Linotype" w:hAnsi="Palatino Linotype"/>
-          <w:sz w:val="20"/>
-          <w:szCs w:val="20"/>
-        </w:rPr>
-        <w:t xml:space="preserve"/>
-      </w:r>
-      <w:r>
-        <w:rPr>
-          <w:rFonts w:ascii="Palatino Linotype" w:hAnsi="Palatino Linotype"/>
           <w:sz w:val="20"/>
           <w:szCs w:val="20"/>
         </w:rPr>
@@ -2587,39 +2237,7 @@
           <w:sz w:val="16"/>
           <w:szCs w:val="16"/>
         </w:rPr>
-        <w:t>Copies served by Dep. Clerk ___________</w:t>
-      </w:r>
-      <w:r>
-        <w:rPr>
-          <w:rFonts w:ascii="Palatino Linotype" w:hAnsi="Palatino Linotype"/>
-          <w:sz w:val="16"/>
-          <w:szCs w:val="16"/>
-        </w:rPr>
-        <w:t>________________</w:t>
-      </w:r>
-      <w:r>
-        <w:rPr>
-          <w:rFonts w:ascii="Palatino Linotype" w:hAnsi="Palatino Linotype"/>
-          <w:sz w:val="16"/>
-          <w:szCs w:val="16"/>
-        </w:rPr>
-        <w:t xml:space="preserve"> on the following date ___________</w:t>
-      </w:r>
-      <w:r>
-        <w:rPr>
-          <w:rFonts w:ascii="Palatino Linotype" w:hAnsi="Palatino Linotype"/>
-          <w:sz w:val="16"/>
-          <w:szCs w:val="16"/>
-        </w:rPr>
-        <w:t xml:space="preserve">_________</w:t>
-      </w:r>
-      <w:r>
-        <w:rPr>
-          <w:rFonts w:ascii="Palatino Linotype" w:hAnsi="Palatino Linotype"/>
-          <w:sz w:val="16"/>
-          <w:szCs w:val="16"/>
-        </w:rPr>
-        <w:t xml:space="preserve"> to:</w:t>
+        <w:t xml:space="preserve">Copies served by Dep. Clerk ___________________________ on the following date ____________________ to:</w:t>
       </w:r>
     </w:p>
     <w:p>
@@ -2648,15 +2266,7 @@
           <w:sz w:val="16"/>
           <w:szCs w:val="16"/>
         </w:rPr>
-        <w:t xml:space="preserve">Prosecutor’s Office: PS    </w:t>
-      </w:r>
-      <w:r>
-        <w:rPr>
-          <w:rFonts w:ascii="Palatino Linotype" w:hAnsi="Palatino Linotype"/>
-          <w:sz w:val="16"/>
-          <w:szCs w:val="16"/>
-        </w:rPr>
-        <w:t xml:space="preserve">OM     EM; Defendant’s Attorney: PS     OM     EM; Jacob Ansley: PS     OM     EM;</w:t>
+        <w:t xml:space="preserve">Prosecutor’s Office: PS    OM     EM; Defendant’s Attorney: PS     OM     EM; Jacob Ansley: PS     OM     EM;</w:t>
       </w:r>
     </w:p>
     <w:p>
@@ -2679,14 +2289,6 @@
           <w:szCs w:val="16"/>
         </w:rPr>
       </w:pPr>
-      <w:r>
-        <w:rPr>
-          <w:rFonts w:ascii="Palatino Linotype" w:hAnsi="Palatino Linotype"/>
-          <w:sz w:val="16"/>
-          <w:szCs w:val="16"/>
-        </w:rPr>
-        <w:t xml:space="preserve"/>
-      </w:r>
       <w:r>
         <w:rPr>
           <w:rFonts w:ascii="Palatino Linotype" w:hAnsi="Palatino Linotype"/>
@@ -2767,12 +2369,7 @@
 <w:ftr xmlns:wpc="http://schemas.microsoft.com/office/word/2010/wordprocessingCanvas" xmlns:cx="http://schemas.microsoft.com/office/drawing/2014/chartex" xmlns:cx1="http://schemas.microsoft.com/office/drawing/2015/9/8/chartex" xmlns:cx2="http://schemas.microsoft.com/office/drawing/2015/10/21/chartex" xmlns:cx3="http://schemas.microsoft.com/office/drawing/2016/5/9/chartex" xmlns:cx4="http://schemas.microsoft.com/office/drawing/2016/5/10/chartex" xmlns:cx5="http://schemas.microsoft.com/office/drawing/2016/5/11/chartex" xmlns:cx6="http://schemas.microsoft.com/office/drawing/2016/5/12/chartex" xmlns:cx7="http://schemas.microsoft.com/office/drawing/2016/5/13/chartex" xmlns:cx8="http://schemas.microsoft.com/office/drawing/2016/5/14/chartex" xmlns:mc="http://schemas.openxmlformats.org/markup-compatibility/2006" xmlns:aink="http://schemas.microsoft.com/office/drawing/2016/ink" xmlns:am3d="http://schemas.microsoft.com/office/drawing/2017/model3d" xmlns:o="urn:schemas-microsoft-com:office:office" xmlns:r="http://schemas.openxmlformats.org/officeDocument/2006/relationships" xmlns:m="http://schemas.openxmlformats.org/officeDocument/2006/math" xmlns:v="urn:schemas-microsoft-com:vml" xmlns:wp14="http://schemas.microsoft.com/office/word/2010/wordprocessingDrawing" xmlns:wp="http://schemas.openxmlformats.org/drawingml/2006/wordprocessingDrawing" xmlns:w10="urn:schemas-microsoft-com:office:word" xmlns:w="http://schemas.openxmlformats.org/wordprocessingml/2006/main" xmlns:w14="http://schemas.microsoft.com/office/word/2010/wordml" xmlns:w15="http://schemas.microsoft.com/office/word/2012/wordml" xmlns:w16cex="http://schemas.microsoft.com/office/word/2018/wordml/cex" xmlns:w16cid="http://schemas.microsoft.com/office/word/2016/wordml/cid" xmlns:w16="http://schemas.microsoft.com/office/word/2018/wordml" xmlns:w16sdtdh="http://schemas.microsoft.com/office/word/2020/wordml/sdtdatahash" xmlns:w16se="http://schemas.microsoft.com/office/word/2015/wordml/symex" xmlns:wpg="http://schemas.microsoft.com/office/word/2010/wordprocessingGroup" xmlns:wpi="http://schemas.microsoft.com/office/word/2010/wordprocessingInk" xmlns:wne="http://schemas.microsoft.com/office/word/2006/wordml" xmlns:wps="http://schemas.microsoft.com/office/word/2010/wordprocessingShape" mc:Ignorable="w14 w15 w16se w16cid w16 w16cex w16sdtdh wp14">
   <w:sdt>
     <w:sdtPr>
-      <w:rPr>
-        <w:rFonts w:ascii="Palatino Linotype" w:hAnsi="Palatino Linotype"/>
-        <w:sz w:val="20"/>
-        <w:szCs w:val="20"/>
-      </w:rPr>
-      <w:id w:val="-2099861789"/>
+      <w:id w:val="-1309706245"/>
       <w:docPartObj>
         <w:docPartGallery w:val="Page Numbers (Bottom of Page)"/>
         <w:docPartUnique/>
@@ -2787,13 +2384,19 @@
             <w:sz w:val="20"/>
             <w:szCs w:val="20"/>
           </w:rPr>
-          <w:id w:val="860082579"/>
+          <w:id w:val="98381352"/>
           <w:docPartObj>
             <w:docPartGallery w:val="Page Numbers (Top of Page)"/>
             <w:docPartUnique/>
           </w:docPartObj>
         </w:sdtPr>
-        <w:sdtEndPr/>
+        <w:sdtEndPr>
+          <w:rPr>
+            <w:rFonts w:ascii="Times New Roman" w:hAnsi="Times New Roman"/>
+            <w:sz w:val="24"/>
+            <w:szCs w:val="24"/>
+          </w:rPr>
+        </w:sdtEndPr>
         <w:sdtContent>
           <w:p>
             <w:pPr>
@@ -2922,7 +2525,7 @@
                 <w:sz w:val="20"/>
                 <w:szCs w:val="20"/>
               </w:rPr>
-              <w:t>5</w:t>
+              <w:t>3</w:t>
             </w:r>
             <w:r>
               <w:rPr>
@@ -2952,11 +2555,39 @@
               </w:rPr>
               <w:t xml:space="preserve">Final Judgment Entry 21TRC10217</w:t>
             </w:r>
+          </w:p>
+          <w:p>
+            <w:pPr>
+              <w:pStyle w:val="Footer"/>
+              <w:jc w:val="right"/>
+            </w:pPr>
           </w:p>
         </w:sdtContent>
       </w:sdt>
     </w:sdtContent>
   </w:sdt>
+  <w:p>
+    <w:pPr>
+      <w:tabs>
+        <w:tab w:val="left" w:pos="-1080"/>
+        <w:tab w:val="left" w:pos="-720"/>
+        <w:tab w:val="left" w:pos="0"/>
+        <w:tab w:val="left" w:pos="720"/>
+        <w:tab w:val="left" w:pos="1440"/>
+        <w:tab w:val="left" w:pos="2160"/>
+        <w:tab w:val="left" w:pos="2880"/>
+        <w:tab w:val="left" w:pos="3600"/>
+        <w:tab w:val="left" w:pos="4320"/>
+        <w:tab w:val="left" w:pos="4680"/>
+      </w:tabs>
+      <w:jc w:val="right"/>
+      <w:rPr>
+        <w:rFonts w:ascii="Palatino Linotype" w:hAnsi="Palatino Linotype"/>
+        <w:sz w:val="20"/>
+        <w:szCs w:val="20"/>
+      </w:rPr>
+    </w:pPr>
+  </w:p>
 </w:ftr>
 </file>
 
@@ -3148,240 +2779,8 @@
       </w:rPr>
     </w:lvl>
   </w:abstractNum>
-  <w:abstractNum w:abstractNumId="1" w15:restartNumberingAfterBreak="0">
-    <w:nsid w:val="279660C9"/>
-    <w:multiLevelType w:val="hybridMultilevel"/>
-    <w:tmpl w:val="05247724"/>
-    <w:lvl w:ilvl="0" w:tplc="04090001">
-      <w:start w:val="1"/>
-      <w:numFmt w:val="bullet"/>
-      <w:lvlText w:val=""/>
-      <w:lvlJc w:val="left"/>
-      <w:pPr>
-        <w:ind w:left="720" w:hanging="360"/>
-      </w:pPr>
-      <w:rPr>
-        <w:rFonts w:ascii="Symbol" w:hAnsi="Symbol" w:hint="default"/>
-      </w:rPr>
-    </w:lvl>
-    <w:lvl w:ilvl="1" w:tplc="04090003" w:tentative="1">
-      <w:start w:val="1"/>
-      <w:numFmt w:val="bullet"/>
-      <w:lvlText w:val="o"/>
-      <w:lvlJc w:val="left"/>
-      <w:pPr>
-        <w:ind w:left="1440" w:hanging="360"/>
-      </w:pPr>
-      <w:rPr>
-        <w:rFonts w:ascii="Courier New" w:hAnsi="Courier New" w:cs="Courier New" w:hint="default"/>
-      </w:rPr>
-    </w:lvl>
-    <w:lvl w:ilvl="2" w:tplc="04090005" w:tentative="1">
-      <w:start w:val="1"/>
-      <w:numFmt w:val="bullet"/>
-      <w:lvlText w:val=""/>
-      <w:lvlJc w:val="left"/>
-      <w:pPr>
-        <w:ind w:left="2160" w:hanging="360"/>
-      </w:pPr>
-      <w:rPr>
-        <w:rFonts w:ascii="Wingdings" w:hAnsi="Wingdings" w:hint="default"/>
-      </w:rPr>
-    </w:lvl>
-    <w:lvl w:ilvl="3" w:tplc="04090001" w:tentative="1">
-      <w:start w:val="1"/>
-      <w:numFmt w:val="bullet"/>
-      <w:lvlText w:val=""/>
-      <w:lvlJc w:val="left"/>
-      <w:pPr>
-        <w:ind w:left="2880" w:hanging="360"/>
-      </w:pPr>
-      <w:rPr>
-        <w:rFonts w:ascii="Symbol" w:hAnsi="Symbol" w:hint="default"/>
-      </w:rPr>
-    </w:lvl>
-    <w:lvl w:ilvl="4" w:tplc="04090003" w:tentative="1">
-      <w:start w:val="1"/>
-      <w:numFmt w:val="bullet"/>
-      <w:lvlText w:val="o"/>
-      <w:lvlJc w:val="left"/>
-      <w:pPr>
-        <w:ind w:left="3600" w:hanging="360"/>
-      </w:pPr>
-      <w:rPr>
-        <w:rFonts w:ascii="Courier New" w:hAnsi="Courier New" w:cs="Courier New" w:hint="default"/>
-      </w:rPr>
-    </w:lvl>
-    <w:lvl w:ilvl="5" w:tplc="04090005" w:tentative="1">
-      <w:start w:val="1"/>
-      <w:numFmt w:val="bullet"/>
-      <w:lvlText w:val=""/>
-      <w:lvlJc w:val="left"/>
-      <w:pPr>
-        <w:ind w:left="4320" w:hanging="360"/>
-      </w:pPr>
-      <w:rPr>
-        <w:rFonts w:ascii="Wingdings" w:hAnsi="Wingdings" w:hint="default"/>
-      </w:rPr>
-    </w:lvl>
-    <w:lvl w:ilvl="6" w:tplc="04090001" w:tentative="1">
-      <w:start w:val="1"/>
-      <w:numFmt w:val="bullet"/>
-      <w:lvlText w:val=""/>
-      <w:lvlJc w:val="left"/>
-      <w:pPr>
-        <w:ind w:left="5040" w:hanging="360"/>
-      </w:pPr>
-      <w:rPr>
-        <w:rFonts w:ascii="Symbol" w:hAnsi="Symbol" w:hint="default"/>
-      </w:rPr>
-    </w:lvl>
-    <w:lvl w:ilvl="7" w:tplc="04090003" w:tentative="1">
-      <w:start w:val="1"/>
-      <w:numFmt w:val="bullet"/>
-      <w:lvlText w:val="o"/>
-      <w:lvlJc w:val="left"/>
-      <w:pPr>
-        <w:ind w:left="5760" w:hanging="360"/>
-      </w:pPr>
-      <w:rPr>
-        <w:rFonts w:ascii="Courier New" w:hAnsi="Courier New" w:cs="Courier New" w:hint="default"/>
-      </w:rPr>
-    </w:lvl>
-    <w:lvl w:ilvl="8" w:tplc="04090005" w:tentative="1">
-      <w:start w:val="1"/>
-      <w:numFmt w:val="bullet"/>
-      <w:lvlText w:val=""/>
-      <w:lvlJc w:val="left"/>
-      <w:pPr>
-        <w:ind w:left="6480" w:hanging="360"/>
-      </w:pPr>
-      <w:rPr>
-        <w:rFonts w:ascii="Wingdings" w:hAnsi="Wingdings" w:hint="default"/>
-      </w:rPr>
-    </w:lvl>
-  </w:abstractNum>
-  <w:abstractNum w:abstractNumId="2" w15:restartNumberingAfterBreak="0">
-    <w:nsid w:val="2E17566E"/>
-    <w:multiLevelType w:val="hybridMultilevel"/>
-    <w:tmpl w:val="00866CE6"/>
-    <w:lvl w:ilvl="0" w:tplc="04090001">
-      <w:start w:val="1"/>
-      <w:numFmt w:val="bullet"/>
-      <w:lvlText w:val=""/>
-      <w:lvlJc w:val="left"/>
-      <w:pPr>
-        <w:ind w:left="779" w:hanging="360"/>
-      </w:pPr>
-      <w:rPr>
-        <w:rFonts w:ascii="Symbol" w:hAnsi="Symbol" w:hint="default"/>
-      </w:rPr>
-    </w:lvl>
-    <w:lvl w:ilvl="1" w:tplc="04090003">
-      <w:start w:val="1"/>
-      <w:numFmt w:val="bullet"/>
-      <w:lvlText w:val="o"/>
-      <w:lvlJc w:val="left"/>
-      <w:pPr>
-        <w:ind w:left="1499" w:hanging="360"/>
-      </w:pPr>
-      <w:rPr>
-        <w:rFonts w:ascii="Courier New" w:hAnsi="Courier New" w:cs="Courier New" w:hint="default"/>
-      </w:rPr>
-    </w:lvl>
-    <w:lvl w:ilvl="2" w:tplc="04090005" w:tentative="1">
-      <w:start w:val="1"/>
-      <w:numFmt w:val="bullet"/>
-      <w:lvlText w:val=""/>
-      <w:lvlJc w:val="left"/>
-      <w:pPr>
-        <w:ind w:left="2219" w:hanging="360"/>
-      </w:pPr>
-      <w:rPr>
-        <w:rFonts w:ascii="Wingdings" w:hAnsi="Wingdings" w:hint="default"/>
-      </w:rPr>
-    </w:lvl>
-    <w:lvl w:ilvl="3" w:tplc="04090001" w:tentative="1">
-      <w:start w:val="1"/>
-      <w:numFmt w:val="bullet"/>
-      <w:lvlText w:val=""/>
-      <w:lvlJc w:val="left"/>
-      <w:pPr>
-        <w:ind w:left="2939" w:hanging="360"/>
-      </w:pPr>
-      <w:rPr>
-        <w:rFonts w:ascii="Symbol" w:hAnsi="Symbol" w:hint="default"/>
-      </w:rPr>
-    </w:lvl>
-    <w:lvl w:ilvl="4" w:tplc="04090003" w:tentative="1">
-      <w:start w:val="1"/>
-      <w:numFmt w:val="bullet"/>
-      <w:lvlText w:val="o"/>
-      <w:lvlJc w:val="left"/>
-      <w:pPr>
-        <w:ind w:left="3659" w:hanging="360"/>
-      </w:pPr>
-      <w:rPr>
-        <w:rFonts w:ascii="Courier New" w:hAnsi="Courier New" w:cs="Courier New" w:hint="default"/>
-      </w:rPr>
-    </w:lvl>
-    <w:lvl w:ilvl="5" w:tplc="04090005" w:tentative="1">
-      <w:start w:val="1"/>
-      <w:numFmt w:val="bullet"/>
-      <w:lvlText w:val=""/>
-      <w:lvlJc w:val="left"/>
-      <w:pPr>
-        <w:ind w:left="4379" w:hanging="360"/>
-      </w:pPr>
-      <w:rPr>
-        <w:rFonts w:ascii="Wingdings" w:hAnsi="Wingdings" w:hint="default"/>
-      </w:rPr>
-    </w:lvl>
-    <w:lvl w:ilvl="6" w:tplc="04090001" w:tentative="1">
-      <w:start w:val="1"/>
-      <w:numFmt w:val="bullet"/>
-      <w:lvlText w:val=""/>
-      <w:lvlJc w:val="left"/>
-      <w:pPr>
-        <w:ind w:left="5099" w:hanging="360"/>
-      </w:pPr>
-      <w:rPr>
-        <w:rFonts w:ascii="Symbol" w:hAnsi="Symbol" w:hint="default"/>
-      </w:rPr>
-    </w:lvl>
-    <w:lvl w:ilvl="7" w:tplc="04090003" w:tentative="1">
-      <w:start w:val="1"/>
-      <w:numFmt w:val="bullet"/>
-      <w:lvlText w:val="o"/>
-      <w:lvlJc w:val="left"/>
-      <w:pPr>
-        <w:ind w:left="5819" w:hanging="360"/>
-      </w:pPr>
-      <w:rPr>
-        <w:rFonts w:ascii="Courier New" w:hAnsi="Courier New" w:cs="Courier New" w:hint="default"/>
-      </w:rPr>
-    </w:lvl>
-    <w:lvl w:ilvl="8" w:tplc="04090005" w:tentative="1">
-      <w:start w:val="1"/>
-      <w:numFmt w:val="bullet"/>
-      <w:lvlText w:val=""/>
-      <w:lvlJc w:val="left"/>
-      <w:pPr>
-        <w:ind w:left="6539" w:hanging="360"/>
-      </w:pPr>
-      <w:rPr>
-        <w:rFonts w:ascii="Wingdings" w:hAnsi="Wingdings" w:hint="default"/>
-      </w:rPr>
-    </w:lvl>
-  </w:abstractNum>
   <w:num w:numId="1">
     <w:abstractNumId w:val="0"/>
-  </w:num>
-  <w:num w:numId="2">
-    <w:abstractNumId w:val="2"/>
-  </w:num>
-  <w:num w:numId="3">
-    <w:abstractNumId w:val="1"/>
   </w:num>
 </w:numbering>
 </file>
@@ -3938,49 +3337,6 @@
       <w:contextualSpacing/>
     </w:pPr>
   </w:style>
-  <w:style w:type="character" w:styleId="CommentReference">
-    <w:name w:val="annotation reference"/>
-    <w:basedOn w:val="DefaultParagraphFont"/>
-    <w:uiPriority w:val="99"/>
-    <w:semiHidden/>
-    <w:unhideWhenUsed/>
-    <w:rsid w:val="00A53114"/>
-    <w:rPr>
-      <w:sz w:val="16"/>
-      <w:szCs w:val="16"/>
-    </w:rPr>
-  </w:style>
-  <w:style w:type="paragraph" w:styleId="CommentText">
-    <w:name w:val="annotation text"/>
-    <w:basedOn w:val="Normal"/>
-    <w:link w:val="CommentTextChar"/>
-    <w:uiPriority w:val="99"/>
-    <w:unhideWhenUsed/>
-    <w:rsid w:val="00A53114"/>
-    <w:pPr>
-      <w:widowControl/>
-      <w:autoSpaceDE/>
-      <w:autoSpaceDN/>
-      <w:adjustRightInd/>
-    </w:pPr>
-    <w:rPr>
-      <w:rFonts w:asciiTheme="minorHAnsi" w:eastAsiaTheme="minorHAnsi" w:hAnsiTheme="minorHAnsi" w:cstheme="minorBidi"/>
-      <w:sz w:val="20"/>
-      <w:szCs w:val="20"/>
-    </w:rPr>
-  </w:style>
-  <w:style w:type="character" w:customStyle="1" w:styleId="CommentTextChar">
-    <w:name w:val="Comment Text Char"/>
-    <w:basedOn w:val="DefaultParagraphFont"/>
-    <w:link w:val="CommentText"/>
-    <w:uiPriority w:val="99"/>
-    <w:rsid w:val="00A53114"/>
-    <w:rPr>
-      <w:rFonts w:eastAsiaTheme="minorHAnsi"/>
-      <w:sz w:val="20"/>
-      <w:szCs w:val="20"/>
-    </w:rPr>
-  </w:style>
 </w:styles>
 </file>
 

</xml_diff>

<commit_message>
Removed unneeded reference to dialog in set_all_pleas.
</commit_message>
<xml_diff>
--- a/resources/Saved/21TRC10217_Crim_Traffic Judgment Entry.docx
+++ b/resources/Saved/21TRC10217_Crim_Traffic Judgment Entry.docx
@@ -1307,7 +1307,7 @@
                 <w:sz w:val="20"/>
                 <w:szCs w:val="20"/>
               </w:rPr>
-              <w:t xml:space="preserve">No Contest</w:t>
+              <w:t xml:space="preserve">Dismissed</w:t>
             </w:r>
           </w:p>
         </w:tc>
@@ -1388,7 +1388,7 @@
                 <w:sz w:val="20"/>
                 <w:szCs w:val="20"/>
               </w:rPr>
-              <w:t xml:space="preserve">Guilty</w:t>
+              <w:t xml:space="preserve">Guilty - Allied Offense</w:t>
             </w:r>
           </w:p>
         </w:tc>
@@ -1426,7 +1426,7 @@
                 <w:sz w:val="20"/>
                 <w:szCs w:val="20"/>
               </w:rPr>
-              <w:t xml:space="preserve">Guilty</w:t>
+              <w:t xml:space="preserve"/>
             </w:r>
           </w:p>
         </w:tc>
@@ -1545,7 +1545,7 @@
                 <w:sz w:val="20"/>
                 <w:szCs w:val="20"/>
               </w:rPr>
-              <w:t xml:space="preserve">$ 0</w:t>
+              <w:t xml:space="preserve"> </w:t>
             </w:r>
           </w:p>
         </w:tc>
@@ -1684,7 +1684,7 @@
                 <w:sz w:val="20"/>
                 <w:szCs w:val="20"/>
               </w:rPr>
-              <w:t xml:space="preserve">$ 0</w:t>
+              <w:t xml:space="preserve"> </w:t>
             </w:r>
           </w:p>
         </w:tc>

</xml_diff>

<commit_message>
Refactored check plea and check finding for all dialogs.
</commit_message>
<xml_diff>
--- a/resources/Saved/21TRC10217_Crim_Traffic Judgment Entry.docx
+++ b/resources/Saved/21TRC10217_Crim_Traffic Judgment Entry.docx
@@ -598,7 +598,7 @@
           <w:sz w:val="20"/>
           <w:szCs w:val="20"/>
         </w:rPr>
-        <w:t xml:space="preserve"> on March 21, 2022.</w:t>
+        <w:t xml:space="preserve"> on March 22, 2022.</w:t>
       </w:r>
       <w:r>
         <w:rPr>
@@ -616,6 +616,60 @@
           <w:szCs w:val="20"/>
         </w:rPr>
         <w:t xml:space="preserve">Defendant was represented by Chase Mallory, Private Counsel. </w:t>
+      </w:r>
+      <w:r>
+        <w:rPr>
+          <w:rFonts w:ascii="Palatino Linotype" w:hAnsi="Palatino Linotype"/>
+          <w:bCs/>
+          <w:sz w:val="20"/>
+          <w:szCs w:val="20"/>
+        </w:rPr>
+        <w:t xml:space="preserve">Counsel for the State of Ohio made a motion to amend the cha</w:t>
+      </w:r>
+      <w:r>
+        <w:rPr>
+          <w:rFonts w:ascii="Palatino Linotype" w:hAnsi="Palatino Linotype"/>
+          <w:bCs/>
+          <w:sz w:val="20"/>
+          <w:szCs w:val="20"/>
+        </w:rPr>
+        <w:t>rge(s) in the case.</w:t>
+      </w:r>
+      <w:r>
+        <w:rPr>
+          <w:rFonts w:ascii="Palatino Linotype" w:hAnsi="Palatino Linotype"/>
+          <w:bCs/>
+          <w:sz w:val="20"/>
+          <w:szCs w:val="20"/>
+        </w:rPr>
+        <w:t xml:space="preserve"> The Court found the amendment did not alter the name or identi</w:t>
+      </w:r>
+      <w:r>
+        <w:rPr>
+          <w:rFonts w:ascii="Palatino Linotype" w:hAnsi="Palatino Linotype"/>
+          <w:bCs/>
+          <w:sz w:val="20"/>
+          <w:szCs w:val="20"/>
+        </w:rPr>
+        <w:t>t</w:t>
+      </w:r>
+      <w:r>
+        <w:rPr>
+          <w:rFonts w:ascii="Palatino Linotype" w:hAnsi="Palatino Linotype"/>
+          <w:bCs/>
+          <w:sz w:val="20"/>
+          <w:szCs w:val="20"/>
+        </w:rPr>
+        <w:t xml:space="preserve">y of the offense and the motion is Granted.</w:t>
+      </w:r>
+      <w:r>
+        <w:rPr>
+          <w:rFonts w:ascii="Palatino Linotype" w:hAnsi="Palatino Linotype"/>
+          <w:bCs/>
+          <w:sz w:val="20"/>
+          <w:szCs w:val="20"/>
+        </w:rPr>
+        <w:t xml:space="preserve"> The charge(s) of OVI Alcohol / Drugs 1st is amended to Disorderly Conduct.</w:t>
       </w:r>
       <w:r>
         <w:rPr>
@@ -795,10 +849,9 @@
         <w:tblLook w:val="04A0" w:firstRow="1" w:lastRow="0" w:firstColumn="1" w:lastColumn="0" w:noHBand="0" w:noVBand="1"/>
       </w:tblPr>
       <w:tblGrid>
-        <w:gridCol w:w="1801"/>
-        <w:gridCol w:w="1559"/>
-        <w:gridCol w:w="3289"/>
-        <w:gridCol w:w="1632"/>
+        <w:gridCol w:w="2345"/>
+        <w:gridCol w:w="2103"/>
+        <w:gridCol w:w="3833"/>
       </w:tblGrid>
       <w:tr>
         <w:trPr>
@@ -877,7 +930,7 @@
                 <w:szCs w:val="20"/>
               </w:rPr>
               <w:lastRenderedPageBreak/>
-              <w:t xml:space="preserve">OVI Alcohol / Drugs 1st</w:t>
+              <w:t xml:space="preserve">OVI Alcohol / Drugs 1st - AMENDED to Disorderly Conduct</w:t>
             </w:r>
           </w:p>
         </w:tc>
@@ -916,46 +969,7 @@
                 <w:szCs w:val="20"/>
               </w:rPr>
               <w:lastRenderedPageBreak/>
-              <w:t xml:space="preserve">Turn And Stop Signals</w:t>
-            </w:r>
-          </w:p>
-        </w:tc>
-        <w:tc>
-          <w:tcPr>
-            <w:tcW w:w="3289" w:type="dxa"/>
-          </w:tcPr>
-          <w:p>
-            <w:pPr>
-              <w:tabs>
-                <w:tab w:val="left" w:pos="-1080"/>
-                <w:tab w:val="left" w:pos="-720"/>
-                <w:tab w:val="left" w:pos="0"/>
-                <w:tab w:val="left" w:pos="720"/>
-                <w:tab w:val="left" w:pos="1440"/>
-                <w:tab w:val="left" w:pos="2160"/>
-                <w:tab w:val="left" w:pos="2880"/>
-                <w:tab w:val="left" w:pos="3600"/>
-                <w:tab w:val="left" w:pos="4320"/>
-                <w:tab w:val="left" w:pos="4680"/>
-              </w:tabs>
-              <w:rPr>
-                <w:rFonts w:ascii="Palatino Linotype" w:hAnsi="Palatino Linotype"/>
-                <w:b/>
-                <w:bCs/>
-                <w:sz w:val="20"/>
-                <w:szCs w:val="20"/>
-              </w:rPr>
-            </w:pPr>
-            <w:r>
-              <w:rPr>
-                <w:rFonts w:ascii="Palatino Linotype" w:hAnsi="Palatino Linotype"/>
-                <w:b/>
-                <w:bCs/>
-                <w:sz w:val="20"/>
-                <w:szCs w:val="20"/>
-              </w:rPr>
-              <w:lastRenderedPageBreak/>
-              <w:t xml:space="preserve">Possession of Marijuana Drug Paraphernalia</w:t>
+              <w:t xml:space="preserve">Disorderly Conduct - Persistent</w:t>
             </w:r>
           </w:p>
         </w:tc>
@@ -1036,7 +1050,7 @@
                 <w:sz w:val="20"/>
                 <w:szCs w:val="20"/>
               </w:rPr>
-              <w:t xml:space="preserve">4511.19A1A*</w:t>
+              <w:t xml:space="preserve">2917.11</w:t>
             </w:r>
           </w:p>
         </w:tc>
@@ -1074,45 +1088,7 @@
                 <w:sz w:val="20"/>
                 <w:szCs w:val="20"/>
               </w:rPr>
-              <w:t xml:space="preserve">4511.39</w:t>
-            </w:r>
-          </w:p>
-        </w:tc>
-        <w:tc>
-          <w:tcPr>
-            <w:tcW w:w="3289" w:type="dxa"/>
-          </w:tcPr>
-          <w:p>
-            <w:pPr>
-              <w:tabs>
-                <w:tab w:val="left" w:pos="-1080"/>
-                <w:tab w:val="left" w:pos="-720"/>
-                <w:tab w:val="left" w:pos="0"/>
-                <w:tab w:val="left" w:pos="720"/>
-                <w:tab w:val="left" w:pos="1440"/>
-                <w:tab w:val="left" w:pos="2160"/>
-                <w:tab w:val="left" w:pos="2880"/>
-                <w:tab w:val="left" w:pos="3600"/>
-                <w:tab w:val="left" w:pos="4320"/>
-                <w:tab w:val="left" w:pos="4680"/>
-              </w:tabs>
-              <w:rPr>
-                <w:rFonts w:ascii="Palatino Linotype" w:hAnsi="Palatino Linotype"/>
-                <w:b/>
-                <w:bCs/>
-                <w:sz w:val="20"/>
-                <w:szCs w:val="20"/>
-              </w:rPr>
-            </w:pPr>
-            <w:r>
-              <w:rPr>
-                <w:rFonts w:ascii="Palatino Linotype" w:hAnsi="Palatino Linotype"/>
-                <w:b/>
-                <w:bCs/>
-                <w:sz w:val="20"/>
-                <w:szCs w:val="20"/>
-              </w:rPr>
-              <w:t xml:space="preserve">2925.141(C) </w:t>
+              <w:t xml:space="preserve">2917.11(A)(1)</w:t>
             </w:r>
           </w:p>
         </w:tc>
@@ -1193,44 +1169,6 @@
                 <w:sz w:val="20"/>
                 <w:szCs w:val="20"/>
               </w:rPr>
-              <w:t xml:space="preserve">M1</w:t>
-            </w:r>
-          </w:p>
-        </w:tc>
-        <w:tc>
-          <w:tcPr>
-            <w:tcW w:w="3289" w:type="dxa"/>
-          </w:tcPr>
-          <w:p>
-            <w:pPr>
-              <w:tabs>
-                <w:tab w:val="left" w:pos="-1080"/>
-                <w:tab w:val="left" w:pos="-720"/>
-                <w:tab w:val="left" w:pos="0"/>
-                <w:tab w:val="left" w:pos="720"/>
-                <w:tab w:val="left" w:pos="1440"/>
-                <w:tab w:val="left" w:pos="2160"/>
-                <w:tab w:val="left" w:pos="2880"/>
-                <w:tab w:val="left" w:pos="3600"/>
-                <w:tab w:val="left" w:pos="4320"/>
-                <w:tab w:val="left" w:pos="4680"/>
-              </w:tabs>
-              <w:rPr>
-                <w:rFonts w:ascii="Palatino Linotype" w:hAnsi="Palatino Linotype"/>
-                <w:b/>
-                <w:bCs/>
-                <w:sz w:val="20"/>
-                <w:szCs w:val="20"/>
-              </w:rPr>
-            </w:pPr>
-            <w:r>
-              <w:rPr>
-                <w:rFonts w:ascii="Palatino Linotype" w:hAnsi="Palatino Linotype"/>
-                <w:b/>
-                <w:bCs/>
-                <w:sz w:val="20"/>
-                <w:szCs w:val="20"/>
-              </w:rPr>
               <w:t xml:space="preserve">MM</w:t>
             </w:r>
           </w:p>
@@ -1269,7 +1207,7 @@
                 <w:sz w:val="20"/>
                 <w:szCs w:val="20"/>
               </w:rPr>
-              <w:t xml:space="preserve">MM</w:t>
+              <w:t xml:space="preserve">M4</w:t>
             </w:r>
           </w:p>
         </w:tc>
@@ -1350,7 +1288,7 @@
                 <w:sz w:val="20"/>
                 <w:szCs w:val="20"/>
               </w:rPr>
-              <w:t xml:space="preserve">Guilty</w:t>
+              <w:t xml:space="preserve">Dismissed</w:t>
             </w:r>
           </w:p>
         </w:tc>
@@ -1388,45 +1326,7 @@
                 <w:sz w:val="20"/>
                 <w:szCs w:val="20"/>
               </w:rPr>
-              <w:t xml:space="preserve">Guilty</w:t>
-            </w:r>
-          </w:p>
-        </w:tc>
-        <w:tc>
-          <w:tcPr>
-            <w:tcW w:w="3289" w:type="dxa"/>
-          </w:tcPr>
-          <w:p>
-            <w:pPr>
-              <w:tabs>
-                <w:tab w:val="left" w:pos="-1080"/>
-                <w:tab w:val="left" w:pos="-720"/>
-                <w:tab w:val="left" w:pos="0"/>
-                <w:tab w:val="left" w:pos="720"/>
-                <w:tab w:val="left" w:pos="1440"/>
-                <w:tab w:val="left" w:pos="2160"/>
-                <w:tab w:val="left" w:pos="2880"/>
-                <w:tab w:val="left" w:pos="3600"/>
-                <w:tab w:val="left" w:pos="4320"/>
-                <w:tab w:val="left" w:pos="4680"/>
-              </w:tabs>
-              <w:rPr>
-                <w:rFonts w:ascii="Palatino Linotype" w:hAnsi="Palatino Linotype"/>
-                <w:b/>
-                <w:bCs/>
-                <w:sz w:val="20"/>
-                <w:szCs w:val="20"/>
-              </w:rPr>
-            </w:pPr>
-            <w:r>
-              <w:rPr>
-                <w:rFonts w:ascii="Palatino Linotype" w:hAnsi="Palatino Linotype"/>
-                <w:b/>
-                <w:bCs/>
-                <w:sz w:val="20"/>
-                <w:szCs w:val="20"/>
-              </w:rPr>
-              <w:t xml:space="preserve">Guilty</w:t>
+              <w:t xml:space="preserve">No Contest</w:t>
             </w:r>
           </w:p>
         </w:tc>
@@ -1507,7 +1407,7 @@
                 <w:sz w:val="20"/>
                 <w:szCs w:val="20"/>
               </w:rPr>
-              <w:t xml:space="preserve">Guilty</w:t>
+              <w:t xml:space="preserve"/>
             </w:r>
           </w:p>
         </w:tc>
@@ -1545,45 +1445,7 @@
                 <w:sz w:val="20"/>
                 <w:szCs w:val="20"/>
               </w:rPr>
-              <w:t xml:space="preserve">Guilty</w:t>
-            </w:r>
-          </w:p>
-        </w:tc>
-        <w:tc>
-          <w:tcPr>
-            <w:tcW w:w="3289" w:type="dxa"/>
-          </w:tcPr>
-          <w:p>
-            <w:pPr>
-              <w:tabs>
-                <w:tab w:val="left" w:pos="-1080"/>
-                <w:tab w:val="left" w:pos="-720"/>
-                <w:tab w:val="left" w:pos="0"/>
-                <w:tab w:val="left" w:pos="720"/>
-                <w:tab w:val="left" w:pos="1440"/>
-                <w:tab w:val="left" w:pos="2160"/>
-                <w:tab w:val="left" w:pos="2880"/>
-                <w:tab w:val="left" w:pos="3600"/>
-                <w:tab w:val="left" w:pos="4320"/>
-                <w:tab w:val="left" w:pos="4680"/>
-              </w:tabs>
-              <w:rPr>
-                <w:rFonts w:ascii="Palatino Linotype" w:hAnsi="Palatino Linotype"/>
-                <w:b/>
-                <w:bCs/>
-                <w:sz w:val="20"/>
-                <w:szCs w:val="20"/>
-              </w:rPr>
-            </w:pPr>
-            <w:r>
-              <w:rPr>
-                <w:rFonts w:ascii="Palatino Linotype" w:hAnsi="Palatino Linotype"/>
-                <w:b/>
-                <w:bCs/>
-                <w:sz w:val="20"/>
-                <w:szCs w:val="20"/>
-              </w:rPr>
-              <w:t xml:space="preserve">Guilty</w:t>
+              <w:t xml:space="preserve">Not Guilty</w:t>
             </w:r>
           </w:p>
         </w:tc>
@@ -1664,45 +1526,7 @@
                 <w:sz w:val="20"/>
                 <w:szCs w:val="20"/>
               </w:rPr>
-              <w:t xml:space="preserve">$ 0</w:t>
-            </w:r>
-          </w:p>
-        </w:tc>
-        <w:tc>
-          <w:tcPr>
-            <w:tcW w:w="3289" w:type="dxa"/>
-          </w:tcPr>
-          <w:p>
-            <w:pPr>
-              <w:tabs>
-                <w:tab w:val="left" w:pos="-1080"/>
-                <w:tab w:val="left" w:pos="-720"/>
-                <w:tab w:val="left" w:pos="0"/>
-                <w:tab w:val="left" w:pos="720"/>
-                <w:tab w:val="left" w:pos="1440"/>
-                <w:tab w:val="left" w:pos="2160"/>
-                <w:tab w:val="left" w:pos="2880"/>
-                <w:tab w:val="left" w:pos="3600"/>
-                <w:tab w:val="left" w:pos="4320"/>
-                <w:tab w:val="left" w:pos="4680"/>
-              </w:tabs>
-              <w:rPr>
-                <w:rFonts w:ascii="Palatino Linotype" w:hAnsi="Palatino Linotype"/>
-                <w:b/>
-                <w:bCs/>
-                <w:sz w:val="20"/>
-                <w:szCs w:val="20"/>
-              </w:rPr>
-            </w:pPr>
-            <w:r>
-              <w:rPr>
-                <w:rFonts w:ascii="Palatino Linotype" w:hAnsi="Palatino Linotype"/>
-                <w:b/>
-                <w:bCs/>
-                <w:sz w:val="20"/>
-                <w:szCs w:val="20"/>
-              </w:rPr>
-              <w:t xml:space="preserve">$ 0</w:t>
+              <w:t xml:space="preserve"> </w:t>
             </w:r>
           </w:p>
         </w:tc>
@@ -1841,7 +1665,7 @@
                 <w:sz w:val="20"/>
                 <w:szCs w:val="20"/>
               </w:rPr>
-              <w:t xml:space="preserve">$ 0</w:t>
+              <w:t xml:space="preserve"> </w:t>
             </w:r>
           </w:p>
         </w:tc>
@@ -1883,44 +1707,6 @@
             </w:r>
           </w:p>
         </w:tc>
-        <w:tc>
-          <w:tcPr>
-            <w:tcW w:w="3289" w:type="dxa"/>
-          </w:tcPr>
-          <w:p>
-            <w:pPr>
-              <w:tabs>
-                <w:tab w:val="left" w:pos="-1080"/>
-                <w:tab w:val="left" w:pos="-720"/>
-                <w:tab w:val="left" w:pos="0"/>
-                <w:tab w:val="left" w:pos="720"/>
-                <w:tab w:val="left" w:pos="1440"/>
-                <w:tab w:val="left" w:pos="2160"/>
-                <w:tab w:val="left" w:pos="2880"/>
-                <w:tab w:val="left" w:pos="3600"/>
-                <w:tab w:val="left" w:pos="4320"/>
-                <w:tab w:val="left" w:pos="4680"/>
-              </w:tabs>
-              <w:rPr>
-                <w:rFonts w:ascii="Palatino Linotype" w:hAnsi="Palatino Linotype"/>
-                <w:b/>
-                <w:bCs/>
-                <w:sz w:val="20"/>
-                <w:szCs w:val="20"/>
-              </w:rPr>
-            </w:pPr>
-            <w:r>
-              <w:rPr>
-                <w:rFonts w:ascii="Palatino Linotype" w:hAnsi="Palatino Linotype"/>
-                <w:b/>
-                <w:bCs/>
-                <w:sz w:val="20"/>
-                <w:szCs w:val="20"/>
-              </w:rPr>
-              <w:t xml:space="preserve">$ 0</w:t>
-            </w:r>
-          </w:p>
-        </w:tc>
       </w:tr>
     </w:tbl>
     <w:p>
@@ -2122,7 +1908,7 @@
           <w:sz w:val="20"/>
           <w:szCs w:val="20"/>
         </w:rPr>
-        <w:t xml:space="preserve">March 21, 2022</w:t>
+        <w:t xml:space="preserve">March 22, 2022</w:t>
       </w:r>
       <w:r>
         <w:rPr>

</xml_diff>

<commit_message>
Added radio button for Judge Kimbler.
</commit_message>
<xml_diff>
--- a/resources/Saved/21TRC10217_Crim_Traffic Judgment Entry.docx
+++ b/resources/Saved/21TRC10217_Crim_Traffic Judgment Entry.docx
@@ -598,7 +598,7 @@
           <w:sz w:val="20"/>
           <w:szCs w:val="20"/>
         </w:rPr>
-        <w:t xml:space="preserve"> on March 22, 2022.</w:t>
+        <w:t xml:space="preserve"> on March 23, 2022.</w:t>
       </w:r>
       <w:r>
         <w:rPr>
@@ -616,60 +616,6 @@
           <w:szCs w:val="20"/>
         </w:rPr>
         <w:t xml:space="preserve">Defendant was represented by Chase Mallory, Private Counsel. </w:t>
-      </w:r>
-      <w:r>
-        <w:rPr>
-          <w:rFonts w:ascii="Palatino Linotype" w:hAnsi="Palatino Linotype"/>
-          <w:bCs/>
-          <w:sz w:val="20"/>
-          <w:szCs w:val="20"/>
-        </w:rPr>
-        <w:t xml:space="preserve">Counsel for the State of Ohio made a motion to amend the cha</w:t>
-      </w:r>
-      <w:r>
-        <w:rPr>
-          <w:rFonts w:ascii="Palatino Linotype" w:hAnsi="Palatino Linotype"/>
-          <w:bCs/>
-          <w:sz w:val="20"/>
-          <w:szCs w:val="20"/>
-        </w:rPr>
-        <w:t>rge(s) in the case.</w:t>
-      </w:r>
-      <w:r>
-        <w:rPr>
-          <w:rFonts w:ascii="Palatino Linotype" w:hAnsi="Palatino Linotype"/>
-          <w:bCs/>
-          <w:sz w:val="20"/>
-          <w:szCs w:val="20"/>
-        </w:rPr>
-        <w:t xml:space="preserve"> The Court found the amendment did not alter the name or identi</w:t>
-      </w:r>
-      <w:r>
-        <w:rPr>
-          <w:rFonts w:ascii="Palatino Linotype" w:hAnsi="Palatino Linotype"/>
-          <w:bCs/>
-          <w:sz w:val="20"/>
-          <w:szCs w:val="20"/>
-        </w:rPr>
-        <w:t>t</w:t>
-      </w:r>
-      <w:r>
-        <w:rPr>
-          <w:rFonts w:ascii="Palatino Linotype" w:hAnsi="Palatino Linotype"/>
-          <w:bCs/>
-          <w:sz w:val="20"/>
-          <w:szCs w:val="20"/>
-        </w:rPr>
-        <w:t xml:space="preserve">y of the offense and the motion is Granted.</w:t>
-      </w:r>
-      <w:r>
-        <w:rPr>
-          <w:rFonts w:ascii="Palatino Linotype" w:hAnsi="Palatino Linotype"/>
-          <w:bCs/>
-          <w:sz w:val="20"/>
-          <w:szCs w:val="20"/>
-        </w:rPr>
-        <w:t xml:space="preserve"> The charge(s) of OVI Alcohol / Drugs 1st is amended to Disorderly Conduct.</w:t>
       </w:r>
       <w:r>
         <w:rPr>
@@ -930,7 +876,7 @@
                 <w:szCs w:val="20"/>
               </w:rPr>
               <w:lastRenderedPageBreak/>
-              <w:t xml:space="preserve">OVI Alcohol / Drugs 1st - AMENDED to Disorderly Conduct</w:t>
+              <w:t xml:space="preserve">OVI Alcohol / Drugs 1st</w:t>
             </w:r>
           </w:p>
         </w:tc>
@@ -969,7 +915,7 @@
                 <w:szCs w:val="20"/>
               </w:rPr>
               <w:lastRenderedPageBreak/>
-              <w:t xml:space="preserve">Disorderly Conduct - Persistent</w:t>
+              <w:t xml:space="preserve">Turn And Stop Signals</w:t>
             </w:r>
           </w:p>
         </w:tc>
@@ -1050,7 +996,7 @@
                 <w:sz w:val="20"/>
                 <w:szCs w:val="20"/>
               </w:rPr>
-              <w:t xml:space="preserve">2917.11</w:t>
+              <w:t xml:space="preserve">4511.19A1A*</w:t>
             </w:r>
           </w:p>
         </w:tc>
@@ -1088,7 +1034,7 @@
                 <w:sz w:val="20"/>
                 <w:szCs w:val="20"/>
               </w:rPr>
-              <w:t xml:space="preserve">2917.11(A)(1)</w:t>
+              <w:t xml:space="preserve">4511.39</w:t>
             </w:r>
           </w:p>
         </w:tc>
@@ -1169,7 +1115,7 @@
                 <w:sz w:val="20"/>
                 <w:szCs w:val="20"/>
               </w:rPr>
-              <w:t xml:space="preserve">MM</w:t>
+              <w:t xml:space="preserve">M1</w:t>
             </w:r>
           </w:p>
         </w:tc>
@@ -1207,7 +1153,7 @@
                 <w:sz w:val="20"/>
                 <w:szCs w:val="20"/>
               </w:rPr>
-              <w:t xml:space="preserve">M4</w:t>
+              <w:t xml:space="preserve">MM</w:t>
             </w:r>
           </w:p>
         </w:tc>
@@ -1288,7 +1234,7 @@
                 <w:sz w:val="20"/>
                 <w:szCs w:val="20"/>
               </w:rPr>
-              <w:t xml:space="preserve">Dismissed</w:t>
+              <w:t xml:space="preserve">No Contest</w:t>
             </w:r>
           </w:p>
         </w:tc>
@@ -1407,7 +1353,7 @@
                 <w:sz w:val="20"/>
                 <w:szCs w:val="20"/>
               </w:rPr>
-              <w:t xml:space="preserve"/>
+              <w:t xml:space="preserve">Guilty</w:t>
             </w:r>
           </w:p>
         </w:tc>
@@ -1445,7 +1391,7 @@
                 <w:sz w:val="20"/>
                 <w:szCs w:val="20"/>
               </w:rPr>
-              <w:t xml:space="preserve">Not Guilty</w:t>
+              <w:t xml:space="preserve">Guilty</w:t>
             </w:r>
           </w:p>
         </w:tc>
@@ -1526,7 +1472,7 @@
                 <w:sz w:val="20"/>
                 <w:szCs w:val="20"/>
               </w:rPr>
-              <w:t xml:space="preserve"> </w:t>
+              <w:t xml:space="preserve">$ 0</w:t>
             </w:r>
           </w:p>
         </w:tc>
@@ -1665,7 +1611,7 @@
                 <w:sz w:val="20"/>
                 <w:szCs w:val="20"/>
               </w:rPr>
-              <w:t xml:space="preserve"> </w:t>
+              <w:t xml:space="preserve">$ 0</w:t>
             </w:r>
           </w:p>
         </w:tc>
@@ -1908,7 +1854,7 @@
           <w:sz w:val="20"/>
           <w:szCs w:val="20"/>
         </w:rPr>
-        <w:t xml:space="preserve">March 22, 2022</w:t>
+        <w:t xml:space="preserve">March 23, 2022</w:t>
       </w:r>
       <w:r>
         <w:rPr>
@@ -2181,7 +2127,7 @@
           <w:sz w:val="20"/>
           <w:szCs w:val="20"/>
         </w:rPr>
-        <w:t xml:space="preserve">Marianne</w:t>
+        <w:t xml:space="preserve">James</w:t>
       </w:r>
       <w:r>
         <w:rPr>
@@ -2197,7 +2143,7 @@
           <w:sz w:val="20"/>
           <w:szCs w:val="20"/>
         </w:rPr>
-        <w:t xml:space="preserve">Hemmeter</w:t>
+        <w:t xml:space="preserve">Kimbler</w:t>
       </w:r>
     </w:p>
     <w:p>

</xml_diff>

<commit_message>
Updated Jail and Diversion GridModelUpdaters.
</commit_message>
<xml_diff>
--- a/resources/Saved/21TRC10217_Crim_Traffic Judgment Entry.docx
+++ b/resources/Saved/21TRC10217_Crim_Traffic Judgment Entry.docx
@@ -239,7 +239,7 @@
           <w:sz w:val="20"/>
           <w:szCs w:val="20"/>
         </w:rPr>
-        <w:t>o</w:t>
+        <w:t xml:space="preserve">o</w:t>
       </w:r>
       <w:r>
         <w:rPr>
@@ -249,6 +249,7 @@
         </w:rPr>
         <w:t xml:space="preserve">.  </w:t>
       </w:r>
+      <w:proofErr w:type="gramStart"/>
       <w:r>
         <w:rPr>
           <w:rFonts w:ascii="Palatino Linotype" w:hAnsi="Palatino Linotype"/>
@@ -328,6 +329,7 @@
           <w:szCs w:val="20"/>
         </w:rPr>
       </w:pPr>
+      <w:proofErr w:type="gramStart"/>
       <w:r>
         <w:rPr>
           <w:rFonts w:ascii="Palatino Linotype" w:hAnsi="Palatino Linotype"/>
@@ -484,6 +486,7 @@
         <w:jc w:val="center"/>
         <w:rPr>
           <w:rFonts w:ascii="Palatino Linotype" w:hAnsi="Palatino Linotype"/>
+          <w:bCs/>
           <w:sz w:val="20"/>
           <w:szCs w:val="20"/>
         </w:rPr>
@@ -497,7 +500,40 @@
           <w:szCs w:val="20"/>
           <w:u w:val="single"/>
         </w:rPr>
-        <w:t>FINAL JUDGMENT ENTRY</w:t>
+        <w:t>MAGISTRATE</w:t>
+      </w:r>
+      <w:r>
+        <w:rPr>
+          <w:rFonts w:ascii="Palatino Linotype" w:hAnsi="Palatino Linotype"/>
+          <w:b/>
+          <w:bCs/>
+          <w:sz w:val="20"/>
+          <w:szCs w:val="20"/>
+          <w:u w:val="single"/>
+        </w:rPr>
+        <w:t>’S</w:t>
+      </w:r>
+      <w:r>
+        <w:rPr>
+          <w:rFonts w:ascii="Palatino Linotype" w:hAnsi="Palatino Linotype"/>
+          <w:b/>
+          <w:bCs/>
+          <w:sz w:val="20"/>
+          <w:szCs w:val="20"/>
+          <w:u w:val="single"/>
+        </w:rPr>
+        <w:t xml:space="preserve"> </w:t>
+      </w:r>
+      <w:r>
+        <w:rPr>
+          <w:rFonts w:ascii="Palatino Linotype" w:hAnsi="Palatino Linotype"/>
+          <w:b/>
+          <w:bCs/>
+          <w:sz w:val="20"/>
+          <w:szCs w:val="20"/>
+          <w:u w:val="single"/>
+        </w:rPr>
+        <w:t xml:space="preserve">DECISION</w:t>
       </w:r>
     </w:p>
     <w:p>
@@ -519,6 +555,14 @@
         </w:rPr>
         <w:t xml:space="preserve"/>
       </w:r>
+      <w:r>
+        <w:rPr>
+          <w:rFonts w:ascii="Palatino Linotype" w:hAnsi="Palatino Linotype"/>
+          <w:sz w:val="20"/>
+          <w:szCs w:val="20"/>
+        </w:rPr>
+        <w:tab/>
+      </w:r>
     </w:p>
     <w:p>
       <w:pPr>
@@ -574,7 +618,7 @@
           <w:szCs w:val="20"/>
           <w:lang w:val="en-CA"/>
         </w:rPr>
-        <w:t>Defendant appeared in Court</w:t>
+        <w:t xml:space="preserve">Defendant appeared in Court</w:t>
       </w:r>
       <w:r>
         <w:rPr>
@@ -584,6 +628,7 @@
         </w:rPr>
         <w:t xml:space="preserve"> for </w:t>
       </w:r>
+      <w:proofErr w:type="gramStart"/>
       <w:r>
         <w:rPr>
           <w:rFonts w:ascii="Palatino Linotype" w:hAnsi="Palatino Linotype"/>
@@ -615,7 +660,17 @@
           <w:sz w:val="20"/>
           <w:szCs w:val="20"/>
         </w:rPr>
-        <w:t xml:space="preserve">Defendant was represented by Chase Mallory, Private Counsel. </w:t>
+        <w:t xml:space="preserve">Defendant</w:t>
+      </w:r>
+      <w:proofErr w:type="gramEnd"/>
+      <w:r>
+        <w:rPr>
+          <w:rFonts w:ascii="Palatino Linotype" w:hAnsi="Palatino Linotype"/>
+          <w:bCs/>
+          <w:sz w:val="20"/>
+          <w:szCs w:val="20"/>
+        </w:rPr>
+        <w:t xml:space="preserve"> was represented by Chase Mallory, Private Counsel. </w:t>
       </w:r>
       <w:r>
         <w:rPr>
@@ -777,9 +832,18 @@
         </w:rPr>
         <w:t xml:space="preserve"/>
       </w:r>
+      <w:r>
+        <w:rPr>
+          <w:rFonts w:ascii="Palatino Linotype" w:hAnsi="Palatino Linotype"/>
+          <w:sz w:val="20"/>
+          <w:szCs w:val="20"/>
+        </w:rPr>
+        <w:t xml:space="preserve"/>
+      </w:r>
     </w:p>
     <w:p>
       <w:pPr>
+        <w:jc w:val="both"/>
         <w:rPr>
           <w:rFonts w:ascii="Palatino Linotype" w:hAnsi="Palatino Linotype"/>
           <w:sz w:val="20"/>
@@ -795,9 +859,10 @@
         <w:tblLook w:val="04A0" w:firstRow="1" w:lastRow="0" w:firstColumn="1" w:lastColumn="0" w:noHBand="0" w:noVBand="1"/>
       </w:tblPr>
       <w:tblGrid>
-        <w:gridCol w:w="2345"/>
-        <w:gridCol w:w="2103"/>
-        <w:gridCol w:w="3833"/>
+        <w:gridCol w:w="2182"/>
+        <w:gridCol w:w="1559"/>
+        <w:gridCol w:w="3289"/>
+        <w:gridCol w:w="1632"/>
       </w:tblGrid>
       <w:tr>
         <w:trPr>
@@ -805,7 +870,7 @@
         </w:trPr>
         <w:tc>
           <w:tcPr>
-            <w:tcW w:w="1801" w:type="dxa"/>
+            <w:tcW w:w="2182" w:type="dxa"/>
           </w:tcPr>
           <w:p>
             <w:pPr>
@@ -837,7 +902,7 @@
                 <w:sz w:val="20"/>
                 <w:szCs w:val="20"/>
               </w:rPr>
-              <w:t xml:space="preserve">Offense</w:t>
+              <w:t>Offense</w:t>
             </w:r>
           </w:p>
         </w:tc>
@@ -867,6 +932,7 @@
                 <w:szCs w:val="20"/>
               </w:rPr>
             </w:pPr>
+            <w:proofErr w:type="gramStart"/>
             <w:r>
               <w:rPr>
                 <w:rFonts w:ascii="Palatino Linotype" w:hAnsi="Palatino Linotype"/>
@@ -906,6 +972,7 @@
                 <w:szCs w:val="20"/>
               </w:rPr>
             </w:pPr>
+            <w:proofErr w:type="gramStart"/>
             <w:r>
               <w:rPr>
                 <w:rFonts w:ascii="Palatino Linotype" w:hAnsi="Palatino Linotype"/>
@@ -916,49 +983,6 @@
               </w:rPr>
               <w:lastRenderedPageBreak/>
               <w:t xml:space="preserve">Turn And Stop Signals</w:t>
-            </w:r>
-          </w:p>
-        </w:tc>
-      </w:tr>
-      <w:tr>
-        <w:trPr>
-          <w:jc w:val="center"/>
-        </w:trPr>
-        <w:tc>
-          <w:tcPr>
-            <w:tcW w:w="1801" w:type="dxa"/>
-          </w:tcPr>
-          <w:p>
-            <w:pPr>
-              <w:tabs>
-                <w:tab w:val="left" w:pos="-1080"/>
-                <w:tab w:val="left" w:pos="-720"/>
-                <w:tab w:val="left" w:pos="0"/>
-                <w:tab w:val="left" w:pos="720"/>
-                <w:tab w:val="left" w:pos="1440"/>
-                <w:tab w:val="left" w:pos="2160"/>
-                <w:tab w:val="left" w:pos="2880"/>
-                <w:tab w:val="left" w:pos="3600"/>
-                <w:tab w:val="left" w:pos="4320"/>
-                <w:tab w:val="left" w:pos="4680"/>
-              </w:tabs>
-              <w:rPr>
-                <w:rFonts w:ascii="Palatino Linotype" w:hAnsi="Palatino Linotype"/>
-                <w:b/>
-                <w:bCs/>
-                <w:sz w:val="20"/>
-                <w:szCs w:val="20"/>
-              </w:rPr>
-            </w:pPr>
-            <w:r>
-              <w:rPr>
-                <w:rFonts w:ascii="Palatino Linotype" w:hAnsi="Palatino Linotype"/>
-                <w:b/>
-                <w:bCs/>
-                <w:sz w:val="20"/>
-                <w:szCs w:val="20"/>
-              </w:rPr>
-              <w:t>Statute/Ord.</w:t>
             </w:r>
           </w:p>
         </w:tc>
@@ -988,15 +1012,60 @@
                 <w:szCs w:val="20"/>
               </w:rPr>
             </w:pPr>
-            <w:r>
-              <w:rPr>
-                <w:rFonts w:ascii="Palatino Linotype" w:hAnsi="Palatino Linotype"/>
-                <w:b/>
-                <w:bCs/>
-                <w:sz w:val="20"/>
-                <w:szCs w:val="20"/>
-              </w:rPr>
-              <w:t xml:space="preserve">4511.19A1A*</w:t>
+            <w:proofErr w:type="gramStart"/>
+            <w:r>
+              <w:rPr>
+                <w:rFonts w:ascii="Palatino Linotype" w:hAnsi="Palatino Linotype"/>
+                <w:b/>
+                <w:bCs/>
+                <w:sz w:val="20"/>
+                <w:szCs w:val="20"/>
+              </w:rPr>
+              <w:lastRenderedPageBreak/>
+              <w:t xml:space="preserve">Disorderly Conduct - Persistent</w:t>
+            </w:r>
+          </w:p>
+        </w:tc>
+      </w:tr>
+      <w:tr>
+        <w:trPr>
+          <w:jc w:val="center"/>
+        </w:trPr>
+        <w:tc>
+          <w:tcPr>
+            <w:tcW w:w="2182" w:type="dxa"/>
+          </w:tcPr>
+          <w:p>
+            <w:pPr>
+              <w:tabs>
+                <w:tab w:val="left" w:pos="-1080"/>
+                <w:tab w:val="left" w:pos="-720"/>
+                <w:tab w:val="left" w:pos="0"/>
+                <w:tab w:val="left" w:pos="720"/>
+                <w:tab w:val="left" w:pos="1440"/>
+                <w:tab w:val="left" w:pos="2160"/>
+                <w:tab w:val="left" w:pos="2880"/>
+                <w:tab w:val="left" w:pos="3600"/>
+                <w:tab w:val="left" w:pos="4320"/>
+                <w:tab w:val="left" w:pos="4680"/>
+              </w:tabs>
+              <w:rPr>
+                <w:rFonts w:ascii="Palatino Linotype" w:hAnsi="Palatino Linotype"/>
+                <w:b/>
+                <w:bCs/>
+                <w:sz w:val="20"/>
+                <w:szCs w:val="20"/>
+              </w:rPr>
+            </w:pPr>
+            <w:r>
+              <w:rPr>
+                <w:rFonts w:ascii="Palatino Linotype" w:hAnsi="Palatino Linotype"/>
+                <w:b/>
+                <w:bCs/>
+                <w:sz w:val="20"/>
+                <w:szCs w:val="20"/>
+              </w:rPr>
+              <w:t>Statute/Ord.</w:t>
             </w:r>
           </w:p>
         </w:tc>
@@ -1026,58 +1095,16 @@
                 <w:szCs w:val="20"/>
               </w:rPr>
             </w:pPr>
-            <w:r>
-              <w:rPr>
-                <w:rFonts w:ascii="Palatino Linotype" w:hAnsi="Palatino Linotype"/>
-                <w:b/>
-                <w:bCs/>
-                <w:sz w:val="20"/>
-                <w:szCs w:val="20"/>
-              </w:rPr>
-              <w:t xml:space="preserve">4511.39</w:t>
-            </w:r>
-          </w:p>
-        </w:tc>
-      </w:tr>
-      <w:tr>
-        <w:trPr>
-          <w:jc w:val="center"/>
-        </w:trPr>
-        <w:tc>
-          <w:tcPr>
-            <w:tcW w:w="1801" w:type="dxa"/>
-          </w:tcPr>
-          <w:p>
-            <w:pPr>
-              <w:tabs>
-                <w:tab w:val="left" w:pos="-1080"/>
-                <w:tab w:val="left" w:pos="-720"/>
-                <w:tab w:val="left" w:pos="0"/>
-                <w:tab w:val="left" w:pos="720"/>
-                <w:tab w:val="left" w:pos="1440"/>
-                <w:tab w:val="left" w:pos="2160"/>
-                <w:tab w:val="left" w:pos="2880"/>
-                <w:tab w:val="left" w:pos="3600"/>
-                <w:tab w:val="left" w:pos="4320"/>
-                <w:tab w:val="left" w:pos="4680"/>
-              </w:tabs>
-              <w:rPr>
-                <w:rFonts w:ascii="Palatino Linotype" w:hAnsi="Palatino Linotype"/>
-                <w:b/>
-                <w:bCs/>
-                <w:sz w:val="20"/>
-                <w:szCs w:val="20"/>
-              </w:rPr>
-            </w:pPr>
-            <w:r>
-              <w:rPr>
-                <w:rFonts w:ascii="Palatino Linotype" w:hAnsi="Palatino Linotype"/>
-                <w:b/>
-                <w:bCs/>
-                <w:sz w:val="20"/>
-                <w:szCs w:val="20"/>
-              </w:rPr>
-              <w:t>Degree</w:t>
+            <w:proofErr w:type="gramStart"/>
+            <w:r>
+              <w:rPr>
+                <w:rFonts w:ascii="Palatino Linotype" w:hAnsi="Palatino Linotype"/>
+                <w:b/>
+                <w:bCs/>
+                <w:sz w:val="20"/>
+                <w:szCs w:val="20"/>
+              </w:rPr>
+              <w:t xml:space="preserve">4511.19A1A*</w:t>
             </w:r>
           </w:p>
         </w:tc>
@@ -1107,15 +1134,16 @@
                 <w:szCs w:val="20"/>
               </w:rPr>
             </w:pPr>
-            <w:r>
-              <w:rPr>
-                <w:rFonts w:ascii="Palatino Linotype" w:hAnsi="Palatino Linotype"/>
-                <w:b/>
-                <w:bCs/>
-                <w:sz w:val="20"/>
-                <w:szCs w:val="20"/>
-              </w:rPr>
-              <w:t xml:space="preserve">M1</w:t>
+            <w:proofErr w:type="gramStart"/>
+            <w:r>
+              <w:rPr>
+                <w:rFonts w:ascii="Palatino Linotype" w:hAnsi="Palatino Linotype"/>
+                <w:b/>
+                <w:bCs/>
+                <w:sz w:val="20"/>
+                <w:szCs w:val="20"/>
+              </w:rPr>
+              <w:t xml:space="preserve">4511.39</w:t>
             </w:r>
           </w:p>
         </w:tc>
@@ -1145,15 +1173,16 @@
                 <w:szCs w:val="20"/>
               </w:rPr>
             </w:pPr>
-            <w:r>
-              <w:rPr>
-                <w:rFonts w:ascii="Palatino Linotype" w:hAnsi="Palatino Linotype"/>
-                <w:b/>
-                <w:bCs/>
-                <w:sz w:val="20"/>
-                <w:szCs w:val="20"/>
-              </w:rPr>
-              <w:t xml:space="preserve">MM</w:t>
+            <w:proofErr w:type="gramStart"/>
+            <w:r>
+              <w:rPr>
+                <w:rFonts w:ascii="Palatino Linotype" w:hAnsi="Palatino Linotype"/>
+                <w:b/>
+                <w:bCs/>
+                <w:sz w:val="20"/>
+                <w:szCs w:val="20"/>
+              </w:rPr>
+              <w:t xml:space="preserve">2917.11(A)(1)</w:t>
             </w:r>
           </w:p>
         </w:tc>
@@ -1164,7 +1193,7 @@
         </w:trPr>
         <w:tc>
           <w:tcPr>
-            <w:tcW w:w="1801" w:type="dxa"/>
+            <w:tcW w:w="2182" w:type="dxa"/>
           </w:tcPr>
           <w:p>
             <w:pPr>
@@ -1196,7 +1225,7 @@
                 <w:sz w:val="20"/>
                 <w:szCs w:val="20"/>
               </w:rPr>
-              <w:t>Plea</w:t>
+              <w:t>Degree</w:t>
             </w:r>
           </w:p>
         </w:tc>
@@ -1226,15 +1255,16 @@
                 <w:szCs w:val="20"/>
               </w:rPr>
             </w:pPr>
-            <w:r>
-              <w:rPr>
-                <w:rFonts w:ascii="Palatino Linotype" w:hAnsi="Palatino Linotype"/>
-                <w:b/>
-                <w:bCs/>
-                <w:sz w:val="20"/>
-                <w:szCs w:val="20"/>
-              </w:rPr>
-              <w:t xml:space="preserve">No Contest</w:t>
+            <w:proofErr w:type="gramStart"/>
+            <w:r>
+              <w:rPr>
+                <w:rFonts w:ascii="Palatino Linotype" w:hAnsi="Palatino Linotype"/>
+                <w:b/>
+                <w:bCs/>
+                <w:sz w:val="20"/>
+                <w:szCs w:val="20"/>
+              </w:rPr>
+              <w:t xml:space="preserve">M1</w:t>
             </w:r>
           </w:p>
         </w:tc>
@@ -1264,58 +1294,16 @@
                 <w:szCs w:val="20"/>
               </w:rPr>
             </w:pPr>
-            <w:r>
-              <w:rPr>
-                <w:rFonts w:ascii="Palatino Linotype" w:hAnsi="Palatino Linotype"/>
-                <w:b/>
-                <w:bCs/>
-                <w:sz w:val="20"/>
-                <w:szCs w:val="20"/>
-              </w:rPr>
-              <w:t xml:space="preserve">No Contest</w:t>
-            </w:r>
-          </w:p>
-        </w:tc>
-      </w:tr>
-      <w:tr>
-        <w:trPr>
-          <w:jc w:val="center"/>
-        </w:trPr>
-        <w:tc>
-          <w:tcPr>
-            <w:tcW w:w="1801" w:type="dxa"/>
-          </w:tcPr>
-          <w:p>
-            <w:pPr>
-              <w:tabs>
-                <w:tab w:val="left" w:pos="-1080"/>
-                <w:tab w:val="left" w:pos="-720"/>
-                <w:tab w:val="left" w:pos="0"/>
-                <w:tab w:val="left" w:pos="720"/>
-                <w:tab w:val="left" w:pos="1440"/>
-                <w:tab w:val="left" w:pos="2160"/>
-                <w:tab w:val="left" w:pos="2880"/>
-                <w:tab w:val="left" w:pos="3600"/>
-                <w:tab w:val="left" w:pos="4320"/>
-                <w:tab w:val="left" w:pos="4680"/>
-              </w:tabs>
-              <w:rPr>
-                <w:rFonts w:ascii="Palatino Linotype" w:hAnsi="Palatino Linotype"/>
-                <w:b/>
-                <w:bCs/>
-                <w:sz w:val="20"/>
-                <w:szCs w:val="20"/>
-              </w:rPr>
-            </w:pPr>
-            <w:r>
-              <w:rPr>
-                <w:rFonts w:ascii="Palatino Linotype" w:hAnsi="Palatino Linotype"/>
-                <w:b/>
-                <w:bCs/>
-                <w:sz w:val="20"/>
-                <w:szCs w:val="20"/>
-              </w:rPr>
-              <w:t>Finding</w:t>
+            <w:proofErr w:type="gramStart"/>
+            <w:r>
+              <w:rPr>
+                <w:rFonts w:ascii="Palatino Linotype" w:hAnsi="Palatino Linotype"/>
+                <w:b/>
+                <w:bCs/>
+                <w:sz w:val="20"/>
+                <w:szCs w:val="20"/>
+              </w:rPr>
+              <w:t xml:space="preserve">MM</w:t>
             </w:r>
           </w:p>
         </w:tc>
@@ -1345,15 +1333,59 @@
                 <w:szCs w:val="20"/>
               </w:rPr>
             </w:pPr>
-            <w:r>
-              <w:rPr>
-                <w:rFonts w:ascii="Palatino Linotype" w:hAnsi="Palatino Linotype"/>
-                <w:b/>
-                <w:bCs/>
-                <w:sz w:val="20"/>
-                <w:szCs w:val="20"/>
-              </w:rPr>
-              <w:t xml:space="preserve">Guilty</w:t>
+            <w:proofErr w:type="gramStart"/>
+            <w:r>
+              <w:rPr>
+                <w:rFonts w:ascii="Palatino Linotype" w:hAnsi="Palatino Linotype"/>
+                <w:b/>
+                <w:bCs/>
+                <w:sz w:val="20"/>
+                <w:szCs w:val="20"/>
+              </w:rPr>
+              <w:t xml:space="preserve">M4</w:t>
+            </w:r>
+          </w:p>
+        </w:tc>
+      </w:tr>
+      <w:tr>
+        <w:trPr>
+          <w:jc w:val="center"/>
+        </w:trPr>
+        <w:tc>
+          <w:tcPr>
+            <w:tcW w:w="2182" w:type="dxa"/>
+          </w:tcPr>
+          <w:p>
+            <w:pPr>
+              <w:tabs>
+                <w:tab w:val="left" w:pos="-1080"/>
+                <w:tab w:val="left" w:pos="-720"/>
+                <w:tab w:val="left" w:pos="0"/>
+                <w:tab w:val="left" w:pos="720"/>
+                <w:tab w:val="left" w:pos="1440"/>
+                <w:tab w:val="left" w:pos="2160"/>
+                <w:tab w:val="left" w:pos="2880"/>
+                <w:tab w:val="left" w:pos="3600"/>
+                <w:tab w:val="left" w:pos="4320"/>
+                <w:tab w:val="left" w:pos="4680"/>
+              </w:tabs>
+              <w:rPr>
+                <w:rFonts w:ascii="Palatino Linotype" w:hAnsi="Palatino Linotype"/>
+                <w:b/>
+                <w:bCs/>
+                <w:sz w:val="20"/>
+                <w:szCs w:val="20"/>
+              </w:rPr>
+            </w:pPr>
+            <w:r>
+              <w:rPr>
+                <w:rFonts w:ascii="Palatino Linotype" w:hAnsi="Palatino Linotype"/>
+                <w:b/>
+                <w:bCs/>
+                <w:sz w:val="20"/>
+                <w:szCs w:val="20"/>
+              </w:rPr>
+              <w:t>Plea</w:t>
             </w:r>
           </w:p>
         </w:tc>
@@ -1383,58 +1415,16 @@
                 <w:szCs w:val="20"/>
               </w:rPr>
             </w:pPr>
-            <w:r>
-              <w:rPr>
-                <w:rFonts w:ascii="Palatino Linotype" w:hAnsi="Palatino Linotype"/>
-                <w:b/>
-                <w:bCs/>
-                <w:sz w:val="20"/>
-                <w:szCs w:val="20"/>
-              </w:rPr>
-              <w:t xml:space="preserve">Guilty</w:t>
-            </w:r>
-          </w:p>
-        </w:tc>
-      </w:tr>
-      <w:tr>
-        <w:trPr>
-          <w:jc w:val="center"/>
-        </w:trPr>
-        <w:tc>
-          <w:tcPr>
-            <w:tcW w:w="1801" w:type="dxa"/>
-          </w:tcPr>
-          <w:p>
-            <w:pPr>
-              <w:tabs>
-                <w:tab w:val="left" w:pos="-1080"/>
-                <w:tab w:val="left" w:pos="-720"/>
-                <w:tab w:val="left" w:pos="0"/>
-                <w:tab w:val="left" w:pos="720"/>
-                <w:tab w:val="left" w:pos="1440"/>
-                <w:tab w:val="left" w:pos="2160"/>
-                <w:tab w:val="left" w:pos="2880"/>
-                <w:tab w:val="left" w:pos="3600"/>
-                <w:tab w:val="left" w:pos="4320"/>
-                <w:tab w:val="left" w:pos="4680"/>
-              </w:tabs>
-              <w:rPr>
-                <w:rFonts w:ascii="Palatino Linotype" w:hAnsi="Palatino Linotype"/>
-                <w:b/>
-                <w:bCs/>
-                <w:sz w:val="20"/>
-                <w:szCs w:val="20"/>
-              </w:rPr>
-            </w:pPr>
-            <w:r>
-              <w:rPr>
-                <w:rFonts w:ascii="Palatino Linotype" w:hAnsi="Palatino Linotype"/>
-                <w:b/>
-                <w:bCs/>
-                <w:sz w:val="20"/>
-                <w:szCs w:val="20"/>
-              </w:rPr>
-              <w:t>Fine Amount</w:t>
+            <w:proofErr w:type="gramStart"/>
+            <w:r>
+              <w:rPr>
+                <w:rFonts w:ascii="Palatino Linotype" w:hAnsi="Palatino Linotype"/>
+                <w:b/>
+                <w:bCs/>
+                <w:sz w:val="20"/>
+                <w:szCs w:val="20"/>
+              </w:rPr>
+              <w:t xml:space="preserve">No Contest</w:t>
             </w:r>
           </w:p>
         </w:tc>
@@ -1464,15 +1454,16 @@
                 <w:szCs w:val="20"/>
               </w:rPr>
             </w:pPr>
-            <w:r>
-              <w:rPr>
-                <w:rFonts w:ascii="Palatino Linotype" w:hAnsi="Palatino Linotype"/>
-                <w:b/>
-                <w:bCs/>
-                <w:sz w:val="20"/>
-                <w:szCs w:val="20"/>
-              </w:rPr>
-              <w:t xml:space="preserve">$ 50</w:t>
+            <w:proofErr w:type="gramStart"/>
+            <w:r>
+              <w:rPr>
+                <w:rFonts w:ascii="Palatino Linotype" w:hAnsi="Palatino Linotype"/>
+                <w:b/>
+                <w:bCs/>
+                <w:sz w:val="20"/>
+                <w:szCs w:val="20"/>
+              </w:rPr>
+              <w:t xml:space="preserve">No Contest</w:t>
             </w:r>
           </w:p>
         </w:tc>
@@ -1502,15 +1493,16 @@
                 <w:szCs w:val="20"/>
               </w:rPr>
             </w:pPr>
-            <w:r>
-              <w:rPr>
-                <w:rFonts w:ascii="Palatino Linotype" w:hAnsi="Palatino Linotype"/>
-                <w:b/>
-                <w:bCs/>
-                <w:sz w:val="20"/>
-                <w:szCs w:val="20"/>
-              </w:rPr>
-              <w:t xml:space="preserve">$ 12</w:t>
+            <w:proofErr w:type="gramStart"/>
+            <w:r>
+              <w:rPr>
+                <w:rFonts w:ascii="Palatino Linotype" w:hAnsi="Palatino Linotype"/>
+                <w:b/>
+                <w:bCs/>
+                <w:sz w:val="20"/>
+                <w:szCs w:val="20"/>
+              </w:rPr>
+              <w:t xml:space="preserve">No Contest</w:t>
             </w:r>
           </w:p>
         </w:tc>
@@ -1521,7 +1513,7 @@
         </w:trPr>
         <w:tc>
           <w:tcPr>
-            <w:tcW w:w="1801" w:type="dxa"/>
+            <w:tcW w:w="2182" w:type="dxa"/>
           </w:tcPr>
           <w:p>
             <w:pPr>
@@ -1553,27 +1545,7 @@
                 <w:sz w:val="20"/>
                 <w:szCs w:val="20"/>
               </w:rPr>
-              <w:t xml:space="preserve">Fines </w:t>
-            </w:r>
-            <w:r>
-              <w:rPr>
-                <w:rFonts w:ascii="Palatino Linotype" w:hAnsi="Palatino Linotype"/>
-                <w:b/>
-                <w:bCs/>
-                <w:sz w:val="20"/>
-                <w:szCs w:val="20"/>
-              </w:rPr>
-              <w:t>Suspend</w:t>
-            </w:r>
-            <w:r>
-              <w:rPr>
-                <w:rFonts w:ascii="Palatino Linotype" w:hAnsi="Palatino Linotype"/>
-                <w:b/>
-                <w:bCs/>
-                <w:sz w:val="20"/>
-                <w:szCs w:val="20"/>
-              </w:rPr>
-              <w:t>ed</w:t>
+              <w:t>Finding</w:t>
             </w:r>
           </w:p>
         </w:tc>
@@ -1603,15 +1575,16 @@
                 <w:szCs w:val="20"/>
               </w:rPr>
             </w:pPr>
-            <w:r>
-              <w:rPr>
-                <w:rFonts w:ascii="Palatino Linotype" w:hAnsi="Palatino Linotype"/>
-                <w:b/>
-                <w:bCs/>
-                <w:sz w:val="20"/>
-                <w:szCs w:val="20"/>
-              </w:rPr>
-              <w:t xml:space="preserve">$ 25</w:t>
+            <w:proofErr w:type="gramStart"/>
+            <w:r>
+              <w:rPr>
+                <w:rFonts w:ascii="Palatino Linotype" w:hAnsi="Palatino Linotype"/>
+                <w:b/>
+                <w:bCs/>
+                <w:sz w:val="20"/>
+                <w:szCs w:val="20"/>
+              </w:rPr>
+              <w:t xml:space="preserve">Guilty</w:t>
             </w:r>
           </w:p>
         </w:tc>
@@ -1641,6 +1614,347 @@
                 <w:szCs w:val="20"/>
               </w:rPr>
             </w:pPr>
+            <w:proofErr w:type="gramStart"/>
+            <w:r>
+              <w:rPr>
+                <w:rFonts w:ascii="Palatino Linotype" w:hAnsi="Palatino Linotype"/>
+                <w:b/>
+                <w:bCs/>
+                <w:sz w:val="20"/>
+                <w:szCs w:val="20"/>
+              </w:rPr>
+              <w:t xml:space="preserve">Guilty</w:t>
+            </w:r>
+          </w:p>
+        </w:tc>
+        <w:tc>
+          <w:tcPr>
+            <w:tcW w:w="3289" w:type="dxa"/>
+          </w:tcPr>
+          <w:p>
+            <w:pPr>
+              <w:tabs>
+                <w:tab w:val="left" w:pos="-1080"/>
+                <w:tab w:val="left" w:pos="-720"/>
+                <w:tab w:val="left" w:pos="0"/>
+                <w:tab w:val="left" w:pos="720"/>
+                <w:tab w:val="left" w:pos="1440"/>
+                <w:tab w:val="left" w:pos="2160"/>
+                <w:tab w:val="left" w:pos="2880"/>
+                <w:tab w:val="left" w:pos="3600"/>
+                <w:tab w:val="left" w:pos="4320"/>
+                <w:tab w:val="left" w:pos="4680"/>
+              </w:tabs>
+              <w:rPr>
+                <w:rFonts w:ascii="Palatino Linotype" w:hAnsi="Palatino Linotype"/>
+                <w:b/>
+                <w:bCs/>
+                <w:sz w:val="20"/>
+                <w:szCs w:val="20"/>
+              </w:rPr>
+            </w:pPr>
+            <w:proofErr w:type="gramStart"/>
+            <w:r>
+              <w:rPr>
+                <w:rFonts w:ascii="Palatino Linotype" w:hAnsi="Palatino Linotype"/>
+                <w:b/>
+                <w:bCs/>
+                <w:sz w:val="20"/>
+                <w:szCs w:val="20"/>
+              </w:rPr>
+              <w:t xml:space="preserve">Guilty</w:t>
+            </w:r>
+          </w:p>
+        </w:tc>
+      </w:tr>
+      <w:tr>
+        <w:trPr>
+          <w:jc w:val="center"/>
+        </w:trPr>
+        <w:tc>
+          <w:tcPr>
+            <w:tcW w:w="2182" w:type="dxa"/>
+          </w:tcPr>
+          <w:p>
+            <w:pPr>
+              <w:tabs>
+                <w:tab w:val="left" w:pos="-1080"/>
+                <w:tab w:val="left" w:pos="-720"/>
+                <w:tab w:val="left" w:pos="0"/>
+                <w:tab w:val="left" w:pos="720"/>
+                <w:tab w:val="left" w:pos="1440"/>
+                <w:tab w:val="left" w:pos="2160"/>
+                <w:tab w:val="left" w:pos="2880"/>
+                <w:tab w:val="left" w:pos="3600"/>
+                <w:tab w:val="left" w:pos="4320"/>
+                <w:tab w:val="left" w:pos="4680"/>
+              </w:tabs>
+              <w:rPr>
+                <w:rFonts w:ascii="Palatino Linotype" w:hAnsi="Palatino Linotype"/>
+                <w:b/>
+                <w:bCs/>
+                <w:sz w:val="20"/>
+                <w:szCs w:val="20"/>
+              </w:rPr>
+            </w:pPr>
+            <w:r>
+              <w:rPr>
+                <w:rFonts w:ascii="Palatino Linotype" w:hAnsi="Palatino Linotype"/>
+                <w:b/>
+                <w:bCs/>
+                <w:sz w:val="20"/>
+                <w:szCs w:val="20"/>
+              </w:rPr>
+              <w:t>Fine Amount</w:t>
+            </w:r>
+          </w:p>
+        </w:tc>
+        <w:tc>
+          <w:tcPr>
+            <w:tcW w:w="3289" w:type="dxa"/>
+          </w:tcPr>
+          <w:p>
+            <w:pPr>
+              <w:tabs>
+                <w:tab w:val="left" w:pos="-1080"/>
+                <w:tab w:val="left" w:pos="-720"/>
+                <w:tab w:val="left" w:pos="0"/>
+                <w:tab w:val="left" w:pos="720"/>
+                <w:tab w:val="left" w:pos="1440"/>
+                <w:tab w:val="left" w:pos="2160"/>
+                <w:tab w:val="left" w:pos="2880"/>
+                <w:tab w:val="left" w:pos="3600"/>
+                <w:tab w:val="left" w:pos="4320"/>
+                <w:tab w:val="left" w:pos="4680"/>
+              </w:tabs>
+              <w:rPr>
+                <w:rFonts w:ascii="Palatino Linotype" w:hAnsi="Palatino Linotype"/>
+                <w:b/>
+                <w:bCs/>
+                <w:sz w:val="20"/>
+                <w:szCs w:val="20"/>
+              </w:rPr>
+            </w:pPr>
+            <w:proofErr w:type="gramStart"/>
+            <w:r>
+              <w:rPr>
+                <w:rFonts w:ascii="Palatino Linotype" w:hAnsi="Palatino Linotype"/>
+                <w:b/>
+                <w:bCs/>
+                <w:sz w:val="20"/>
+                <w:szCs w:val="20"/>
+              </w:rPr>
+              <w:t xml:space="preserve">$ 50</w:t>
+            </w:r>
+          </w:p>
+        </w:tc>
+        <w:tc>
+          <w:tcPr>
+            <w:tcW w:w="3289" w:type="dxa"/>
+          </w:tcPr>
+          <w:p>
+            <w:pPr>
+              <w:tabs>
+                <w:tab w:val="left" w:pos="-1080"/>
+                <w:tab w:val="left" w:pos="-720"/>
+                <w:tab w:val="left" w:pos="0"/>
+                <w:tab w:val="left" w:pos="720"/>
+                <w:tab w:val="left" w:pos="1440"/>
+                <w:tab w:val="left" w:pos="2160"/>
+                <w:tab w:val="left" w:pos="2880"/>
+                <w:tab w:val="left" w:pos="3600"/>
+                <w:tab w:val="left" w:pos="4320"/>
+                <w:tab w:val="left" w:pos="4680"/>
+              </w:tabs>
+              <w:rPr>
+                <w:rFonts w:ascii="Palatino Linotype" w:hAnsi="Palatino Linotype"/>
+                <w:b/>
+                <w:bCs/>
+                <w:sz w:val="20"/>
+                <w:szCs w:val="20"/>
+              </w:rPr>
+            </w:pPr>
+            <w:proofErr w:type="gramStart"/>
+            <w:r>
+              <w:rPr>
+                <w:rFonts w:ascii="Palatino Linotype" w:hAnsi="Palatino Linotype"/>
+                <w:b/>
+                <w:bCs/>
+                <w:sz w:val="20"/>
+                <w:szCs w:val="20"/>
+              </w:rPr>
+              <w:t xml:space="preserve">$ 13</w:t>
+            </w:r>
+          </w:p>
+        </w:tc>
+        <w:tc>
+          <w:tcPr>
+            <w:tcW w:w="3289" w:type="dxa"/>
+          </w:tcPr>
+          <w:p>
+            <w:pPr>
+              <w:tabs>
+                <w:tab w:val="left" w:pos="-1080"/>
+                <w:tab w:val="left" w:pos="-720"/>
+                <w:tab w:val="left" w:pos="0"/>
+                <w:tab w:val="left" w:pos="720"/>
+                <w:tab w:val="left" w:pos="1440"/>
+                <w:tab w:val="left" w:pos="2160"/>
+                <w:tab w:val="left" w:pos="2880"/>
+                <w:tab w:val="left" w:pos="3600"/>
+                <w:tab w:val="left" w:pos="4320"/>
+                <w:tab w:val="left" w:pos="4680"/>
+              </w:tabs>
+              <w:rPr>
+                <w:rFonts w:ascii="Palatino Linotype" w:hAnsi="Palatino Linotype"/>
+                <w:b/>
+                <w:bCs/>
+                <w:sz w:val="20"/>
+                <w:szCs w:val="20"/>
+              </w:rPr>
+            </w:pPr>
+            <w:proofErr w:type="gramStart"/>
+            <w:r>
+              <w:rPr>
+                <w:rFonts w:ascii="Palatino Linotype" w:hAnsi="Palatino Linotype"/>
+                <w:b/>
+                <w:bCs/>
+                <w:sz w:val="20"/>
+                <w:szCs w:val="20"/>
+              </w:rPr>
+              <w:t xml:space="preserve">$ 0</w:t>
+            </w:r>
+          </w:p>
+        </w:tc>
+      </w:tr>
+      <w:tr>
+        <w:trPr>
+          <w:jc w:val="center"/>
+        </w:trPr>
+        <w:tc>
+          <w:tcPr>
+            <w:tcW w:w="2182" w:type="dxa"/>
+          </w:tcPr>
+          <w:p>
+            <w:pPr>
+              <w:tabs>
+                <w:tab w:val="left" w:pos="-1080"/>
+                <w:tab w:val="left" w:pos="-720"/>
+                <w:tab w:val="left" w:pos="0"/>
+                <w:tab w:val="left" w:pos="720"/>
+                <w:tab w:val="left" w:pos="1440"/>
+                <w:tab w:val="left" w:pos="2160"/>
+                <w:tab w:val="left" w:pos="2880"/>
+                <w:tab w:val="left" w:pos="3600"/>
+                <w:tab w:val="left" w:pos="4320"/>
+                <w:tab w:val="left" w:pos="4680"/>
+              </w:tabs>
+              <w:rPr>
+                <w:rFonts w:ascii="Palatino Linotype" w:hAnsi="Palatino Linotype"/>
+                <w:b/>
+                <w:bCs/>
+                <w:sz w:val="20"/>
+                <w:szCs w:val="20"/>
+              </w:rPr>
+            </w:pPr>
+            <w:r>
+              <w:rPr>
+                <w:rFonts w:ascii="Palatino Linotype" w:hAnsi="Palatino Linotype"/>
+                <w:b/>
+                <w:bCs/>
+                <w:sz w:val="20"/>
+                <w:szCs w:val="20"/>
+              </w:rPr>
+              <w:t xml:space="preserve">Fines </w:t>
+            </w:r>
+            <w:r>
+              <w:rPr>
+                <w:rFonts w:ascii="Palatino Linotype" w:hAnsi="Palatino Linotype"/>
+                <w:b/>
+                <w:bCs/>
+                <w:sz w:val="20"/>
+                <w:szCs w:val="20"/>
+              </w:rPr>
+              <w:t>Suspend</w:t>
+            </w:r>
+            <w:r>
+              <w:rPr>
+                <w:rFonts w:ascii="Palatino Linotype" w:hAnsi="Palatino Linotype"/>
+                <w:b/>
+                <w:bCs/>
+                <w:sz w:val="20"/>
+                <w:szCs w:val="20"/>
+              </w:rPr>
+              <w:t>ed</w:t>
+            </w:r>
+          </w:p>
+        </w:tc>
+        <w:tc>
+          <w:tcPr>
+            <w:tcW w:w="3289" w:type="dxa"/>
+          </w:tcPr>
+          <w:p>
+            <w:pPr>
+              <w:tabs>
+                <w:tab w:val="left" w:pos="-1080"/>
+                <w:tab w:val="left" w:pos="-720"/>
+                <w:tab w:val="left" w:pos="0"/>
+                <w:tab w:val="left" w:pos="720"/>
+                <w:tab w:val="left" w:pos="1440"/>
+                <w:tab w:val="left" w:pos="2160"/>
+                <w:tab w:val="left" w:pos="2880"/>
+                <w:tab w:val="left" w:pos="3600"/>
+                <w:tab w:val="left" w:pos="4320"/>
+                <w:tab w:val="left" w:pos="4680"/>
+              </w:tabs>
+              <w:rPr>
+                <w:rFonts w:ascii="Palatino Linotype" w:hAnsi="Palatino Linotype"/>
+                <w:b/>
+                <w:bCs/>
+                <w:sz w:val="20"/>
+                <w:szCs w:val="20"/>
+              </w:rPr>
+            </w:pPr>
+            <w:proofErr w:type="gramStart"/>
+            <w:r>
+              <w:rPr>
+                <w:rFonts w:ascii="Palatino Linotype" w:hAnsi="Palatino Linotype"/>
+                <w:b/>
+                <w:bCs/>
+                <w:sz w:val="20"/>
+                <w:szCs w:val="20"/>
+              </w:rPr>
+              <w:t xml:space="preserve">$ 2</w:t>
+            </w:r>
+          </w:p>
+        </w:tc>
+        <w:tc>
+          <w:tcPr>
+            <w:tcW w:w="3289" w:type="dxa"/>
+          </w:tcPr>
+          <w:p>
+            <w:pPr>
+              <w:tabs>
+                <w:tab w:val="left" w:pos="-1080"/>
+                <w:tab w:val="left" w:pos="-720"/>
+                <w:tab w:val="left" w:pos="0"/>
+                <w:tab w:val="left" w:pos="720"/>
+                <w:tab w:val="left" w:pos="1440"/>
+                <w:tab w:val="left" w:pos="2160"/>
+                <w:tab w:val="left" w:pos="2880"/>
+                <w:tab w:val="left" w:pos="3600"/>
+                <w:tab w:val="left" w:pos="4320"/>
+                <w:tab w:val="left" w:pos="4680"/>
+              </w:tabs>
+              <w:rPr>
+                <w:rFonts w:ascii="Palatino Linotype" w:hAnsi="Palatino Linotype"/>
+                <w:b/>
+                <w:bCs/>
+                <w:sz w:val="20"/>
+                <w:szCs w:val="20"/>
+              </w:rPr>
+            </w:pPr>
+            <w:proofErr w:type="gramStart"/>
             <w:r>
               <w:rPr>
                 <w:rFonts w:ascii="Palatino Linotype" w:hAnsi="Palatino Linotype"/>
@@ -1650,6 +1964,385 @@
                 <w:szCs w:val="20"/>
               </w:rPr>
               <w:t xml:space="preserve">$ 1</w:t>
+            </w:r>
+          </w:p>
+        </w:tc>
+        <w:tc>
+          <w:tcPr>
+            <w:tcW w:w="3289" w:type="dxa"/>
+          </w:tcPr>
+          <w:p>
+            <w:pPr>
+              <w:tabs>
+                <w:tab w:val="left" w:pos="-1080"/>
+                <w:tab w:val="left" w:pos="-720"/>
+                <w:tab w:val="left" w:pos="0"/>
+                <w:tab w:val="left" w:pos="720"/>
+                <w:tab w:val="left" w:pos="1440"/>
+                <w:tab w:val="left" w:pos="2160"/>
+                <w:tab w:val="left" w:pos="2880"/>
+                <w:tab w:val="left" w:pos="3600"/>
+                <w:tab w:val="left" w:pos="4320"/>
+                <w:tab w:val="left" w:pos="4680"/>
+              </w:tabs>
+              <w:rPr>
+                <w:rFonts w:ascii="Palatino Linotype" w:hAnsi="Palatino Linotype"/>
+                <w:b/>
+                <w:bCs/>
+                <w:sz w:val="20"/>
+                <w:szCs w:val="20"/>
+              </w:rPr>
+            </w:pPr>
+            <w:proofErr w:type="gramStart"/>
+            <w:r>
+              <w:rPr>
+                <w:rFonts w:ascii="Palatino Linotype" w:hAnsi="Palatino Linotype"/>
+                <w:b/>
+                <w:bCs/>
+                <w:sz w:val="20"/>
+                <w:szCs w:val="20"/>
+              </w:rPr>
+              <w:t xml:space="preserve">$ 0</w:t>
+            </w:r>
+          </w:p>
+        </w:tc>
+      </w:tr>
+      <w:tr>
+        <w:trPr>
+          <w:jc w:val="center"/>
+        </w:trPr>
+        <w:tc>
+          <w:tcPr>
+            <w:tcW w:w="2182" w:type="dxa"/>
+          </w:tcPr>
+          <w:p>
+            <w:pPr>
+              <w:tabs>
+                <w:tab w:val="left" w:pos="-1080"/>
+                <w:tab w:val="left" w:pos="-720"/>
+                <w:tab w:val="left" w:pos="0"/>
+                <w:tab w:val="left" w:pos="720"/>
+                <w:tab w:val="left" w:pos="1440"/>
+                <w:tab w:val="left" w:pos="2160"/>
+                <w:tab w:val="left" w:pos="2880"/>
+                <w:tab w:val="left" w:pos="3600"/>
+                <w:tab w:val="left" w:pos="4320"/>
+                <w:tab w:val="left" w:pos="4680"/>
+              </w:tabs>
+              <w:rPr>
+                <w:rFonts w:ascii="Palatino Linotype" w:hAnsi="Palatino Linotype"/>
+                <w:b/>
+                <w:bCs/>
+                <w:sz w:val="20"/>
+                <w:szCs w:val="20"/>
+              </w:rPr>
+            </w:pPr>
+            <w:r>
+              <w:rPr>
+                <w:rFonts w:ascii="Palatino Linotype" w:hAnsi="Palatino Linotype"/>
+                <w:b/>
+                <w:bCs/>
+                <w:sz w:val="20"/>
+                <w:szCs w:val="20"/>
+              </w:rPr>
+              <w:t>Jail Days</w:t>
+            </w:r>
+          </w:p>
+        </w:tc>
+        <w:tc>
+          <w:tcPr>
+            <w:tcW w:w="3289" w:type="dxa"/>
+          </w:tcPr>
+          <w:p>
+            <w:pPr>
+              <w:tabs>
+                <w:tab w:val="left" w:pos="-1080"/>
+                <w:tab w:val="left" w:pos="-720"/>
+                <w:tab w:val="left" w:pos="0"/>
+                <w:tab w:val="left" w:pos="720"/>
+                <w:tab w:val="left" w:pos="1440"/>
+                <w:tab w:val="left" w:pos="2160"/>
+                <w:tab w:val="left" w:pos="2880"/>
+                <w:tab w:val="left" w:pos="3600"/>
+                <w:tab w:val="left" w:pos="4320"/>
+                <w:tab w:val="left" w:pos="4680"/>
+              </w:tabs>
+              <w:rPr>
+                <w:rFonts w:ascii="Palatino Linotype" w:hAnsi="Palatino Linotype"/>
+                <w:b/>
+                <w:bCs/>
+                <w:sz w:val="20"/>
+                <w:szCs w:val="20"/>
+              </w:rPr>
+            </w:pPr>
+            <w:proofErr w:type="gramStart"/>
+            <w:r>
+              <w:rPr>
+                <w:rFonts w:ascii="Palatino Linotype" w:hAnsi="Palatino Linotype"/>
+                <w:b/>
+                <w:bCs/>
+                <w:sz w:val="20"/>
+                <w:szCs w:val="20"/>
+              </w:rPr>
+              <w:t xml:space="preserve">55</w:t>
+            </w:r>
+          </w:p>
+        </w:tc>
+        <w:tc>
+          <w:tcPr>
+            <w:tcW w:w="3289" w:type="dxa"/>
+          </w:tcPr>
+          <w:p>
+            <w:pPr>
+              <w:tabs>
+                <w:tab w:val="left" w:pos="-1080"/>
+                <w:tab w:val="left" w:pos="-720"/>
+                <w:tab w:val="left" w:pos="0"/>
+                <w:tab w:val="left" w:pos="720"/>
+                <w:tab w:val="left" w:pos="1440"/>
+                <w:tab w:val="left" w:pos="2160"/>
+                <w:tab w:val="left" w:pos="2880"/>
+                <w:tab w:val="left" w:pos="3600"/>
+                <w:tab w:val="left" w:pos="4320"/>
+                <w:tab w:val="left" w:pos="4680"/>
+              </w:tabs>
+              <w:rPr>
+                <w:rFonts w:ascii="Palatino Linotype" w:hAnsi="Palatino Linotype"/>
+                <w:b/>
+                <w:bCs/>
+                <w:sz w:val="20"/>
+                <w:szCs w:val="20"/>
+              </w:rPr>
+            </w:pPr>
+            <w:proofErr w:type="gramStart"/>
+            <w:r>
+              <w:rPr>
+                <w:rFonts w:ascii="Palatino Linotype" w:hAnsi="Palatino Linotype"/>
+                <w:b/>
+                <w:bCs/>
+                <w:sz w:val="20"/>
+                <w:szCs w:val="20"/>
+              </w:rPr>
+              <w:t xml:space="preserve">31</w:t>
+            </w:r>
+          </w:p>
+        </w:tc>
+        <w:tc>
+          <w:tcPr>
+            <w:tcW w:w="3289" w:type="dxa"/>
+          </w:tcPr>
+          <w:p>
+            <w:pPr>
+              <w:tabs>
+                <w:tab w:val="left" w:pos="-1080"/>
+                <w:tab w:val="left" w:pos="-720"/>
+                <w:tab w:val="left" w:pos="0"/>
+                <w:tab w:val="left" w:pos="720"/>
+                <w:tab w:val="left" w:pos="1440"/>
+                <w:tab w:val="left" w:pos="2160"/>
+                <w:tab w:val="left" w:pos="2880"/>
+                <w:tab w:val="left" w:pos="3600"/>
+                <w:tab w:val="left" w:pos="4320"/>
+                <w:tab w:val="left" w:pos="4680"/>
+              </w:tabs>
+              <w:rPr>
+                <w:rFonts w:ascii="Palatino Linotype" w:hAnsi="Palatino Linotype"/>
+                <w:b/>
+                <w:bCs/>
+                <w:sz w:val="20"/>
+                <w:szCs w:val="20"/>
+              </w:rPr>
+            </w:pPr>
+            <w:proofErr w:type="gramStart"/>
+            <w:r>
+              <w:rPr>
+                <w:rFonts w:ascii="Palatino Linotype" w:hAnsi="Palatino Linotype"/>
+                <w:b/>
+                <w:bCs/>
+                <w:sz w:val="20"/>
+                <w:szCs w:val="20"/>
+              </w:rPr>
+              <w:t xml:space="preserve">None</w:t>
+            </w:r>
+          </w:p>
+        </w:tc>
+      </w:tr>
+      <w:tr>
+        <w:trPr>
+          <w:jc w:val="center"/>
+        </w:trPr>
+        <w:tc>
+          <w:tcPr>
+            <w:tcW w:w="2182" w:type="dxa"/>
+          </w:tcPr>
+          <w:p>
+            <w:pPr>
+              <w:tabs>
+                <w:tab w:val="left" w:pos="-1080"/>
+                <w:tab w:val="left" w:pos="-720"/>
+                <w:tab w:val="left" w:pos="0"/>
+                <w:tab w:val="left" w:pos="720"/>
+                <w:tab w:val="left" w:pos="1440"/>
+                <w:tab w:val="left" w:pos="2160"/>
+                <w:tab w:val="left" w:pos="2880"/>
+                <w:tab w:val="left" w:pos="3600"/>
+                <w:tab w:val="left" w:pos="4320"/>
+                <w:tab w:val="left" w:pos="4680"/>
+              </w:tabs>
+              <w:rPr>
+                <w:rFonts w:ascii="Palatino Linotype" w:hAnsi="Palatino Linotype"/>
+                <w:b/>
+                <w:bCs/>
+                <w:sz w:val="20"/>
+                <w:szCs w:val="20"/>
+              </w:rPr>
+            </w:pPr>
+            <w:r>
+              <w:rPr>
+                <w:rFonts w:ascii="Palatino Linotype" w:hAnsi="Palatino Linotype"/>
+                <w:b/>
+                <w:bCs/>
+                <w:sz w:val="20"/>
+                <w:szCs w:val="20"/>
+              </w:rPr>
+              <w:t>Jail Days</w:t>
+            </w:r>
+            <w:r>
+              <w:rPr>
+                <w:rFonts w:ascii="Palatino Linotype" w:hAnsi="Palatino Linotype"/>
+                <w:b/>
+                <w:bCs/>
+                <w:sz w:val="20"/>
+                <w:szCs w:val="20"/>
+              </w:rPr>
+              <w:t xml:space="preserve"> </w:t>
+            </w:r>
+            <w:r>
+              <w:rPr>
+                <w:rFonts w:ascii="Palatino Linotype" w:hAnsi="Palatino Linotype"/>
+                <w:b/>
+                <w:bCs/>
+                <w:sz w:val="20"/>
+                <w:szCs w:val="20"/>
+              </w:rPr>
+              <w:t>Suspended</w:t>
+            </w:r>
+          </w:p>
+        </w:tc>
+        <w:tc>
+          <w:tcPr>
+            <w:tcW w:w="3289" w:type="dxa"/>
+          </w:tcPr>
+          <w:p>
+            <w:pPr>
+              <w:tabs>
+                <w:tab w:val="left" w:pos="-1080"/>
+                <w:tab w:val="left" w:pos="-720"/>
+                <w:tab w:val="left" w:pos="0"/>
+                <w:tab w:val="left" w:pos="720"/>
+                <w:tab w:val="left" w:pos="1440"/>
+                <w:tab w:val="left" w:pos="2160"/>
+                <w:tab w:val="left" w:pos="2880"/>
+                <w:tab w:val="left" w:pos="3600"/>
+                <w:tab w:val="left" w:pos="4320"/>
+                <w:tab w:val="left" w:pos="4680"/>
+              </w:tabs>
+              <w:rPr>
+                <w:rFonts w:ascii="Palatino Linotype" w:hAnsi="Palatino Linotype"/>
+                <w:b/>
+                <w:bCs/>
+                <w:sz w:val="20"/>
+                <w:szCs w:val="20"/>
+              </w:rPr>
+            </w:pPr>
+            <w:proofErr w:type="gramStart"/>
+            <w:r>
+              <w:rPr>
+                <w:rFonts w:ascii="Palatino Linotype" w:hAnsi="Palatino Linotype"/>
+                <w:b/>
+                <w:bCs/>
+                <w:sz w:val="20"/>
+                <w:szCs w:val="20"/>
+              </w:rPr>
+              <w:t xml:space="preserve">5</w:t>
+            </w:r>
+          </w:p>
+        </w:tc>
+        <w:tc>
+          <w:tcPr>
+            <w:tcW w:w="3289" w:type="dxa"/>
+          </w:tcPr>
+          <w:p>
+            <w:pPr>
+              <w:tabs>
+                <w:tab w:val="left" w:pos="-1080"/>
+                <w:tab w:val="left" w:pos="-720"/>
+                <w:tab w:val="left" w:pos="0"/>
+                <w:tab w:val="left" w:pos="720"/>
+                <w:tab w:val="left" w:pos="1440"/>
+                <w:tab w:val="left" w:pos="2160"/>
+                <w:tab w:val="left" w:pos="2880"/>
+                <w:tab w:val="left" w:pos="3600"/>
+                <w:tab w:val="left" w:pos="4320"/>
+                <w:tab w:val="left" w:pos="4680"/>
+              </w:tabs>
+              <w:rPr>
+                <w:rFonts w:ascii="Palatino Linotype" w:hAnsi="Palatino Linotype"/>
+                <w:b/>
+                <w:bCs/>
+                <w:sz w:val="20"/>
+                <w:szCs w:val="20"/>
+              </w:rPr>
+            </w:pPr>
+            <w:proofErr w:type="gramStart"/>
+            <w:r>
+              <w:rPr>
+                <w:rFonts w:ascii="Palatino Linotype" w:hAnsi="Palatino Linotype"/>
+                <w:b/>
+                <w:bCs/>
+                <w:sz w:val="20"/>
+                <w:szCs w:val="20"/>
+              </w:rPr>
+              <w:t xml:space="preserve">13</w:t>
+            </w:r>
+          </w:p>
+        </w:tc>
+        <w:tc>
+          <w:tcPr>
+            <w:tcW w:w="3289" w:type="dxa"/>
+          </w:tcPr>
+          <w:p>
+            <w:pPr>
+              <w:tabs>
+                <w:tab w:val="left" w:pos="-1080"/>
+                <w:tab w:val="left" w:pos="-720"/>
+                <w:tab w:val="left" w:pos="0"/>
+                <w:tab w:val="left" w:pos="720"/>
+                <w:tab w:val="left" w:pos="1440"/>
+                <w:tab w:val="left" w:pos="2160"/>
+                <w:tab w:val="left" w:pos="2880"/>
+                <w:tab w:val="left" w:pos="3600"/>
+                <w:tab w:val="left" w:pos="4320"/>
+                <w:tab w:val="left" w:pos="4680"/>
+              </w:tabs>
+              <w:rPr>
+                <w:rFonts w:ascii="Palatino Linotype" w:hAnsi="Palatino Linotype"/>
+                <w:b/>
+                <w:bCs/>
+                <w:sz w:val="20"/>
+                <w:szCs w:val="20"/>
+              </w:rPr>
+            </w:pPr>
+            <w:proofErr w:type="gramStart"/>
+            <w:r>
+              <w:rPr>
+                <w:rFonts w:ascii="Palatino Linotype" w:hAnsi="Palatino Linotype"/>
+                <w:b/>
+                <w:bCs/>
+                <w:sz w:val="20"/>
+                <w:szCs w:val="20"/>
+              </w:rPr>
+              <w:t xml:space="preserve">None</w:t>
             </w:r>
           </w:p>
         </w:tc>
@@ -1657,212 +2350,20 @@
     </w:tbl>
     <w:p>
       <w:pPr>
-        <w:spacing w:line="276" w:lineRule="auto"/>
         <w:jc w:val="both"/>
         <w:rPr>
           <w:rFonts w:ascii="Palatino Linotype" w:hAnsi="Palatino Linotype"/>
-          <w:b/>
-          <w:bCs/>
-          <w:sz w:val="20"/>
-          <w:szCs w:val="20"/>
-        </w:rPr>
-      </w:pPr>
-    </w:p>
-    <w:p>
-      <w:pPr>
-        <w:jc w:val="both"/>
-        <w:rPr>
-          <w:rFonts w:ascii="Palatino Linotype" w:hAnsi="Palatino Linotype"/>
-          <w:sz w:val="20"/>
-          <w:szCs w:val="20"/>
-        </w:rPr>
-      </w:pPr>
-      <w:r>
-        <w:rPr>
-          <w:rFonts w:ascii="Palatino Linotype" w:hAnsi="Palatino Linotype"/>
-          <w:b/>
-          <w:bCs/>
-          <w:sz w:val="20"/>
-          <w:szCs w:val="20"/>
-        </w:rPr>
-        <w:t xml:space="preserve">Fines and Costs.  </w:t>
-      </w:r>
-      <w:r>
-        <w:rPr>
-          <w:rFonts w:ascii="Palatino Linotype" w:hAnsi="Palatino Linotype"/>
-          <w:b/>
-          <w:bCs/>
+          <w:sz w:val="20"/>
+          <w:szCs w:val="20"/>
+        </w:rPr>
+      </w:pPr>
+      <w:r>
+        <w:rPr>
+          <w:rFonts w:ascii="Palatino Linotype" w:hAnsi="Palatino Linotype"/>
           <w:sz w:val="20"/>
           <w:szCs w:val="20"/>
         </w:rPr>
         <w:t xml:space="preserve"/>
-      </w:r>
-      <w:r>
-        <w:rPr>
-          <w:rFonts w:ascii="Palatino Linotype" w:hAnsi="Palatino Linotype"/>
-          <w:bCs/>
-          <w:sz w:val="20"/>
-          <w:szCs w:val="20"/>
-          <w:u w:val="single"/>
-        </w:rPr>
-        <w:t>Court costs are assessed for the highest degree charge in this</w:t>
-      </w:r>
-      <w:r>
-        <w:rPr>
-          <w:rFonts w:ascii="Palatino Linotype" w:hAnsi="Palatino Linotype"/>
-          <w:bCs/>
-          <w:sz w:val="20"/>
-          <w:szCs w:val="20"/>
-          <w:u w:val="single"/>
-        </w:rPr>
-        <w:t xml:space="preserve"> case</w:t>
-      </w:r>
-      <w:r>
-        <w:rPr>
-          <w:rFonts w:ascii="Palatino Linotype" w:hAnsi="Palatino Linotype"/>
-          <w:bCs/>
-          <w:sz w:val="20"/>
-          <w:szCs w:val="20"/>
-        </w:rPr>
-        <w:t xml:space="preserve">. </w:t>
-      </w:r>
-      <w:r>
-        <w:rPr>
-          <w:rFonts w:ascii="Palatino Linotype" w:hAnsi="Palatino Linotype"/>
-          <w:sz w:val="20"/>
-          <w:szCs w:val="20"/>
-        </w:rPr>
-        <w:t xml:space="preserve">Having</w:t>
-      </w:r>
-      <w:r>
-        <w:rPr>
-          <w:rFonts w:ascii="Palatino Linotype" w:hAnsi="Palatino Linotype"/>
-          <w:sz w:val="20"/>
-          <w:szCs w:val="20"/>
-        </w:rPr>
-        <w:t xml:space="preserve"> been informed of the fines </w:t>
-      </w:r>
-      <w:r>
-        <w:rPr>
-          <w:rFonts w:ascii="Palatino Linotype" w:hAnsi="Palatino Linotype"/>
-          <w:b/>
-          <w:bCs/>
-          <w:sz w:val="20"/>
-          <w:szCs w:val="20"/>
-        </w:rPr>
-        <w:t xml:space="preserve"/>
-      </w:r>
-      <w:r>
-        <w:rPr>
-          <w:rFonts w:ascii="Palatino Linotype" w:hAnsi="Palatino Linotype"/>
-          <w:sz w:val="20"/>
-          <w:szCs w:val="20"/>
-        </w:rPr>
-        <w:t xml:space="preserve">and costs</w:t>
-      </w:r>
-      <w:r>
-        <w:rPr>
-          <w:rFonts w:ascii="Palatino Linotype" w:hAnsi="Palatino Linotype"/>
-          <w:sz w:val="20"/>
-          <w:szCs w:val="20"/>
-        </w:rPr>
-        <w:t xml:space="preserve"> </w:t>
-      </w:r>
-      <w:r>
-        <w:rPr>
-          <w:rFonts w:ascii="Palatino Linotype" w:hAnsi="Palatino Linotype"/>
-          <w:sz w:val="20"/>
-          <w:szCs w:val="20"/>
-        </w:rPr>
-        <w:t xml:space="preserve">owed, Defendant expressed an ability to pay </w:t>
-      </w:r>
-      <w:r>
-        <w:rPr>
-          <w:rFonts w:ascii="Palatino Linotype" w:hAnsi="Palatino Linotype"/>
-          <w:b/>
-          <w:bCs/>
-          <w:sz w:val="20"/>
-          <w:szCs w:val="20"/>
-        </w:rPr>
-        <w:t xml:space="preserve">forthwith</w:t>
-      </w:r>
-      <w:r>
-        <w:rPr>
-          <w:rFonts w:ascii="Palatino Linotype" w:hAnsi="Palatino Linotype"/>
-          <w:sz w:val="20"/>
-          <w:szCs w:val="20"/>
-        </w:rPr>
-        <w:t xml:space="preserve">. </w:t>
-      </w:r>
-      <w:bookmarkStart w:id="0" w:name="_Hlk94196527"/>
-      <w:r>
-        <w:rPr>
-          <w:rFonts w:ascii="Palatino Linotype" w:hAnsi="Palatino Linotype"/>
-          <w:sz w:val="20"/>
-          <w:szCs w:val="20"/>
-        </w:rPr>
-        <w:t xml:space="preserve">Absent further order, the Court finds Defendant is able and shall pay</w:t>
-      </w:r>
-      <w:r>
-        <w:rPr>
-          <w:rFonts w:ascii="Palatino Linotype" w:hAnsi="Palatino Linotype"/>
-          <w:sz w:val="20"/>
-          <w:szCs w:val="20"/>
-        </w:rPr>
-        <w:t xml:space="preserve"> the fines </w:t>
-      </w:r>
-      <w:r>
-        <w:rPr>
-          <w:rFonts w:ascii="Palatino Linotype" w:hAnsi="Palatino Linotype"/>
-          <w:b/>
-          <w:bCs/>
-          <w:sz w:val="20"/>
-          <w:szCs w:val="20"/>
-        </w:rPr>
-        <w:t xml:space="preserve"/>
-      </w:r>
-      <w:r>
-        <w:rPr>
-          <w:rFonts w:ascii="Palatino Linotype" w:hAnsi="Palatino Linotype"/>
-          <w:sz w:val="20"/>
-          <w:szCs w:val="20"/>
-        </w:rPr>
-        <w:t xml:space="preserve">and costs</w:t>
-      </w:r>
-      <w:r>
-        <w:rPr>
-          <w:rFonts w:ascii="Palatino Linotype" w:hAnsi="Palatino Linotype"/>
-          <w:sz w:val="20"/>
-          <w:szCs w:val="20"/>
-        </w:rPr>
-        <w:t xml:space="preserve"> </w:t>
-      </w:r>
-      <w:r>
-        <w:rPr>
-          <w:rFonts w:ascii="Palatino Linotype" w:hAnsi="Palatino Linotype"/>
-          <w:sz w:val="20"/>
-          <w:szCs w:val="20"/>
-        </w:rPr>
-        <w:t xml:space="preserve">in full by </w:t>
-      </w:r>
-      <w:bookmarkEnd w:id="0"/>
-      <w:r>
-        <w:rPr>
-          <w:rFonts w:ascii="Palatino Linotype" w:hAnsi="Palatino Linotype"/>
-          <w:b/>
-          <w:bCs/>
-          <w:sz w:val="20"/>
-          <w:szCs w:val="20"/>
-        </w:rPr>
-        <w:t xml:space="preserve">March 25, 2022</w:t>
-      </w:r>
-      <w:r>
-        <w:rPr>
-          <w:rFonts w:ascii="Palatino Linotype" w:hAnsi="Palatino Linotype"/>
-          <w:sz w:val="20"/>
-          <w:szCs w:val="20"/>
-        </w:rPr>
-        <w:t xml:space="preserve">. </w:t>
       </w:r>
       <w:r>
         <w:rPr>
@@ -1906,9 +2407,301 @@
         <w:br/>
         <w:t xml:space="preserve"/>
       </w:r>
+      <w:r>
+        <w:rPr>
+          <w:rFonts w:ascii="Palatino Linotype" w:hAnsi="Palatino Linotype"/>
+          <w:b/>
+          <w:bCs/>
+          <w:sz w:val="20"/>
+          <w:szCs w:val="20"/>
+        </w:rPr>
+        <w:t xml:space="preserve">Jail.</w:t>
+      </w:r>
+      <w:r>
+        <w:rPr>
+          <w:rFonts w:ascii="Palatino Linotype" w:hAnsi="Palatino Linotype"/>
+          <w:sz w:val="20"/>
+          <w:szCs w:val="20"/>
+        </w:rPr>
+        <w:t xml:space="preserve"> </w:t>
+      </w:r>
+      <w:r>
+        <w:rPr>
+          <w:rFonts w:ascii="Palatino Linotype" w:hAnsi="Palatino Linotype"/>
+          <w:bCs/>
+          <w:sz w:val="20"/>
+          <w:szCs w:val="20"/>
+        </w:rPr>
+        <w:t xml:space="preserve">Defendant is to </w:t>
+      </w:r>
+      <w:r>
+        <w:rPr>
+          <w:rFonts w:ascii="Palatino Linotype" w:hAnsi="Palatino Linotype"/>
+          <w:b/>
+          <w:sz w:val="20"/>
+          <w:szCs w:val="20"/>
+        </w:rPr>
+        <w:t xml:space="preserve">serve </w:t>
+      </w:r>
+      <w:proofErr w:type="gramStart"/>
+      <w:r>
+        <w:rPr>
+          <w:rFonts w:ascii="Palatino Linotype" w:hAnsi="Palatino Linotype"/>
+          <w:b/>
+          <w:sz w:val="20"/>
+          <w:szCs w:val="20"/>
+        </w:rPr>
+        <w:t xml:space="preserve">68 days</w:t>
+      </w:r>
+      <w:r>
+        <w:rPr>
+          <w:rFonts w:ascii="Palatino Linotype" w:hAnsi="Palatino Linotype"/>
+          <w:bCs/>
+          <w:sz w:val="20"/>
+          <w:szCs w:val="20"/>
+        </w:rPr>
+        <w:t xml:space="preserve"> in jail</w:t>
+      </w:r>
+      <w:r>
+        <w:rPr>
+          <w:rFonts w:ascii="Palatino Linotype" w:hAnsi="Palatino Linotype"/>
+          <w:sz w:val="20"/>
+          <w:szCs w:val="20"/>
+        </w:rPr>
+        <w:t xml:space="preserve">. </w:t>
+        <w:br/>
+        <w:t xml:space="preserve"/>
+        <w:br/>
+        <w:t xml:space="preserve"/>
+      </w:r>
+      <w:r>
+        <w:rPr>
+          <w:rFonts w:ascii="Palatino Linotype" w:hAnsi="Palatino Linotype"/>
+          <w:b/>
+          <w:sz w:val="20"/>
+          <w:szCs w:val="20"/>
+        </w:rPr>
+        <w:t>Jail</w:t>
+      </w:r>
+      <w:proofErr w:type="gramEnd"/>
+      <w:r>
+        <w:rPr>
+          <w:rFonts w:ascii="Palatino Linotype" w:hAnsi="Palatino Linotype"/>
+          <w:b/>
+          <w:sz w:val="20"/>
+          <w:szCs w:val="20"/>
+        </w:rPr>
+        <w:t xml:space="preserve"> </w:t>
+      </w:r>
+      <w:r>
+        <w:rPr>
+          <w:rFonts w:ascii="Palatino Linotype" w:hAnsi="Palatino Linotype"/>
+          <w:b/>
+          <w:sz w:val="20"/>
+          <w:szCs w:val="20"/>
+        </w:rPr>
+        <w:t xml:space="preserve">Reporting</w:t>
+      </w:r>
+      <w:r>
+        <w:rPr>
+          <w:rFonts w:ascii="Palatino Linotype" w:hAnsi="Palatino Linotype"/>
+          <w:b/>
+          <w:sz w:val="20"/>
+          <w:szCs w:val="20"/>
+        </w:rPr>
+        <w:t xml:space="preserve"> Terms. </w:t>
+      </w:r>
+      <w:r>
+        <w:rPr>
+          <w:rFonts w:ascii="Palatino Linotype" w:hAnsi="Palatino Linotype"/>
+          <w:sz w:val="20"/>
+          <w:szCs w:val="20"/>
+        </w:rPr>
+        <w:t xml:space="preserve">Defendant’s report date is </w:t>
+      </w:r>
+      <w:r>
+        <w:rPr>
+          <w:rFonts w:ascii="Palatino Linotype" w:hAnsi="Palatino Linotype"/>
+          <w:b/>
+          <w:sz w:val="20"/>
+          <w:szCs w:val="20"/>
+        </w:rPr>
+        <w:t xml:space="preserve">March 25, 2022</w:t>
+      </w:r>
+      <w:r>
+        <w:rPr>
+          <w:rFonts w:ascii="Palatino Linotype" w:hAnsi="Palatino Linotype"/>
+          <w:b/>
+          <w:sz w:val="20"/>
+          <w:szCs w:val="20"/>
+        </w:rPr>
+        <w:t xml:space="preserve">, at 08:30 AM</w:t>
+      </w:r>
+      <w:r>
+        <w:rPr>
+          <w:rFonts w:ascii="Palatino Linotype" w:hAnsi="Palatino Linotype"/>
+          <w:sz w:val="20"/>
+          <w:szCs w:val="20"/>
+        </w:rPr>
+        <w:t xml:space="preserve">.</w:t>
+      </w:r>
+      <w:r>
+        <w:rPr>
+          <w:rFonts w:ascii="Palatino Linotype" w:hAnsi="Palatino Linotype"/>
+          <w:sz w:val="20"/>
+          <w:szCs w:val="20"/>
+        </w:rPr>
+        <w:t xml:space="preserve"> </w:t>
+      </w:r>
+      <w:r>
+        <w:rPr>
+          <w:rFonts w:ascii="Palatino Linotype" w:hAnsi="Palatino Linotype"/>
+          <w:sz w:val="20"/>
+          <w:szCs w:val="20"/>
+        </w:rPr>
+        <w:t xml:space="preserve"/>
+      </w:r>
+      <w:r>
+        <w:rPr>
+          <w:rFonts w:ascii="Palatino Linotype" w:hAnsi="Palatino Linotype"/>
+          <w:sz w:val="20"/>
+          <w:szCs w:val="20"/>
+        </w:rPr>
+        <w:t>Defendant</w:t>
+      </w:r>
+      <w:proofErr w:type="gramEnd"/>
+      <w:r>
+        <w:rPr>
+          <w:rFonts w:ascii="Palatino Linotype" w:hAnsi="Palatino Linotype"/>
+          <w:sz w:val="20"/>
+          <w:szCs w:val="20"/>
+        </w:rPr>
+        <w:t xml:space="preserve"> shall report to jail timely and sober.</w:t>
+      </w:r>
     </w:p>
     <w:p>
       <w:pPr>
+        <w:pStyle w:val="ListParagraph"/>
+        <w:numPr>
+          <w:ilvl w:val="0"/>
+          <w:numId w:val="3"/>
+        </w:numPr>
+        <w:jc w:val="both"/>
+        <w:rPr>
+          <w:rFonts w:ascii="Palatino Linotype" w:hAnsi="Palatino Linotype"/>
+          <w:sz w:val="20"/>
+          <w:szCs w:val="20"/>
+        </w:rPr>
+      </w:pPr>
+      <w:r>
+        <w:rPr>
+          <w:rFonts w:ascii="Palatino Linotype" w:hAnsi="Palatino Linotype"/>
+          <w:sz w:val="20"/>
+          <w:szCs w:val="20"/>
+        </w:rPr>
+        <w:t xml:space="preserve">The jail days imposed shall be served</w:t>
+      </w:r>
+      <w:r>
+        <w:rPr>
+          <w:rFonts w:ascii="Palatino Linotype" w:hAnsi="Palatino Linotype"/>
+          <w:sz w:val="20"/>
+          <w:szCs w:val="20"/>
+        </w:rPr>
+        <w:t xml:space="preserve"> as</w:t>
+      </w:r>
+      <w:r>
+        <w:rPr>
+          <w:rFonts w:ascii="Palatino Linotype" w:hAnsi="Palatino Linotype"/>
+          <w:sz w:val="20"/>
+          <w:szCs w:val="20"/>
+        </w:rPr>
+        <w:t xml:space="preserve"> </w:t>
+      </w:r>
+      <w:proofErr w:type="gramStart"/>
+      <w:r>
+        <w:rPr>
+          <w:rFonts w:ascii="Palatino Linotype" w:hAnsi="Palatino Linotype"/>
+          <w:sz w:val="20"/>
+          <w:szCs w:val="20"/>
+        </w:rPr>
+        <w:t xml:space="preserve">consecutive days. </w:t>
+      </w:r>
+      <w:r>
+        <w:rPr>
+          <w:rFonts w:ascii="Palatino Linotype" w:hAnsi="Palatino Linotype"/>
+          <w:sz w:val="20"/>
+          <w:szCs w:val="20"/>
+        </w:rPr>
+        <w:t xml:space="preserve"/>
+      </w:r>
+      <w:r>
+        <w:rPr>
+          <w:rFonts w:ascii="Palatino Linotype" w:hAnsi="Palatino Linotype"/>
+          <w:sz w:val="20"/>
+          <w:szCs w:val="20"/>
+        </w:rPr>
+        <w:t xml:space="preserve"/>
+      </w:r>
+      <w:r>
+        <w:rPr>
+          <w:rFonts w:ascii="Palatino Linotype" w:hAnsi="Palatino Linotype"/>
+          <w:sz w:val="20"/>
+          <w:szCs w:val="20"/>
+        </w:rPr>
+        <w:t xml:space="preserve"/>
+      </w:r>
+    </w:p>
+    <w:p>
+      <w:pPr>
+        <w:pStyle w:val="ListParagraph"/>
+        <w:numPr>
+          <w:ilvl w:val="0"/>
+          <w:numId w:val="3"/>
+        </w:numPr>
+        <w:jc w:val="both"/>
+        <w:rPr>
+          <w:rFonts w:ascii="Palatino Linotype" w:hAnsi="Palatino Linotype"/>
+          <w:sz w:val="20"/>
+          <w:szCs w:val="20"/>
+        </w:rPr>
+      </w:pPr>
+      <w:r>
+        <w:rPr>
+          <w:rFonts w:ascii="Palatino Linotype" w:hAnsi="Palatino Linotype"/>
+          <w:sz w:val="20"/>
+          <w:szCs w:val="20"/>
+        </w:rPr>
+        <w:t>Defendant shall timely pay, or dispute, confinement costs billed pursuant to R.C. 2929.37 or be subject to certificate of judgment by the Clerk.</w:t>
+      </w:r>
+      <w:r>
+        <w:rPr>
+          <w:rFonts w:ascii="Palatino Linotype" w:hAnsi="Palatino Linotype"/>
+          <w:sz w:val="20"/>
+          <w:szCs w:val="20"/>
+        </w:rPr>
+        <w:t xml:space="preserve"> </w:t>
+      </w:r>
+      <w:r>
+        <w:rPr>
+          <w:rFonts w:ascii="Palatino Linotype" w:hAnsi="Palatino Linotype"/>
+          <w:sz w:val="20"/>
+          <w:szCs w:val="20"/>
+        </w:rPr>
+        <w:t xml:space="preserve"/>
+        <w:br/>
+        <w:t xml:space="preserve"/>
+      </w:r>
+      <w:r>
+        <w:rPr>
+          <w:rFonts w:ascii="Palatino Linotype" w:hAnsi="Palatino Linotype"/>
+          <w:sz w:val="20"/>
+          <w:szCs w:val="20"/>
+        </w:rPr>
+        <w:t xml:space="preserve"/>
+      </w:r>
+    </w:p>
+    <w:p>
+      <w:pPr>
         <w:jc w:val="both"/>
         <w:rPr>
           <w:rFonts w:ascii="Palatino Linotype" w:hAnsi="Palatino Linotype"/>
@@ -1924,6 +2717,278 @@
           <w:sz w:val="20"/>
           <w:szCs w:val="20"/>
         </w:rPr>
+        <w:t xml:space="preserve">Fines and Costs.  </w:t>
+      </w:r>
+      <w:r>
+        <w:rPr>
+          <w:rFonts w:ascii="Palatino Linotype" w:hAnsi="Palatino Linotype"/>
+          <w:b/>
+          <w:bCs/>
+          <w:sz w:val="20"/>
+          <w:szCs w:val="20"/>
+        </w:rPr>
+        <w:t xml:space="preserve"/>
+      </w:r>
+      <w:r>
+        <w:rPr>
+          <w:rFonts w:ascii="Palatino Linotype" w:hAnsi="Palatino Linotype"/>
+          <w:bCs/>
+          <w:sz w:val="20"/>
+          <w:szCs w:val="20"/>
+          <w:u w:val="single"/>
+        </w:rPr>
+        <w:t xml:space="preserve">Court costs are assessed for the highest degree charge in this</w:t>
+      </w:r>
+      <w:r>
+        <w:rPr>
+          <w:rFonts w:ascii="Palatino Linotype" w:hAnsi="Palatino Linotype"/>
+          <w:bCs/>
+          <w:sz w:val="20"/>
+          <w:szCs w:val="20"/>
+          <w:u w:val="single"/>
+        </w:rPr>
+        <w:t xml:space="preserve"> case</w:t>
+      </w:r>
+      <w:r>
+        <w:rPr>
+          <w:rFonts w:ascii="Palatino Linotype" w:hAnsi="Palatino Linotype"/>
+          <w:bCs/>
+          <w:sz w:val="20"/>
+          <w:szCs w:val="20"/>
+        </w:rPr>
+        <w:t xml:space="preserve">. </w:t>
+      </w:r>
+      <w:r>
+        <w:rPr>
+          <w:rFonts w:ascii="Palatino Linotype" w:hAnsi="Palatino Linotype"/>
+          <w:sz w:val="20"/>
+          <w:szCs w:val="20"/>
+        </w:rPr>
+        <w:t xml:space="preserve"/>
+      </w:r>
+      <w:r>
+        <w:rPr>
+          <w:rFonts w:ascii="Palatino Linotype" w:hAnsi="Palatino Linotype"/>
+          <w:bCs/>
+          <w:sz w:val="20"/>
+          <w:szCs w:val="20"/>
+        </w:rPr>
+        <w:t xml:space="preserve"/>
+      </w:r>
+      <w:r>
+        <w:rPr>
+          <w:rFonts w:ascii="Palatino Linotype" w:hAnsi="Palatino Linotype"/>
+          <w:sz w:val="20"/>
+          <w:szCs w:val="20"/>
+        </w:rPr>
+        <w:t xml:space="preserve"/>
+      </w:r>
+      <w:r>
+        <w:rPr>
+          <w:rFonts w:ascii="Palatino Linotype" w:hAnsi="Palatino Linotype"/>
+          <w:sz w:val="20"/>
+          <w:szCs w:val="20"/>
+        </w:rPr>
+        <w:t xml:space="preserve">Having</w:t>
+      </w:r>
+      <w:r>
+        <w:rPr>
+          <w:rFonts w:ascii="Palatino Linotype" w:hAnsi="Palatino Linotype"/>
+          <w:sz w:val="20"/>
+          <w:szCs w:val="20"/>
+        </w:rPr>
+        <w:t xml:space="preserve"> been informed of the fines </w:t>
+      </w:r>
+      <w:r>
+        <w:rPr>
+          <w:rFonts w:ascii="Palatino Linotype" w:hAnsi="Palatino Linotype"/>
+          <w:b/>
+          <w:bCs/>
+          <w:sz w:val="20"/>
+          <w:szCs w:val="20"/>
+        </w:rPr>
+        <w:t xml:space="preserve"/>
+      </w:r>
+      <w:r>
+        <w:rPr>
+          <w:rFonts w:ascii="Palatino Linotype" w:hAnsi="Palatino Linotype"/>
+          <w:sz w:val="20"/>
+          <w:szCs w:val="20"/>
+        </w:rPr>
+        <w:t xml:space="preserve">and costs</w:t>
+      </w:r>
+      <w:r>
+        <w:rPr>
+          <w:rFonts w:ascii="Palatino Linotype" w:hAnsi="Palatino Linotype"/>
+          <w:sz w:val="20"/>
+          <w:szCs w:val="20"/>
+        </w:rPr>
+        <w:t xml:space="preserve"> </w:t>
+      </w:r>
+      <w:r>
+        <w:rPr>
+          <w:rFonts w:ascii="Palatino Linotype" w:hAnsi="Palatino Linotype"/>
+          <w:sz w:val="20"/>
+          <w:szCs w:val="20"/>
+        </w:rPr>
+        <w:t xml:space="preserve">owed, Defendant expressed an ability to pay </w:t>
+      </w:r>
+      <w:r>
+        <w:rPr>
+          <w:rFonts w:ascii="Palatino Linotype" w:hAnsi="Palatino Linotype"/>
+          <w:b/>
+          <w:bCs/>
+          <w:sz w:val="20"/>
+          <w:szCs w:val="20"/>
+        </w:rPr>
+        <w:t xml:space="preserve">forthwith</w:t>
+      </w:r>
+      <w:r>
+        <w:rPr>
+          <w:rFonts w:ascii="Palatino Linotype" w:hAnsi="Palatino Linotype"/>
+          <w:sz w:val="20"/>
+          <w:szCs w:val="20"/>
+        </w:rPr>
+        <w:t xml:space="preserve">. </w:t>
+      </w:r>
+      <w:bookmarkStart w:id="0" w:name="_Hlk94196527"/>
+      <w:r>
+        <w:rPr>
+          <w:rFonts w:ascii="Palatino Linotype" w:hAnsi="Palatino Linotype"/>
+          <w:sz w:val="20"/>
+          <w:szCs w:val="20"/>
+        </w:rPr>
+        <w:t xml:space="preserve">Absent further order, the Court finds Defendant is able and shall pay</w:t>
+      </w:r>
+      <w:r>
+        <w:rPr>
+          <w:rFonts w:ascii="Palatino Linotype" w:hAnsi="Palatino Linotype"/>
+          <w:sz w:val="20"/>
+          <w:szCs w:val="20"/>
+        </w:rPr>
+        <w:t xml:space="preserve"> the fines </w:t>
+      </w:r>
+      <w:r>
+        <w:rPr>
+          <w:rFonts w:ascii="Palatino Linotype" w:hAnsi="Palatino Linotype"/>
+          <w:b/>
+          <w:bCs/>
+          <w:sz w:val="20"/>
+          <w:szCs w:val="20"/>
+        </w:rPr>
+        <w:t xml:space="preserve"/>
+      </w:r>
+      <w:r>
+        <w:rPr>
+          <w:rFonts w:ascii="Palatino Linotype" w:hAnsi="Palatino Linotype"/>
+          <w:sz w:val="20"/>
+          <w:szCs w:val="20"/>
+        </w:rPr>
+        <w:t xml:space="preserve">and costs</w:t>
+      </w:r>
+      <w:r>
+        <w:rPr>
+          <w:rFonts w:ascii="Palatino Linotype" w:hAnsi="Palatino Linotype"/>
+          <w:sz w:val="20"/>
+          <w:szCs w:val="20"/>
+        </w:rPr>
+        <w:t xml:space="preserve"> </w:t>
+      </w:r>
+      <w:r>
+        <w:rPr>
+          <w:rFonts w:ascii="Palatino Linotype" w:hAnsi="Palatino Linotype"/>
+          <w:sz w:val="20"/>
+          <w:szCs w:val="20"/>
+        </w:rPr>
+        <w:t xml:space="preserve">in full by </w:t>
+      </w:r>
+      <w:bookmarkEnd w:id="0"/>
+      <w:r>
+        <w:rPr>
+          <w:rFonts w:ascii="Palatino Linotype" w:hAnsi="Palatino Linotype"/>
+          <w:b/>
+          <w:bCs/>
+          <w:sz w:val="20"/>
+          <w:szCs w:val="20"/>
+        </w:rPr>
+        <w:t xml:space="preserve">March 25, 2022</w:t>
+      </w:r>
+      <w:r>
+        <w:rPr>
+          <w:rFonts w:ascii="Palatino Linotype" w:hAnsi="Palatino Linotype"/>
+          <w:sz w:val="20"/>
+          <w:szCs w:val="20"/>
+        </w:rPr>
+        <w:t xml:space="preserve">.</w:t>
+      </w:r>
+      <w:r>
+        <w:rPr>
+          <w:rFonts w:ascii="Palatino Linotype" w:hAnsi="Palatino Linotype"/>
+          <w:sz w:val="20"/>
+          <w:szCs w:val="20"/>
+        </w:rPr>
+        <w:t xml:space="preserve"> </w:t>
+      </w:r>
+      <w:r>
+        <w:rPr>
+          <w:rFonts w:ascii="Palatino Linotype" w:hAnsi="Palatino Linotype"/>
+          <w:sz w:val="20"/>
+          <w:szCs w:val="20"/>
+        </w:rPr>
+        <w:t xml:space="preserve"/>
+      </w:r>
+      <w:r>
+        <w:rPr>
+          <w:rFonts w:ascii="Palatino Linotype" w:hAnsi="Palatino Linotype"/>
+          <w:sz w:val="20"/>
+          <w:szCs w:val="20"/>
+        </w:rPr>
+        <w:t xml:space="preserve"/>
+      </w:r>
+      <w:r>
+        <w:rPr>
+          <w:rFonts w:ascii="Palatino Linotype" w:hAnsi="Palatino Linotype"/>
+          <w:sz w:val="20"/>
+          <w:szCs w:val="20"/>
+        </w:rPr>
+        <w:t xml:space="preserve"/>
+      </w:r>
+      <w:r>
+        <w:rPr>
+          <w:rFonts w:ascii="Palatino Linotype" w:hAnsi="Palatino Linotype"/>
+          <w:sz w:val="20"/>
+          <w:szCs w:val="20"/>
+        </w:rPr>
+        <w:t xml:space="preserve"/>
+      </w:r>
+      <w:r>
+        <w:rPr>
+          <w:rFonts w:ascii="Palatino Linotype" w:hAnsi="Palatino Linotype"/>
+          <w:sz w:val="20"/>
+          <w:szCs w:val="20"/>
+        </w:rPr>
+        <w:t xml:space="preserve"/>
+        <w:br/>
+        <w:t xml:space="preserve"/>
+      </w:r>
+    </w:p>
+    <w:p>
+      <w:pPr>
+        <w:jc w:val="both"/>
+        <w:rPr>
+          <w:rFonts w:ascii="Palatino Linotype" w:hAnsi="Palatino Linotype"/>
+          <w:sz w:val="20"/>
+          <w:szCs w:val="20"/>
+        </w:rPr>
+      </w:pPr>
+      <w:r>
+        <w:rPr>
+          <w:rFonts w:ascii="Palatino Linotype" w:hAnsi="Palatino Linotype"/>
+          <w:b/>
+          <w:bCs/>
+          <w:sz w:val="20"/>
+          <w:szCs w:val="20"/>
+        </w:rPr>
         <w:t xml:space="preserve">Proof of Financial Responsibility.  </w:t>
       </w:r>
       <w:r>
@@ -1933,7 +2998,7 @@
           <w:sz w:val="20"/>
           <w:szCs w:val="20"/>
         </w:rPr>
-        <w:t xml:space="preserve"> </w:t>
+        <w:t xml:space="preserve"/>
       </w:r>
       <w:r>
         <w:rPr>
@@ -1947,6 +3012,46 @@
         <w:rPr>
           <w:rFonts w:ascii="Palatino Linotype" w:hAnsi="Palatino Linotype"/>
           <w:bCs/>
+          <w:sz w:val="20"/>
+          <w:szCs w:val="20"/>
+        </w:rPr>
+        <w:t xml:space="preserve"/>
+      </w:r>
+      <w:r>
+        <w:rPr>
+          <w:rFonts w:ascii="Palatino Linotype" w:hAnsi="Palatino Linotype"/>
+          <w:sz w:val="20"/>
+          <w:szCs w:val="20"/>
+        </w:rPr>
+        <w:t xml:space="preserve"/>
+      </w:r>
+      <w:r>
+        <w:rPr>
+          <w:rFonts w:ascii="Palatino Linotype" w:hAnsi="Palatino Linotype"/>
+          <w:sz w:val="20"/>
+          <w:szCs w:val="20"/>
+        </w:rPr>
+        <w:t xml:space="preserve"/>
+      </w:r>
+      <w:r>
+        <w:rPr>
+          <w:rFonts w:ascii="Palatino Linotype" w:hAnsi="Palatino Linotype"/>
+          <w:sz w:val="20"/>
+          <w:szCs w:val="20"/>
+        </w:rPr>
+        <w:t xml:space="preserve"/>
+      </w:r>
+      <w:r>
+        <w:rPr>
+          <w:rFonts w:ascii="Palatino Linotype" w:hAnsi="Palatino Linotype"/>
+          <w:sz w:val="20"/>
+          <w:szCs w:val="20"/>
+        </w:rPr>
+        <w:t xml:space="preserve"/>
+      </w:r>
+      <w:r>
+        <w:rPr>
+          <w:rFonts w:ascii="Palatino Linotype" w:hAnsi="Palatino Linotype"/>
           <w:sz w:val="20"/>
           <w:szCs w:val="20"/>
         </w:rPr>
@@ -2072,7 +3177,7 @@
           <w:sz w:val="20"/>
           <w:szCs w:val="20"/>
         </w:rPr>
-        <w:t>____________________________________</w:t>
+        <w:t xml:space="preserve">____________________________________</w:t>
       </w:r>
     </w:p>
     <w:p>
@@ -2105,13 +3210,14 @@
         </w:rPr>
         <w:tab/>
       </w:r>
-      <w:r>
-        <w:rPr>
-          <w:rFonts w:ascii="Palatino Linotype" w:hAnsi="Palatino Linotype"/>
-          <w:sz w:val="20"/>
-          <w:szCs w:val="20"/>
-        </w:rPr>
-        <w:t xml:space="preserve">Judge</w:t>
+      <w:proofErr w:type="gramStart"/>
+      <w:r>
+        <w:rPr>
+          <w:rFonts w:ascii="Palatino Linotype" w:hAnsi="Palatino Linotype"/>
+          <w:sz w:val="20"/>
+          <w:szCs w:val="20"/>
+        </w:rPr>
+        <w:t xml:space="preserve">Magistrate</w:t>
       </w:r>
       <w:r>
         <w:rPr>
@@ -2127,7 +3233,7 @@
           <w:sz w:val="20"/>
           <w:szCs w:val="20"/>
         </w:rPr>
-        <w:t xml:space="preserve">Marianne</w:t>
+        <w:t xml:space="preserve">Amanda</w:t>
       </w:r>
       <w:r>
         <w:rPr>
@@ -2143,7 +3249,7 @@
           <w:sz w:val="20"/>
           <w:szCs w:val="20"/>
         </w:rPr>
-        <w:t xml:space="preserve">Hemmeter</w:t>
+        <w:t xml:space="preserve">Bunner</w:t>
       </w:r>
     </w:p>
     <w:p>
@@ -2179,30 +3285,72 @@
     <w:p>
       <w:pPr>
         <w:tabs>
-          <w:tab w:val="left" w:pos="-1080"/>
-          <w:tab w:val="left" w:pos="-720"/>
-          <w:tab w:val="left" w:pos="0"/>
-          <w:tab w:val="left" w:pos="720"/>
-          <w:tab w:val="left" w:pos="1440"/>
-          <w:tab w:val="left" w:pos="2160"/>
-          <w:tab w:val="left" w:pos="2880"/>
-          <w:tab w:val="left" w:pos="3600"/>
-          <w:tab w:val="left" w:pos="4320"/>
-          <w:tab w:val="left" w:pos="4680"/>
+          <w:tab w:val="center" w:pos="4680"/>
         </w:tabs>
-        <w:rPr>
-          <w:rFonts w:ascii="Palatino Linotype" w:hAnsi="Palatino Linotype"/>
-          <w:sz w:val="16"/>
-          <w:szCs w:val="16"/>
-        </w:rPr>
-      </w:pPr>
-      <w:r>
-        <w:rPr>
-          <w:rFonts w:ascii="Palatino Linotype" w:hAnsi="Palatino Linotype"/>
-          <w:sz w:val="16"/>
-          <w:szCs w:val="16"/>
-        </w:rPr>
-        <w:t>Copies served by Dep. Clerk ___________________________ on the following date ____________________ to:</w:t>
+        <w:jc w:val="both"/>
+        <w:rPr>
+          <w:rFonts w:ascii="Palatino Linotype" w:hAnsi="Palatino Linotype"/>
+          <w:b/>
+          <w:bCs/>
+          <w:i/>
+          <w:sz w:val="19"/>
+          <w:szCs w:val="19"/>
+        </w:rPr>
+      </w:pPr>
+      <w:r>
+        <w:rPr>
+          <w:rFonts w:ascii="Palatino Linotype" w:hAnsi="Palatino Linotype"/>
+          <w:b/>
+          <w:bCs/>
+          <w:i/>
+          <w:sz w:val="19"/>
+          <w:szCs w:val="19"/>
+        </w:rPr>
+        <w:t xml:space="preserve">Pursuant to Criminal Rule 19(D) and Traffic Rule 14, written objections to this magistrate’s decision must be filed within </w:t>
+      </w:r>
+      <w:r>
+        <w:rPr>
+          <w:rFonts w:ascii="Palatino Linotype" w:hAnsi="Palatino Linotype"/>
+          <w:b/>
+          <w:bCs/>
+          <w:i/>
+          <w:sz w:val="19"/>
+          <w:szCs w:val="19"/>
+        </w:rPr>
+        <w:t>14</w:t>
+      </w:r>
+      <w:r>
+        <w:rPr>
+          <w:rFonts w:ascii="Palatino Linotype" w:hAnsi="Palatino Linotype"/>
+          <w:b/>
+          <w:bCs/>
+          <w:i/>
+          <w:sz w:val="19"/>
+          <w:szCs w:val="19"/>
+        </w:rPr>
+        <w:t xml:space="preserve"> days of the filing of this decision. Any objections must state with specificity the grounds of the objections. </w:t>
+      </w:r>
+      <w:r>
+        <w:rPr>
+          <w:rFonts w:ascii="Palatino Linotype" w:hAnsi="Palatino Linotype"/>
+          <w:b/>
+          <w:bCs/>
+          <w:i/>
+          <w:sz w:val="19"/>
+          <w:szCs w:val="19"/>
+        </w:rPr>
+        <w:t xml:space="preserve">A party shall not assign as error on appeal the court’s adoption of this decision unless the party timely </w:t>
+      </w:r>
+      <w:r>
+        <w:rPr>
+          <w:rFonts w:ascii="Palatino Linotype" w:hAnsi="Palatino Linotype"/>
+          <w:b/>
+          <w:bCs/>
+          <w:i/>
+          <w:sz w:val="19"/>
+          <w:szCs w:val="19"/>
+        </w:rPr>
+        <w:t>files objections.</w:t>
       </w:r>
     </w:p>
     <w:p>
@@ -2221,17 +3369,17 @@
         </w:tabs>
         <w:rPr>
           <w:rFonts w:ascii="Palatino Linotype" w:hAnsi="Palatino Linotype"/>
-          <w:sz w:val="16"/>
-          <w:szCs w:val="16"/>
-        </w:rPr>
-      </w:pPr>
-      <w:r>
-        <w:rPr>
-          <w:rFonts w:ascii="Palatino Linotype" w:hAnsi="Palatino Linotype"/>
-          <w:sz w:val="16"/>
-          <w:szCs w:val="16"/>
-        </w:rPr>
-        <w:t xml:space="preserve">Prosecutor’s Office: PS    OM     EM; Defendant’s Attorney: PS     OM     EM; Jacob Ansley: PS     OM     EM;</w:t>
+          <w:sz w:val="20"/>
+          <w:szCs w:val="20"/>
+        </w:rPr>
+      </w:pPr>
+      <w:r>
+        <w:rPr>
+          <w:rFonts w:ascii="Palatino Linotype" w:hAnsi="Palatino Linotype"/>
+          <w:sz w:val="20"/>
+          <w:szCs w:val="20"/>
+        </w:rPr>
+        <w:t xml:space="preserve"/>
       </w:r>
     </w:p>
     <w:p>
@@ -2260,7 +3408,122 @@
           <w:sz w:val="16"/>
           <w:szCs w:val="16"/>
         </w:rPr>
+        <w:t>Copies served by Dep. Clerk ___________</w:t>
+      </w:r>
+      <w:r>
+        <w:rPr>
+          <w:rFonts w:ascii="Palatino Linotype" w:hAnsi="Palatino Linotype"/>
+          <w:sz w:val="16"/>
+          <w:szCs w:val="16"/>
+        </w:rPr>
+        <w:t>________________</w:t>
+      </w:r>
+      <w:r>
+        <w:rPr>
+          <w:rFonts w:ascii="Palatino Linotype" w:hAnsi="Palatino Linotype"/>
+          <w:sz w:val="16"/>
+          <w:szCs w:val="16"/>
+        </w:rPr>
+        <w:t xml:space="preserve"> on the following date ___________</w:t>
+      </w:r>
+      <w:r>
+        <w:rPr>
+          <w:rFonts w:ascii="Palatino Linotype" w:hAnsi="Palatino Linotype"/>
+          <w:sz w:val="16"/>
+          <w:szCs w:val="16"/>
+        </w:rPr>
+        <w:t xml:space="preserve">_________</w:t>
+      </w:r>
+      <w:r>
+        <w:rPr>
+          <w:rFonts w:ascii="Palatino Linotype" w:hAnsi="Palatino Linotype"/>
+          <w:sz w:val="16"/>
+          <w:szCs w:val="16"/>
+        </w:rPr>
+        <w:t xml:space="preserve"> to:</w:t>
+      </w:r>
+    </w:p>
+    <w:p>
+      <w:pPr>
+        <w:tabs>
+          <w:tab w:val="left" w:pos="-1080"/>
+          <w:tab w:val="left" w:pos="-720"/>
+          <w:tab w:val="left" w:pos="0"/>
+          <w:tab w:val="left" w:pos="720"/>
+          <w:tab w:val="left" w:pos="1440"/>
+          <w:tab w:val="left" w:pos="2160"/>
+          <w:tab w:val="left" w:pos="2880"/>
+          <w:tab w:val="left" w:pos="3600"/>
+          <w:tab w:val="left" w:pos="4320"/>
+          <w:tab w:val="left" w:pos="4680"/>
+        </w:tabs>
+        <w:rPr>
+          <w:rFonts w:ascii="Palatino Linotype" w:hAnsi="Palatino Linotype"/>
+          <w:sz w:val="16"/>
+          <w:szCs w:val="16"/>
+        </w:rPr>
+      </w:pPr>
+      <w:r>
+        <w:rPr>
+          <w:rFonts w:ascii="Palatino Linotype" w:hAnsi="Palatino Linotype"/>
+          <w:sz w:val="16"/>
+          <w:szCs w:val="16"/>
+        </w:rPr>
+        <w:t xml:space="preserve">Prosecutor’s Office: PS    </w:t>
+      </w:r>
+      <w:r>
+        <w:rPr>
+          <w:rFonts w:ascii="Palatino Linotype" w:hAnsi="Palatino Linotype"/>
+          <w:sz w:val="16"/>
+          <w:szCs w:val="16"/>
+        </w:rPr>
+        <w:t xml:space="preserve">OM     EM; Defendant’s Attorney: PS     OM     EM; </w:t>
+      </w:r>
+      <w:proofErr w:type="gramStart"/>
+      <w:r>
+        <w:rPr>
+          <w:rFonts w:ascii="Palatino Linotype" w:hAnsi="Palatino Linotype"/>
+          <w:sz w:val="16"/>
+          <w:szCs w:val="16"/>
+        </w:rPr>
+        <w:t xml:space="preserve">Jacob Ansley: PS     OM     EM;</w:t>
+      </w:r>
+    </w:p>
+    <w:p>
+      <w:pPr>
+        <w:tabs>
+          <w:tab w:val="left" w:pos="-1080"/>
+          <w:tab w:val="left" w:pos="-720"/>
+          <w:tab w:val="left" w:pos="0"/>
+          <w:tab w:val="left" w:pos="720"/>
+          <w:tab w:val="left" w:pos="1440"/>
+          <w:tab w:val="left" w:pos="2160"/>
+          <w:tab w:val="left" w:pos="2880"/>
+          <w:tab w:val="left" w:pos="3600"/>
+          <w:tab w:val="left" w:pos="4320"/>
+          <w:tab w:val="left" w:pos="4680"/>
+        </w:tabs>
+        <w:rPr>
+          <w:rFonts w:ascii="Palatino Linotype" w:hAnsi="Palatino Linotype"/>
+          <w:sz w:val="16"/>
+          <w:szCs w:val="16"/>
+        </w:rPr>
+      </w:pPr>
+      <w:r>
+        <w:rPr>
+          <w:rFonts w:ascii="Palatino Linotype" w:hAnsi="Palatino Linotype"/>
+          <w:sz w:val="16"/>
+          <w:szCs w:val="16"/>
+        </w:rPr>
         <w:t xml:space="preserve"/>
+      </w:r>
+      <w:r>
+        <w:rPr>
+          <w:rFonts w:ascii="Palatino Linotype" w:hAnsi="Palatino Linotype"/>
+          <w:sz w:val="16"/>
+          <w:szCs w:val="16"/>
+        </w:rPr>
+        <w:t xml:space="preserve">County Jail: PS   EM;</w:t>
       </w:r>
     </w:p>
     <w:p>
@@ -2334,7 +3597,12 @@
 <w:ftr xmlns:wpc="http://schemas.microsoft.com/office/word/2010/wordprocessingCanvas" xmlns:cx="http://schemas.microsoft.com/office/drawing/2014/chartex" xmlns:cx1="http://schemas.microsoft.com/office/drawing/2015/9/8/chartex" xmlns:cx2="http://schemas.microsoft.com/office/drawing/2015/10/21/chartex" xmlns:cx3="http://schemas.microsoft.com/office/drawing/2016/5/9/chartex" xmlns:cx4="http://schemas.microsoft.com/office/drawing/2016/5/10/chartex" xmlns:cx5="http://schemas.microsoft.com/office/drawing/2016/5/11/chartex" xmlns:cx6="http://schemas.microsoft.com/office/drawing/2016/5/12/chartex" xmlns:cx7="http://schemas.microsoft.com/office/drawing/2016/5/13/chartex" xmlns:cx8="http://schemas.microsoft.com/office/drawing/2016/5/14/chartex" xmlns:mc="http://schemas.openxmlformats.org/markup-compatibility/2006" xmlns:aink="http://schemas.microsoft.com/office/drawing/2016/ink" xmlns:am3d="http://schemas.microsoft.com/office/drawing/2017/model3d" xmlns:o="urn:schemas-microsoft-com:office:office" xmlns:r="http://schemas.openxmlformats.org/officeDocument/2006/relationships" xmlns:m="http://schemas.openxmlformats.org/officeDocument/2006/math" xmlns:v="urn:schemas-microsoft-com:vml" xmlns:wp14="http://schemas.microsoft.com/office/word/2010/wordprocessingDrawing" xmlns:wp="http://schemas.openxmlformats.org/drawingml/2006/wordprocessingDrawing" xmlns:w10="urn:schemas-microsoft-com:office:word" xmlns:w="http://schemas.openxmlformats.org/wordprocessingml/2006/main" xmlns:w14="http://schemas.microsoft.com/office/word/2010/wordml" xmlns:w15="http://schemas.microsoft.com/office/word/2012/wordml" xmlns:w16cex="http://schemas.microsoft.com/office/word/2018/wordml/cex" xmlns:w16cid="http://schemas.microsoft.com/office/word/2016/wordml/cid" xmlns:w16="http://schemas.microsoft.com/office/word/2018/wordml" xmlns:w16sdtdh="http://schemas.microsoft.com/office/word/2020/wordml/sdtdatahash" xmlns:w16se="http://schemas.microsoft.com/office/word/2015/wordml/symex" xmlns:wpg="http://schemas.microsoft.com/office/word/2010/wordprocessingGroup" xmlns:wpi="http://schemas.microsoft.com/office/word/2010/wordprocessingInk" xmlns:wne="http://schemas.microsoft.com/office/word/2006/wordml" xmlns:wps="http://schemas.microsoft.com/office/word/2010/wordprocessingShape" mc:Ignorable="w14 w15 w16se w16cid w16 w16cex w16sdtdh wp14">
   <w:sdt>
     <w:sdtPr>
-      <w:id w:val="-1309706245"/>
+      <w:rPr>
+        <w:rFonts w:ascii="Palatino Linotype" w:hAnsi="Palatino Linotype"/>
+        <w:sz w:val="20"/>
+        <w:szCs w:val="20"/>
+      </w:rPr>
+      <w:id w:val="-2099861789"/>
       <w:docPartObj>
         <w:docPartGallery w:val="Page Numbers (Bottom of Page)"/>
         <w:docPartUnique/>
@@ -2349,19 +3617,13 @@
             <w:sz w:val="20"/>
             <w:szCs w:val="20"/>
           </w:rPr>
-          <w:id w:val="98381352"/>
+          <w:id w:val="860082579"/>
           <w:docPartObj>
             <w:docPartGallery w:val="Page Numbers (Top of Page)"/>
             <w:docPartUnique/>
           </w:docPartObj>
         </w:sdtPr>
-        <w:sdtEndPr>
-          <w:rPr>
-            <w:rFonts w:ascii="Times New Roman" w:hAnsi="Times New Roman"/>
-            <w:sz w:val="24"/>
-            <w:szCs w:val="24"/>
-          </w:rPr>
-        </w:sdtEndPr>
+        <w:sdtEndPr/>
         <w:sdtContent>
           <w:p>
             <w:pPr>
@@ -2490,7 +3752,7 @@
                 <w:sz w:val="20"/>
                 <w:szCs w:val="20"/>
               </w:rPr>
-              <w:t>3</w:t>
+              <w:t>5</w:t>
             </w:r>
             <w:r>
               <w:rPr>
@@ -2518,41 +3780,21 @@
                 <w:sz w:val="20"/>
                 <w:szCs w:val="20"/>
               </w:rPr>
-              <w:t xml:space="preserve">Final Judgment Entry 21TRC10217</w:t>
-            </w:r>
-          </w:p>
-          <w:p>
-            <w:pPr>
-              <w:pStyle w:val="Footer"/>
-              <w:jc w:val="right"/>
-            </w:pPr>
+              <w:t xml:space="preserve">Magistrate Decision</w:t>
+            </w:r>
+            <w:r>
+              <w:rPr>
+                <w:rFonts w:ascii="Palatino Linotype" w:hAnsi="Palatino Linotype"/>
+                <w:sz w:val="20"/>
+                <w:szCs w:val="20"/>
+              </w:rPr>
+              <w:t xml:space="preserve"> 21TRC10217</w:t>
+            </w:r>
           </w:p>
         </w:sdtContent>
       </w:sdt>
     </w:sdtContent>
   </w:sdt>
-  <w:p>
-    <w:pPr>
-      <w:tabs>
-        <w:tab w:val="left" w:pos="-1080"/>
-        <w:tab w:val="left" w:pos="-720"/>
-        <w:tab w:val="left" w:pos="0"/>
-        <w:tab w:val="left" w:pos="720"/>
-        <w:tab w:val="left" w:pos="1440"/>
-        <w:tab w:val="left" w:pos="2160"/>
-        <w:tab w:val="left" w:pos="2880"/>
-        <w:tab w:val="left" w:pos="3600"/>
-        <w:tab w:val="left" w:pos="4320"/>
-        <w:tab w:val="left" w:pos="4680"/>
-      </w:tabs>
-      <w:jc w:val="right"/>
-      <w:rPr>
-        <w:rFonts w:ascii="Palatino Linotype" w:hAnsi="Palatino Linotype"/>
-        <w:sz w:val="20"/>
-        <w:szCs w:val="20"/>
-      </w:rPr>
-    </w:pPr>
-  </w:p>
 </w:ftr>
 </file>
 
@@ -2744,8 +3986,240 @@
       </w:rPr>
     </w:lvl>
   </w:abstractNum>
+  <w:abstractNum w:abstractNumId="1" w15:restartNumberingAfterBreak="0">
+    <w:nsid w:val="279660C9"/>
+    <w:multiLevelType w:val="hybridMultilevel"/>
+    <w:tmpl w:val="05247724"/>
+    <w:lvl w:ilvl="0" w:tplc="04090001">
+      <w:start w:val="1"/>
+      <w:numFmt w:val="bullet"/>
+      <w:lvlText w:val=""/>
+      <w:lvlJc w:val="left"/>
+      <w:pPr>
+        <w:ind w:left="720" w:hanging="360"/>
+      </w:pPr>
+      <w:rPr>
+        <w:rFonts w:ascii="Symbol" w:hAnsi="Symbol" w:hint="default"/>
+      </w:rPr>
+    </w:lvl>
+    <w:lvl w:ilvl="1" w:tplc="04090003" w:tentative="1">
+      <w:start w:val="1"/>
+      <w:numFmt w:val="bullet"/>
+      <w:lvlText w:val="o"/>
+      <w:lvlJc w:val="left"/>
+      <w:pPr>
+        <w:ind w:left="1440" w:hanging="360"/>
+      </w:pPr>
+      <w:rPr>
+        <w:rFonts w:ascii="Courier New" w:hAnsi="Courier New" w:cs="Courier New" w:hint="default"/>
+      </w:rPr>
+    </w:lvl>
+    <w:lvl w:ilvl="2" w:tplc="04090005" w:tentative="1">
+      <w:start w:val="1"/>
+      <w:numFmt w:val="bullet"/>
+      <w:lvlText w:val=""/>
+      <w:lvlJc w:val="left"/>
+      <w:pPr>
+        <w:ind w:left="2160" w:hanging="360"/>
+      </w:pPr>
+      <w:rPr>
+        <w:rFonts w:ascii="Wingdings" w:hAnsi="Wingdings" w:hint="default"/>
+      </w:rPr>
+    </w:lvl>
+    <w:lvl w:ilvl="3" w:tplc="04090001" w:tentative="1">
+      <w:start w:val="1"/>
+      <w:numFmt w:val="bullet"/>
+      <w:lvlText w:val=""/>
+      <w:lvlJc w:val="left"/>
+      <w:pPr>
+        <w:ind w:left="2880" w:hanging="360"/>
+      </w:pPr>
+      <w:rPr>
+        <w:rFonts w:ascii="Symbol" w:hAnsi="Symbol" w:hint="default"/>
+      </w:rPr>
+    </w:lvl>
+    <w:lvl w:ilvl="4" w:tplc="04090003" w:tentative="1">
+      <w:start w:val="1"/>
+      <w:numFmt w:val="bullet"/>
+      <w:lvlText w:val="o"/>
+      <w:lvlJc w:val="left"/>
+      <w:pPr>
+        <w:ind w:left="3600" w:hanging="360"/>
+      </w:pPr>
+      <w:rPr>
+        <w:rFonts w:ascii="Courier New" w:hAnsi="Courier New" w:cs="Courier New" w:hint="default"/>
+      </w:rPr>
+    </w:lvl>
+    <w:lvl w:ilvl="5" w:tplc="04090005" w:tentative="1">
+      <w:start w:val="1"/>
+      <w:numFmt w:val="bullet"/>
+      <w:lvlText w:val=""/>
+      <w:lvlJc w:val="left"/>
+      <w:pPr>
+        <w:ind w:left="4320" w:hanging="360"/>
+      </w:pPr>
+      <w:rPr>
+        <w:rFonts w:ascii="Wingdings" w:hAnsi="Wingdings" w:hint="default"/>
+      </w:rPr>
+    </w:lvl>
+    <w:lvl w:ilvl="6" w:tplc="04090001" w:tentative="1">
+      <w:start w:val="1"/>
+      <w:numFmt w:val="bullet"/>
+      <w:lvlText w:val=""/>
+      <w:lvlJc w:val="left"/>
+      <w:pPr>
+        <w:ind w:left="5040" w:hanging="360"/>
+      </w:pPr>
+      <w:rPr>
+        <w:rFonts w:ascii="Symbol" w:hAnsi="Symbol" w:hint="default"/>
+      </w:rPr>
+    </w:lvl>
+    <w:lvl w:ilvl="7" w:tplc="04090003" w:tentative="1">
+      <w:start w:val="1"/>
+      <w:numFmt w:val="bullet"/>
+      <w:lvlText w:val="o"/>
+      <w:lvlJc w:val="left"/>
+      <w:pPr>
+        <w:ind w:left="5760" w:hanging="360"/>
+      </w:pPr>
+      <w:rPr>
+        <w:rFonts w:ascii="Courier New" w:hAnsi="Courier New" w:cs="Courier New" w:hint="default"/>
+      </w:rPr>
+    </w:lvl>
+    <w:lvl w:ilvl="8" w:tplc="04090005" w:tentative="1">
+      <w:start w:val="1"/>
+      <w:numFmt w:val="bullet"/>
+      <w:lvlText w:val=""/>
+      <w:lvlJc w:val="left"/>
+      <w:pPr>
+        <w:ind w:left="6480" w:hanging="360"/>
+      </w:pPr>
+      <w:rPr>
+        <w:rFonts w:ascii="Wingdings" w:hAnsi="Wingdings" w:hint="default"/>
+      </w:rPr>
+    </w:lvl>
+  </w:abstractNum>
+  <w:abstractNum w:abstractNumId="2" w15:restartNumberingAfterBreak="0">
+    <w:nsid w:val="2E17566E"/>
+    <w:multiLevelType w:val="hybridMultilevel"/>
+    <w:tmpl w:val="00866CE6"/>
+    <w:lvl w:ilvl="0" w:tplc="04090001">
+      <w:start w:val="1"/>
+      <w:numFmt w:val="bullet"/>
+      <w:lvlText w:val=""/>
+      <w:lvlJc w:val="left"/>
+      <w:pPr>
+        <w:ind w:left="779" w:hanging="360"/>
+      </w:pPr>
+      <w:rPr>
+        <w:rFonts w:ascii="Symbol" w:hAnsi="Symbol" w:hint="default"/>
+      </w:rPr>
+    </w:lvl>
+    <w:lvl w:ilvl="1" w:tplc="04090003">
+      <w:start w:val="1"/>
+      <w:numFmt w:val="bullet"/>
+      <w:lvlText w:val="o"/>
+      <w:lvlJc w:val="left"/>
+      <w:pPr>
+        <w:ind w:left="1499" w:hanging="360"/>
+      </w:pPr>
+      <w:rPr>
+        <w:rFonts w:ascii="Courier New" w:hAnsi="Courier New" w:cs="Courier New" w:hint="default"/>
+      </w:rPr>
+    </w:lvl>
+    <w:lvl w:ilvl="2" w:tplc="04090005" w:tentative="1">
+      <w:start w:val="1"/>
+      <w:numFmt w:val="bullet"/>
+      <w:lvlText w:val=""/>
+      <w:lvlJc w:val="left"/>
+      <w:pPr>
+        <w:ind w:left="2219" w:hanging="360"/>
+      </w:pPr>
+      <w:rPr>
+        <w:rFonts w:ascii="Wingdings" w:hAnsi="Wingdings" w:hint="default"/>
+      </w:rPr>
+    </w:lvl>
+    <w:lvl w:ilvl="3" w:tplc="04090001" w:tentative="1">
+      <w:start w:val="1"/>
+      <w:numFmt w:val="bullet"/>
+      <w:lvlText w:val=""/>
+      <w:lvlJc w:val="left"/>
+      <w:pPr>
+        <w:ind w:left="2939" w:hanging="360"/>
+      </w:pPr>
+      <w:rPr>
+        <w:rFonts w:ascii="Symbol" w:hAnsi="Symbol" w:hint="default"/>
+      </w:rPr>
+    </w:lvl>
+    <w:lvl w:ilvl="4" w:tplc="04090003" w:tentative="1">
+      <w:start w:val="1"/>
+      <w:numFmt w:val="bullet"/>
+      <w:lvlText w:val="o"/>
+      <w:lvlJc w:val="left"/>
+      <w:pPr>
+        <w:ind w:left="3659" w:hanging="360"/>
+      </w:pPr>
+      <w:rPr>
+        <w:rFonts w:ascii="Courier New" w:hAnsi="Courier New" w:cs="Courier New" w:hint="default"/>
+      </w:rPr>
+    </w:lvl>
+    <w:lvl w:ilvl="5" w:tplc="04090005" w:tentative="1">
+      <w:start w:val="1"/>
+      <w:numFmt w:val="bullet"/>
+      <w:lvlText w:val=""/>
+      <w:lvlJc w:val="left"/>
+      <w:pPr>
+        <w:ind w:left="4379" w:hanging="360"/>
+      </w:pPr>
+      <w:rPr>
+        <w:rFonts w:ascii="Wingdings" w:hAnsi="Wingdings" w:hint="default"/>
+      </w:rPr>
+    </w:lvl>
+    <w:lvl w:ilvl="6" w:tplc="04090001" w:tentative="1">
+      <w:start w:val="1"/>
+      <w:numFmt w:val="bullet"/>
+      <w:lvlText w:val=""/>
+      <w:lvlJc w:val="left"/>
+      <w:pPr>
+        <w:ind w:left="5099" w:hanging="360"/>
+      </w:pPr>
+      <w:rPr>
+        <w:rFonts w:ascii="Symbol" w:hAnsi="Symbol" w:hint="default"/>
+      </w:rPr>
+    </w:lvl>
+    <w:lvl w:ilvl="7" w:tplc="04090003" w:tentative="1">
+      <w:start w:val="1"/>
+      <w:numFmt w:val="bullet"/>
+      <w:lvlText w:val="o"/>
+      <w:lvlJc w:val="left"/>
+      <w:pPr>
+        <w:ind w:left="5819" w:hanging="360"/>
+      </w:pPr>
+      <w:rPr>
+        <w:rFonts w:ascii="Courier New" w:hAnsi="Courier New" w:cs="Courier New" w:hint="default"/>
+      </w:rPr>
+    </w:lvl>
+    <w:lvl w:ilvl="8" w:tplc="04090005" w:tentative="1">
+      <w:start w:val="1"/>
+      <w:numFmt w:val="bullet"/>
+      <w:lvlText w:val=""/>
+      <w:lvlJc w:val="left"/>
+      <w:pPr>
+        <w:ind w:left="6539" w:hanging="360"/>
+      </w:pPr>
+      <w:rPr>
+        <w:rFonts w:ascii="Wingdings" w:hAnsi="Wingdings" w:hint="default"/>
+      </w:rPr>
+    </w:lvl>
+  </w:abstractNum>
   <w:num w:numId="1">
     <w:abstractNumId w:val="0"/>
+  </w:num>
+  <w:num w:numId="2">
+    <w:abstractNumId w:val="2"/>
+  </w:num>
+  <w:num w:numId="3">
+    <w:abstractNumId w:val="1"/>
   </w:num>
 </w:numbering>
 </file>
@@ -3302,6 +4776,49 @@
       <w:contextualSpacing/>
     </w:pPr>
   </w:style>
+  <w:style w:type="character" w:styleId="CommentReference">
+    <w:name w:val="annotation reference"/>
+    <w:basedOn w:val="DefaultParagraphFont"/>
+    <w:uiPriority w:val="99"/>
+    <w:semiHidden/>
+    <w:unhideWhenUsed/>
+    <w:rsid w:val="00A53114"/>
+    <w:rPr>
+      <w:sz w:val="16"/>
+      <w:szCs w:val="16"/>
+    </w:rPr>
+  </w:style>
+  <w:style w:type="paragraph" w:styleId="CommentText">
+    <w:name w:val="annotation text"/>
+    <w:basedOn w:val="Normal"/>
+    <w:link w:val="CommentTextChar"/>
+    <w:uiPriority w:val="99"/>
+    <w:unhideWhenUsed/>
+    <w:rsid w:val="00A53114"/>
+    <w:pPr>
+      <w:widowControl/>
+      <w:autoSpaceDE/>
+      <w:autoSpaceDN/>
+      <w:adjustRightInd/>
+    </w:pPr>
+    <w:rPr>
+      <w:rFonts w:asciiTheme="minorHAnsi" w:eastAsiaTheme="minorHAnsi" w:hAnsiTheme="minorHAnsi" w:cstheme="minorBidi"/>
+      <w:sz w:val="20"/>
+      <w:szCs w:val="20"/>
+    </w:rPr>
+  </w:style>
+  <w:style w:type="character" w:customStyle="1" w:styleId="CommentTextChar">
+    <w:name w:val="Comment Text Char"/>
+    <w:basedOn w:val="DefaultParagraphFont"/>
+    <w:link w:val="CommentText"/>
+    <w:uiPriority w:val="99"/>
+    <w:rsid w:val="00A53114"/>
+    <w:rPr>
+      <w:rFonts w:eastAsiaTheme="minorHAnsi"/>
+      <w:sz w:val="20"/>
+      <w:szCs w:val="20"/>
+    </w:rPr>
+  </w:style>
 </w:styles>
 </file>
 

</xml_diff>

<commit_message>
Made GPS comm control editable.
</commit_message>
<xml_diff>
--- a/resources/Saved/21TRC10217_Crim_Traffic Judgment Entry.docx
+++ b/resources/Saved/21TRC10217_Crim_Traffic Judgment Entry.docx
@@ -609,7 +609,7 @@
           <w:sz w:val="20"/>
           <w:szCs w:val="20"/>
         </w:rPr>
-        <w:t xml:space="preserve"> on April 18, 2022.</w:t>
+        <w:t xml:space="preserve"> on April 23, 2022.</w:t>
       </w:r>
       <w:r>
         <w:rPr>
@@ -1520,7 +1520,7 @@
                 <w:sz w:val="20"/>
                 <w:szCs w:val="20"/>
               </w:rPr>
-              <w:t xml:space="preserve">$ 50</w:t>
+              <w:t xml:space="preserve">$ 0</w:t>
             </w:r>
           </w:p>
         </w:tc>
@@ -1782,7 +1782,7 @@
                 <w:sz w:val="20"/>
                 <w:szCs w:val="20"/>
               </w:rPr>
-              <w:t xml:space="preserve">5</w:t>
+              <w:t xml:space="preserve">None</w:t>
             </w:r>
           </w:p>
         </w:tc>
@@ -1821,7 +1821,7 @@
                 <w:sz w:val="20"/>
                 <w:szCs w:val="20"/>
               </w:rPr>
-              <w:t xml:space="preserve">1</w:t>
+              <w:t xml:space="preserve">None</w:t>
             </w:r>
           </w:p>
         </w:tc>
@@ -2031,7 +2031,7 @@
           <w:sz w:val="20"/>
           <w:szCs w:val="20"/>
         </w:rPr>
-        <w:t xml:space="preserve">6 days</w:t>
+        <w:t xml:space="preserve">0 days</w:t>
       </w:r>
       <w:r>
         <w:rPr>
@@ -2055,22 +2055,99 @@
           <w:sz w:val="20"/>
           <w:szCs w:val="20"/>
         </w:rPr>
-        <w:t xml:space="preserve">Defendant shall </w:t>
-      </w:r>
-      <w:r>
-        <w:rPr>
-          <w:rFonts w:ascii="Palatino Linotype" w:hAnsi="Palatino Linotype"/>
-          <w:sz w:val="20"/>
-          <w:szCs w:val="20"/>
-        </w:rPr>
-        <w:lastRenderedPageBreak/>
-        <w:t xml:space="preserve">receive credit for </w:t>
-      </w:r>
+        <w:t xml:space="preserve"/>
+      </w:r>
+      <w:r>
+        <w:rPr>
+          <w:rFonts w:ascii="Palatino Linotype" w:hAnsi="Palatino Linotype"/>
+          <w:sz w:val="20"/>
+          <w:szCs w:val="20"/>
+        </w:rPr>
+        <w:t xml:space="preserve"/>
+      </w:r>
+      <w:r>
+        <w:rPr>
+          <w:rFonts w:ascii="Palatino Linotype" w:hAnsi="Palatino Linotype"/>
+          <w:sz w:val="20"/>
+          <w:szCs w:val="20"/>
+        </w:rPr>
+        <w:t xml:space="preserve"/>
+      </w:r>
+    </w:p>
+    <w:p>
+      <w:pPr>
+        <w:jc w:val="both"/>
+        <w:rPr>
+          <w:rFonts w:ascii="Palatino Linotype" w:hAnsi="Palatino Linotype"/>
+          <w:sz w:val="20"/>
+          <w:szCs w:val="20"/>
+        </w:rPr>
+      </w:pPr>
       <w:r>
         <w:rPr>
           <w:rFonts w:ascii="Palatino Linotype" w:hAnsi="Palatino Linotype"/>
           <w:b/>
-          <w:bCs/>
+          <w:sz w:val="20"/>
+          <w:szCs w:val="20"/>
+        </w:rPr>
+        <w:t>Jail Credit for Fines.</w:t>
+      </w:r>
+      <w:r>
+        <w:rPr>
+          <w:rFonts w:ascii="Palatino Linotype" w:hAnsi="Palatino Linotype"/>
+          <w:sz w:val="20"/>
+          <w:szCs w:val="20"/>
+        </w:rPr>
+        <w:t xml:space="preserve"> </w:t>
+      </w:r>
+      <w:r>
+        <w:rPr>
+          <w:rFonts w:ascii="Palatino Linotype" w:hAnsi="Palatino Linotype"/>
+          <w:sz w:val="20"/>
+          <w:szCs w:val="20"/>
+        </w:rPr>
+        <w:t xml:space="preserve"> </w:t>
+      </w:r>
+      <w:r>
+        <w:rPr>
+          <w:rFonts w:ascii="Palatino Linotype" w:hAnsi="Palatino Linotype"/>
+          <w:sz w:val="20"/>
+          <w:szCs w:val="20"/>
+        </w:rPr>
+        <w:t xml:space="preserve">Defendant is granted </w:t>
+      </w:r>
+      <w:r>
+        <w:rPr>
+          <w:rFonts w:ascii="Palatino Linotype" w:hAnsi="Palatino Linotype"/>
+          <w:b/>
+          <w:sz w:val="20"/>
+          <w:szCs w:val="20"/>
+        </w:rPr>
+        <w:t xml:space="preserve">credit</w:t>
+      </w:r>
+      <w:r>
+        <w:rPr>
+          <w:rFonts w:ascii="Palatino Linotype" w:hAnsi="Palatino Linotype"/>
+          <w:b/>
+          <w:sz w:val="20"/>
+          <w:szCs w:val="20"/>
+        </w:rPr>
+        <w:t xml:space="preserve"> towards fines at $50/day</w:t>
+      </w:r>
+      <w:r>
+        <w:rPr>
+          <w:rFonts w:ascii="Palatino Linotype" w:hAnsi="Palatino Linotype"/>
+          <w:b/>
+          <w:sz w:val="20"/>
+          <w:szCs w:val="20"/>
+        </w:rPr>
+        <w:t xml:space="preserve"> for </w:t>
+      </w:r>
+      <w:proofErr w:type="gramStart"/>
+      <w:r>
+        <w:rPr>
+          <w:rFonts w:ascii="Palatino Linotype" w:hAnsi="Palatino Linotype"/>
+          <w:b/>
           <w:sz w:val="20"/>
           <w:szCs w:val="20"/>
         </w:rPr>
@@ -2080,53 +2157,54 @@
         <w:rPr>
           <w:rFonts w:ascii="Palatino Linotype" w:hAnsi="Palatino Linotype"/>
           <w:b/>
-          <w:bCs/>
+          <w:sz w:val="20"/>
+          <w:szCs w:val="20"/>
+        </w:rPr>
+        <w:t xml:space="preserve"> day</w:t>
+      </w:r>
+      <w:r>
+        <w:rPr>
+          <w:rFonts w:ascii="Palatino Linotype" w:hAnsi="Palatino Linotype"/>
+          <w:b/>
+          <w:sz w:val="20"/>
+          <w:szCs w:val="20"/>
+        </w:rPr>
+        <w:t>(</w:t>
+      </w:r>
+      <w:r>
+        <w:rPr>
+          <w:rFonts w:ascii="Palatino Linotype" w:hAnsi="Palatino Linotype"/>
+          <w:b/>
+          <w:sz w:val="20"/>
+          <w:szCs w:val="20"/>
+        </w:rPr>
+        <w:t>s</w:t>
+      </w:r>
+      <w:r>
+        <w:rPr>
+          <w:rFonts w:ascii="Palatino Linotype" w:hAnsi="Palatino Linotype"/>
+          <w:b/>
+          <w:sz w:val="20"/>
+          <w:szCs w:val="20"/>
+        </w:rPr>
+        <w:t xml:space="preserve">)</w:t>
+      </w:r>
+      <w:r>
+        <w:rPr>
+          <w:rFonts w:ascii="Palatino Linotype" w:hAnsi="Palatino Linotype"/>
+          <w:sz w:val="20"/>
+          <w:szCs w:val="20"/>
+        </w:rPr>
+        <w:t xml:space="preserve"> already served in jail.</w:t>
+      </w:r>
+      <w:r>
+        <w:rPr>
+          <w:rFonts w:ascii="Palatino Linotype" w:hAnsi="Palatino Linotype"/>
           <w:sz w:val="20"/>
           <w:szCs w:val="20"/>
         </w:rPr>
         <w:t xml:space="preserve"> </w:t>
-      </w:r>
-      <w:r>
-        <w:rPr>
-          <w:rFonts w:ascii="Palatino Linotype" w:hAnsi="Palatino Linotype"/>
-          <w:b/>
-          <w:bCs/>
-          <w:sz w:val="20"/>
-          <w:szCs w:val="20"/>
-        </w:rPr>
-        <w:t xml:space="preserve">days</w:t>
-      </w:r>
-      <w:r>
-        <w:rPr>
-          <w:rFonts w:ascii="Palatino Linotype" w:hAnsi="Palatino Linotype"/>
-          <w:bCs/>
-          <w:sz w:val="20"/>
-          <w:szCs w:val="20"/>
-        </w:rPr>
-        <w:t xml:space="preserve"> already served in jail</w:t>
-      </w:r>
-      <w:r>
-        <w:rPr>
-          <w:rFonts w:ascii="Palatino Linotype" w:hAnsi="Palatino Linotype"/>
-          <w:sz w:val="20"/>
-          <w:szCs w:val="20"/>
-        </w:rPr>
-        <w:t xml:space="preserve">. </w:t>
-      </w:r>
-      <w:r>
-        <w:rPr>
-          <w:rFonts w:ascii="Palatino Linotype" w:hAnsi="Palatino Linotype"/>
-          <w:sz w:val="20"/>
-          <w:szCs w:val="20"/>
-        </w:rPr>
-        <w:t xml:space="preserve"/>
-      </w:r>
-      <w:r>
-        <w:rPr>
-          <w:rFonts w:ascii="Palatino Linotype" w:hAnsi="Palatino Linotype"/>
-          <w:sz w:val="20"/>
-          <w:szCs w:val="20"/>
-        </w:rPr>
+        <w:br/>
         <w:t xml:space="preserve"/>
       </w:r>
       <w:r>
@@ -2371,7 +2449,7 @@
           <w:sz w:val="20"/>
           <w:szCs w:val="20"/>
         </w:rPr>
-        <w:t xml:space="preserve">April 18, 2022</w:t>
+        <w:t xml:space="preserve">April 23, 2022</w:t>
       </w:r>
       <w:r>
         <w:rPr>
@@ -2508,6 +2586,726 @@
           <w:szCs w:val="20"/>
         </w:rPr>
         <w:t xml:space="preserve"/>
+      </w:r>
+      <w:r>
+        <w:rPr>
+          <w:rFonts w:ascii="Palatino Linotype" w:hAnsi="Palatino Linotype"/>
+          <w:sz w:val="20"/>
+          <w:szCs w:val="20"/>
+        </w:rPr>
+        <w:t xml:space="preserve"/>
+      </w:r>
+      <w:r>
+        <w:rPr>
+          <w:rFonts w:ascii="Palatino Linotype" w:hAnsi="Palatino Linotype"/>
+          <w:sz w:val="20"/>
+          <w:szCs w:val="20"/>
+        </w:rPr>
+        <w:t xml:space="preserve"/>
+      </w:r>
+      <w:r>
+        <w:rPr>
+          <w:rFonts w:ascii="Palatino Linotype" w:hAnsi="Palatino Linotype"/>
+          <w:sz w:val="20"/>
+          <w:szCs w:val="20"/>
+        </w:rPr>
+        <w:t xml:space="preserve"/>
+      </w:r>
+      <w:r>
+        <w:rPr>
+          <w:rFonts w:ascii="Palatino Linotype" w:hAnsi="Palatino Linotype"/>
+          <w:sz w:val="20"/>
+          <w:szCs w:val="20"/>
+        </w:rPr>
+        <w:t xml:space="preserve"/>
+        <w:br/>
+        <w:t xml:space="preserve"/>
+      </w:r>
+    </w:p>
+    <w:p>
+      <w:pPr>
+        <w:jc w:val="both"/>
+        <w:rPr>
+          <w:rFonts w:ascii="Palatino Linotype" w:hAnsi="Palatino Linotype"/>
+          <w:b/>
+          <w:sz w:val="20"/>
+          <w:szCs w:val="20"/>
+        </w:rPr>
+      </w:pPr>
+      <w:r>
+        <w:rPr>
+          <w:rFonts w:ascii="Palatino Linotype" w:hAnsi="Palatino Linotype"/>
+          <w:b/>
+          <w:sz w:val="20"/>
+          <w:szCs w:val="20"/>
+        </w:rPr>
+        <w:t>Community Control</w:t>
+      </w:r>
+      <w:r>
+        <w:rPr>
+          <w:rFonts w:ascii="Palatino Linotype" w:hAnsi="Palatino Linotype"/>
+          <w:b/>
+          <w:sz w:val="20"/>
+          <w:szCs w:val="20"/>
+        </w:rPr>
+        <w:t xml:space="preserve">.</w:t>
+      </w:r>
+      <w:r>
+        <w:rPr>
+          <w:rFonts w:ascii="Palatino Linotype" w:hAnsi="Palatino Linotype"/>
+          <w:b/>
+          <w:sz w:val="20"/>
+          <w:szCs w:val="20"/>
+        </w:rPr>
+        <w:t xml:space="preserve">  </w:t>
+      </w:r>
+      <w:r>
+        <w:rPr>
+          <w:rFonts w:ascii="Palatino Linotype" w:hAnsi="Palatino Linotype"/>
+          <w:sz w:val="20"/>
+          <w:szCs w:val="20"/>
+        </w:rPr>
+        <w:t xml:space="preserve">For a period of </w:t>
+      </w:r>
+      <w:proofErr w:type="gramStart"/>
+      <w:r>
+        <w:rPr>
+          <w:rFonts w:ascii="Palatino Linotype" w:hAnsi="Palatino Linotype"/>
+          <w:b/>
+          <w:sz w:val="20"/>
+          <w:szCs w:val="20"/>
+          <w:u w:val="single"/>
+        </w:rPr>
+        <w:t xml:space="preserve">1 year</w:t>
+      </w:r>
+      <w:r>
+        <w:rPr>
+          <w:rFonts w:ascii="Palatino Linotype" w:hAnsi="Palatino Linotype"/>
+          <w:sz w:val="20"/>
+          <w:szCs w:val="20"/>
+        </w:rPr>
+        <w:t xml:space="preserve">, Defendant shall be under </w:t>
+      </w:r>
+      <w:r>
+        <w:rPr>
+          <w:rFonts w:ascii="Palatino Linotype" w:hAnsi="Palatino Linotype"/>
+          <w:b/>
+          <w:sz w:val="20"/>
+          <w:szCs w:val="20"/>
+          <w:u w:val="single"/>
+        </w:rPr>
+        <w:t xml:space="preserve">basic</w:t>
+      </w:r>
+      <w:r>
+        <w:rPr>
+          <w:rFonts w:ascii="Palatino Linotype" w:hAnsi="Palatino Linotype"/>
+          <w:b/>
+          <w:sz w:val="20"/>
+          <w:szCs w:val="20"/>
+          <w:u w:val="single"/>
+        </w:rPr>
+        <w:t xml:space="preserve"> </w:t>
+      </w:r>
+      <w:r>
+        <w:rPr>
+          <w:rFonts w:ascii="Palatino Linotype" w:hAnsi="Palatino Linotype"/>
+          <w:b/>
+          <w:sz w:val="20"/>
+          <w:szCs w:val="20"/>
+          <w:u w:val="single"/>
+        </w:rPr>
+        <w:t>supervision</w:t>
+      </w:r>
+      <w:r>
+        <w:rPr>
+          <w:rFonts w:ascii="Palatino Linotype" w:hAnsi="Palatino Linotype"/>
+          <w:sz w:val="20"/>
+          <w:szCs w:val="20"/>
+        </w:rPr>
+        <w:t xml:space="preserve"> </w:t>
+      </w:r>
+      <w:r>
+        <w:rPr>
+          <w:rFonts w:ascii="Palatino Linotype" w:hAnsi="Palatino Linotype"/>
+          <w:sz w:val="20"/>
+          <w:szCs w:val="20"/>
+        </w:rPr>
+        <w:t xml:space="preserve">with the Office of Community Control.  The Court advised Defendant that </w:t>
+      </w:r>
+      <w:proofErr w:type="gramStart"/>
+      <w:r>
+        <w:rPr>
+          <w:rFonts w:ascii="Palatino Linotype" w:hAnsi="Palatino Linotype"/>
+          <w:sz w:val="20"/>
+          <w:szCs w:val="20"/>
+        </w:rPr>
+        <w:t>as a result of</w:t>
+      </w:r>
+      <w:proofErr w:type="gramEnd"/>
+      <w:r>
+        <w:rPr>
+          <w:rFonts w:ascii="Palatino Linotype" w:hAnsi="Palatino Linotype"/>
+          <w:sz w:val="20"/>
+          <w:szCs w:val="20"/>
+        </w:rPr>
+        <w:t xml:space="preserve"> any failure to comply with the terms of community control, the Court may impose a longer term of community control up to a total of 5 years; impose a definite jail term to include any days stayed or otherwise authorized by law; and/or otherwise modify the terms of community control set forth below.</w:t>
+      </w:r>
+    </w:p>
+    <w:p>
+      <w:pPr>
+        <w:spacing w:line="276" w:lineRule="auto"/>
+        <w:jc w:val="both"/>
+        <w:rPr>
+          <w:rFonts w:ascii="Palatino Linotype" w:hAnsi="Palatino Linotype"/>
+          <w:b/>
+          <w:sz w:val="20"/>
+          <w:szCs w:val="20"/>
+        </w:rPr>
+      </w:pPr>
+    </w:p>
+    <w:p>
+      <w:pPr>
+        <w:jc w:val="both"/>
+        <w:rPr>
+          <w:rFonts w:ascii="Palatino Linotype" w:hAnsi="Palatino Linotype"/>
+          <w:sz w:val="20"/>
+          <w:szCs w:val="20"/>
+        </w:rPr>
+      </w:pPr>
+      <w:r>
+        <w:rPr>
+          <w:rFonts w:ascii="Palatino Linotype" w:hAnsi="Palatino Linotype"/>
+          <w:sz w:val="20"/>
+          <w:szCs w:val="20"/>
+        </w:rPr>
+        <w:t xml:space="preserve">While subject to </w:t>
+      </w:r>
+      <w:r>
+        <w:rPr>
+          <w:rFonts w:ascii="Palatino Linotype" w:hAnsi="Palatino Linotype"/>
+          <w:sz w:val="20"/>
+          <w:szCs w:val="20"/>
+        </w:rPr>
+        <w:t xml:space="preserve">community control, Defendant shall: </w:t>
+      </w:r>
+    </w:p>
+    <w:p>
+      <w:pPr>
+        <w:jc w:val="both"/>
+        <w:rPr>
+          <w:rFonts w:ascii="Palatino Linotype" w:hAnsi="Palatino Linotype"/>
+          <w:sz w:val="20"/>
+          <w:szCs w:val="20"/>
+        </w:rPr>
+      </w:pPr>
+    </w:p>
+    <w:p>
+      <w:pPr>
+        <w:ind w:firstLine="419"/>
+        <w:jc w:val="both"/>
+        <w:rPr>
+          <w:rFonts w:ascii="Palatino Linotype" w:hAnsi="Palatino Linotype"/>
+          <w:sz w:val="20"/>
+          <w:szCs w:val="20"/>
+          <w:u w:val="single"/>
+        </w:rPr>
+      </w:pPr>
+      <w:r>
+        <w:rPr>
+          <w:rFonts w:ascii="Palatino Linotype" w:hAnsi="Palatino Linotype"/>
+          <w:sz w:val="20"/>
+          <w:szCs w:val="20"/>
+          <w:u w:val="single"/>
+        </w:rPr>
+        <w:t>General Terms</w:t>
+      </w:r>
+    </w:p>
+    <w:p>
+      <w:pPr>
+        <w:pStyle w:val="ListParagraph"/>
+        <w:widowControl/>
+        <w:numPr>
+          <w:ilvl w:val="0"/>
+          <w:numId w:val="2"/>
+        </w:numPr>
+        <w:autoSpaceDE/>
+        <w:autoSpaceDN/>
+        <w:adjustRightInd/>
+        <w:jc w:val="both"/>
+        <w:rPr>
+          <w:rFonts w:ascii="Palatino Linotype" w:hAnsi="Palatino Linotype"/>
+          <w:sz w:val="20"/>
+          <w:szCs w:val="20"/>
+        </w:rPr>
+      </w:pPr>
+      <w:r>
+        <w:rPr>
+          <w:rFonts w:ascii="Palatino Linotype" w:hAnsi="Palatino Linotype"/>
+          <w:sz w:val="20"/>
+          <w:szCs w:val="20"/>
+        </w:rPr>
+        <w:t>Report forthwith to the Office of Community Control</w:t>
+      </w:r>
+      <w:r>
+        <w:rPr>
+          <w:rFonts w:ascii="Palatino Linotype" w:hAnsi="Palatino Linotype"/>
+          <w:sz w:val="20"/>
+          <w:szCs w:val="20"/>
+        </w:rPr>
+        <w:t xml:space="preserve"> at 70 N. Union St., Delaware, OH 43015</w:t>
+      </w:r>
+      <w:r>
+        <w:rPr>
+          <w:rFonts w:ascii="Palatino Linotype" w:hAnsi="Palatino Linotype"/>
+          <w:sz w:val="20"/>
+          <w:szCs w:val="20"/>
+        </w:rPr>
+        <w:t>.</w:t>
+      </w:r>
+    </w:p>
+    <w:p>
+      <w:pPr>
+        <w:pStyle w:val="ListParagraph"/>
+        <w:widowControl/>
+        <w:numPr>
+          <w:ilvl w:val="0"/>
+          <w:numId w:val="2"/>
+        </w:numPr>
+        <w:autoSpaceDE/>
+        <w:autoSpaceDN/>
+        <w:adjustRightInd/>
+        <w:jc w:val="both"/>
+        <w:rPr>
+          <w:rFonts w:ascii="Palatino Linotype" w:hAnsi="Palatino Linotype"/>
+          <w:sz w:val="20"/>
+          <w:szCs w:val="20"/>
+        </w:rPr>
+      </w:pPr>
+      <w:r>
+        <w:rPr>
+          <w:rFonts w:ascii="Palatino Linotype" w:hAnsi="Palatino Linotype"/>
+          <w:sz w:val="20"/>
+          <w:szCs w:val="20"/>
+        </w:rPr>
+        <w:t>Abide by the law, comply with the community control</w:t>
+      </w:r>
+      <w:r>
+        <w:rPr>
+          <w:rFonts w:ascii="Palatino Linotype" w:hAnsi="Palatino Linotype"/>
+          <w:sz w:val="20"/>
+          <w:szCs w:val="20"/>
+        </w:rPr>
+        <w:t xml:space="preserve"> terms set by the Office of Community Control</w:t>
+      </w:r>
+      <w:r>
+        <w:rPr>
+          <w:rFonts w:ascii="Palatino Linotype" w:hAnsi="Palatino Linotype"/>
+          <w:sz w:val="20"/>
+          <w:szCs w:val="20"/>
+        </w:rPr>
+        <w:t xml:space="preserve">, and not leave the state without the permission of the Court and/or </w:t>
+      </w:r>
+      <w:r>
+        <w:rPr>
+          <w:rFonts w:ascii="Palatino Linotype" w:hAnsi="Palatino Linotype"/>
+          <w:sz w:val="20"/>
+          <w:szCs w:val="20"/>
+        </w:rPr>
+        <w:t>the Office of Community Control</w:t>
+      </w:r>
+      <w:r>
+        <w:rPr>
+          <w:rFonts w:ascii="Palatino Linotype" w:hAnsi="Palatino Linotype"/>
+          <w:sz w:val="20"/>
+          <w:szCs w:val="20"/>
+        </w:rPr>
+        <w:t>.</w:t>
+      </w:r>
+    </w:p>
+    <w:p>
+      <w:pPr>
+        <w:pStyle w:val="ListParagraph"/>
+        <w:widowControl/>
+        <w:numPr>
+          <w:ilvl w:val="0"/>
+          <w:numId w:val="2"/>
+        </w:numPr>
+        <w:autoSpaceDE/>
+        <w:autoSpaceDN/>
+        <w:adjustRightInd/>
+        <w:jc w:val="both"/>
+        <w:rPr>
+          <w:rFonts w:ascii="Palatino Linotype" w:hAnsi="Palatino Linotype"/>
+          <w:sz w:val="20"/>
+          <w:szCs w:val="20"/>
+        </w:rPr>
+      </w:pPr>
+      <w:r>
+        <w:rPr>
+          <w:rFonts w:ascii="Palatino Linotype" w:hAnsi="Palatino Linotype"/>
+          <w:sz w:val="20"/>
+          <w:szCs w:val="20"/>
+        </w:rPr>
+        <w:t xml:space="preserve">Pay probation fees monthly.  </w:t>
+      </w:r>
+    </w:p>
+    <w:p>
+      <w:pPr>
+        <w:pStyle w:val="ListParagraph"/>
+        <w:widowControl/>
+        <w:numPr>
+          <w:ilvl w:val="0"/>
+          <w:numId w:val="2"/>
+        </w:numPr>
+        <w:autoSpaceDE/>
+        <w:autoSpaceDN/>
+        <w:adjustRightInd/>
+        <w:jc w:val="both"/>
+        <w:rPr>
+          <w:rFonts w:ascii="Palatino Linotype" w:hAnsi="Palatino Linotype"/>
+          <w:b/>
+          <w:bCs/>
+          <w:sz w:val="20"/>
+          <w:szCs w:val="20"/>
+        </w:rPr>
+      </w:pPr>
+      <w:r>
+        <w:rPr>
+          <w:rFonts w:ascii="Palatino Linotype" w:hAnsi="Palatino Linotype"/>
+          <w:sz w:val="20"/>
+          <w:szCs w:val="20"/>
+        </w:rPr>
+        <w:t>Make all reasonable effort to obtain and maintain employment.  Defendant shall report any change in employment status immediately.</w:t>
+      </w:r>
+      <w:r>
+        <w:rPr>
+          <w:rFonts w:ascii="Palatino Linotype" w:hAnsi="Palatino Linotype"/>
+          <w:sz w:val="20"/>
+          <w:szCs w:val="20"/>
+        </w:rPr>
+        <w:t xml:space="preserve"> </w:t>
+      </w:r>
+    </w:p>
+    <w:p>
+      <w:pPr>
+        <w:pStyle w:val="ListParagraph"/>
+        <w:widowControl/>
+        <w:numPr>
+          <w:ilvl w:val="0"/>
+          <w:numId w:val="2"/>
+        </w:numPr>
+        <w:autoSpaceDE/>
+        <w:autoSpaceDN/>
+        <w:adjustRightInd/>
+        <w:jc w:val="both"/>
+        <w:rPr>
+          <w:rFonts w:ascii="Palatino Linotype" w:hAnsi="Palatino Linotype"/>
+          <w:b/>
+          <w:bCs/>
+          <w:sz w:val="20"/>
+          <w:szCs w:val="20"/>
+        </w:rPr>
+      </w:pPr>
+      <w:r>
+        <w:rPr>
+          <w:rFonts w:ascii="Palatino Linotype" w:hAnsi="Palatino Linotype"/>
+          <w:sz w:val="20"/>
+          <w:szCs w:val="20"/>
+        </w:rPr>
+        <w:t>Submit to alcohol/drug testing at the request of community control or any other law enforcement officer.</w:t>
+      </w:r>
+    </w:p>
+    <w:p>
+      <w:pPr>
+        <w:pStyle w:val="ListParagraph"/>
+        <w:widowControl/>
+        <w:numPr>
+          <w:ilvl w:val="0"/>
+          <w:numId w:val="2"/>
+        </w:numPr>
+        <w:autoSpaceDE/>
+        <w:autoSpaceDN/>
+        <w:adjustRightInd/>
+        <w:jc w:val="both"/>
+        <w:rPr>
+          <w:rFonts w:ascii="Palatino Linotype" w:hAnsi="Palatino Linotype"/>
+          <w:b/>
+          <w:bCs/>
+          <w:sz w:val="20"/>
+          <w:szCs w:val="20"/>
+        </w:rPr>
+      </w:pPr>
+      <w:r>
+        <w:rPr>
+          <w:rFonts w:ascii="Palatino Linotype" w:hAnsi="Palatino Linotype"/>
+          <w:sz w:val="20"/>
+          <w:szCs w:val="20"/>
+        </w:rPr>
+        <w:t>Not possess/consume/purchase any alcoholic beverages or drugs of abuse.</w:t>
+      </w:r>
+    </w:p>
+    <w:p>
+      <w:pPr>
+        <w:widowControl/>
+        <w:autoSpaceDE/>
+        <w:autoSpaceDN/>
+        <w:adjustRightInd/>
+        <w:ind w:left="419"/>
+        <w:jc w:val="both"/>
+        <w:rPr>
+          <w:rFonts w:ascii="Palatino Linotype" w:hAnsi="Palatino Linotype"/>
+          <w:b/>
+          <w:bCs/>
+          <w:sz w:val="20"/>
+          <w:szCs w:val="20"/>
+        </w:rPr>
+      </w:pPr>
+    </w:p>
+    <w:p>
+      <w:pPr>
+        <w:widowControl/>
+        <w:autoSpaceDE/>
+        <w:autoSpaceDN/>
+        <w:adjustRightInd/>
+        <w:ind w:left="419"/>
+        <w:jc w:val="both"/>
+        <w:rPr>
+          <w:rFonts w:ascii="Palatino Linotype" w:hAnsi="Palatino Linotype"/>
+          <w:bCs/>
+          <w:sz w:val="20"/>
+          <w:szCs w:val="20"/>
+          <w:u w:val="single"/>
+        </w:rPr>
+      </w:pPr>
+      <w:r>
+        <w:rPr>
+          <w:rFonts w:ascii="Palatino Linotype" w:hAnsi="Palatino Linotype"/>
+          <w:bCs/>
+          <w:sz w:val="20"/>
+          <w:szCs w:val="20"/>
+          <w:u w:val="single"/>
+        </w:rPr>
+        <w:t xml:space="preserve">Additional </w:t>
+      </w:r>
+      <w:proofErr w:type="gramStart"/>
+      <w:r>
+        <w:rPr>
+          <w:rFonts w:ascii="Palatino Linotype" w:hAnsi="Palatino Linotype"/>
+          <w:bCs/>
+          <w:sz w:val="20"/>
+          <w:szCs w:val="20"/>
+          <w:u w:val="single"/>
+        </w:rPr>
+        <w:t>Terms</w:t>
+      </w:r>
+      <w:r>
+        <w:rPr>
+          <w:rFonts w:ascii="Palatino Linotype" w:hAnsi="Palatino Linotype"/>
+          <w:sz w:val="20"/>
+          <w:szCs w:val="20"/>
+        </w:rPr>
+        <w:t xml:space="preserve"/>
+      </w:r>
+      <w:r>
+        <w:rPr>
+          <w:rFonts w:ascii="Palatino Linotype" w:hAnsi="Palatino Linotype"/>
+          <w:sz w:val="20"/>
+          <w:szCs w:val="20"/>
+        </w:rPr>
+        <w:t xml:space="preserve"/>
+      </w:r>
+      <w:r>
+        <w:rPr>
+          <w:rFonts w:ascii="Palatino Linotype" w:hAnsi="Palatino Linotype"/>
+          <w:sz w:val="20"/>
+          <w:szCs w:val="20"/>
+        </w:rPr>
+        <w:t xml:space="preserve"/>
+      </w:r>
+      <w:r>
+        <w:rPr>
+          <w:rFonts w:ascii="Palatino Linotype" w:hAnsi="Palatino Linotype"/>
+          <w:sz w:val="20"/>
+          <w:szCs w:val="20"/>
+        </w:rPr>
+        <w:t xml:space="preserve"/>
+      </w:r>
+      <w:r>
+        <w:rPr>
+          <w:rFonts w:ascii="Palatino Linotype" w:hAnsi="Palatino Linotype"/>
+          <w:sz w:val="20"/>
+          <w:szCs w:val="20"/>
+        </w:rPr>
+        <w:t xml:space="preserve"/>
+      </w:r>
+      <w:r>
+        <w:rPr>
+          <w:rFonts w:ascii="Palatino Linotype" w:hAnsi="Palatino Linotype"/>
+          <w:sz w:val="20"/>
+          <w:szCs w:val="20"/>
+        </w:rPr>
+        <w:t xml:space="preserve"/>
+      </w:r>
+      <w:r>
+        <w:rPr>
+          <w:rFonts w:ascii="Palatino Linotype" w:hAnsi="Palatino Linotype"/>
+          <w:sz w:val="20"/>
+          <w:szCs w:val="20"/>
+        </w:rPr>
+        <w:t xml:space="preserve"/>
+      </w:r>
+      <w:r>
+        <w:rPr>
+          <w:rFonts w:ascii="Palatino Linotype" w:hAnsi="Palatino Linotype"/>
+          <w:sz w:val="20"/>
+          <w:szCs w:val="20"/>
+        </w:rPr>
+        <w:t xml:space="preserve"/>
+      </w:r>
+      <w:r>
+        <w:rPr>
+          <w:rFonts w:ascii="Palatino Linotype" w:hAnsi="Palatino Linotype"/>
+          <w:sz w:val="20"/>
+          <w:szCs w:val="20"/>
+        </w:rPr>
+        <w:t xml:space="preserve"/>
+      </w:r>
+      <w:r>
+        <w:rPr>
+          <w:rFonts w:ascii="Palatino Linotype" w:hAnsi="Palatino Linotype"/>
+          <w:sz w:val="20"/>
+          <w:szCs w:val="20"/>
+        </w:rPr>
+        <w:t xml:space="preserve"/>
+      </w:r>
+      <w:r>
+        <w:rPr>
+          <w:rFonts w:ascii="Palatino Linotype" w:hAnsi="Palatino Linotype"/>
+          <w:sz w:val="20"/>
+          <w:szCs w:val="20"/>
+        </w:rPr>
+        <w:t xml:space="preserve"/>
+      </w:r>
+      <w:r>
+        <w:rPr>
+          <w:rFonts w:ascii="Palatino Linotype" w:hAnsi="Palatino Linotype"/>
+          <w:sz w:val="20"/>
+          <w:szCs w:val="20"/>
+        </w:rPr>
+        <w:t xml:space="preserve"/>
+      </w:r>
+      <w:r>
+        <w:rPr>
+          <w:rFonts w:ascii="Palatino Linotype" w:hAnsi="Palatino Linotype"/>
+          <w:sz w:val="20"/>
+          <w:szCs w:val="20"/>
+        </w:rPr>
+        <w:t xml:space="preserve"/>
+      </w:r>
+      <w:r>
+        <w:rPr>
+          <w:rFonts w:ascii="Palatino Linotype" w:hAnsi="Palatino Linotype"/>
+          <w:sz w:val="20"/>
+          <w:szCs w:val="20"/>
+        </w:rPr>
+        <w:t xml:space="preserve"/>
+      </w:r>
+    </w:p>
+    <w:p>
+      <w:pPr>
+        <w:pStyle w:val="ListParagraph"/>
+        <w:widowControl/>
+        <w:numPr>
+          <w:ilvl w:val="0"/>
+          <w:numId w:val="2"/>
+        </w:numPr>
+        <w:autoSpaceDE/>
+        <w:autoSpaceDN/>
+        <w:adjustRightInd/>
+        <w:jc w:val="both"/>
+        <w:rPr>
+          <w:rFonts w:ascii="Palatino Linotype" w:hAnsi="Palatino Linotype"/>
+          <w:b/>
+          <w:bCs/>
+          <w:sz w:val="20"/>
+          <w:szCs w:val="20"/>
+        </w:rPr>
+      </w:pPr>
+      <w:r>
+        <w:rPr>
+          <w:rFonts w:ascii="Palatino Linotype" w:hAnsi="Palatino Linotype"/>
+          <w:sz w:val="20"/>
+          <w:szCs w:val="20"/>
+        </w:rPr>
+        <w:t xml:space="preserve">Defendant</w:t>
+      </w:r>
+      <w:proofErr w:type="gramEnd"/>
+      <w:r>
+        <w:rPr>
+          <w:rFonts w:ascii="Palatino Linotype" w:hAnsi="Palatino Linotype"/>
+          <w:sz w:val="20"/>
+          <w:szCs w:val="20"/>
+        </w:rPr>
+        <w:t xml:space="preserve"> shall report forthwith to the Office of Community Control to be fitted with a GPS Monitoring unit. </w:t>
+      </w:r>
+      <w:r>
+        <w:rPr>
+          <w:rFonts w:ascii="Palatino Linotype" w:hAnsi="Palatino Linotype"/>
+          <w:sz w:val="20"/>
+          <w:szCs w:val="20"/>
+        </w:rPr>
+        <w:t>D</w:t>
+      </w:r>
+      <w:r>
+        <w:rPr>
+          <w:rFonts w:ascii="Palatino Linotype" w:hAnsi="Palatino Linotype"/>
+          <w:sz w:val="20"/>
+          <w:szCs w:val="20"/>
+        </w:rPr>
+        <w:t xml:space="preserve">efendant</w:t>
+      </w:r>
+      <w:proofErr w:type="gramEnd"/>
+      <w:r>
+        <w:rPr>
+          <w:rFonts w:ascii="Palatino Linotype" w:hAnsi="Palatino Linotype"/>
+          <w:sz w:val="20"/>
+          <w:szCs w:val="20"/>
+        </w:rPr>
+        <w:t xml:space="preserve"> is excluded from coming within </w:t>
+      </w:r>
+      <w:r>
+        <w:rPr>
+          <w:rFonts w:ascii="Palatino Linotype" w:hAnsi="Palatino Linotype"/>
+          <w:b/>
+          <w:sz w:val="20"/>
+          <w:szCs w:val="20"/>
+        </w:rPr>
+        <w:t xml:space="preserve">0.5 mile</w:t>
+      </w:r>
+      <w:r>
+        <w:rPr>
+          <w:rFonts w:ascii="Palatino Linotype" w:hAnsi="Palatino Linotype"/>
+          <w:sz w:val="20"/>
+          <w:szCs w:val="20"/>
+        </w:rPr>
+        <w:t xml:space="preserve"> of </w:t>
+      </w:r>
+      <w:r>
+        <w:rPr>
+          <w:rFonts w:ascii="Palatino Linotype" w:hAnsi="Palatino Linotype"/>
+          <w:b/>
+          <w:sz w:val="20"/>
+          <w:szCs w:val="20"/>
+        </w:rPr>
+        <w:t xml:space="preserve"/>
+      </w:r>
+      <w:r>
+        <w:rPr>
+          <w:rFonts w:ascii="Palatino Linotype" w:hAnsi="Palatino Linotype"/>
+          <w:sz w:val="20"/>
+          <w:szCs w:val="20"/>
+        </w:rPr>
+        <w:t xml:space="preserve">.</w:t>
       </w:r>
       <w:r>
         <w:rPr>
@@ -2874,6 +3672,30 @@
           <w:szCs w:val="16"/>
         </w:rPr>
       </w:pPr>
+      <w:r>
+        <w:rPr>
+          <w:rFonts w:ascii="Palatino Linotype" w:hAnsi="Palatino Linotype"/>
+          <w:sz w:val="16"/>
+          <w:szCs w:val="16"/>
+        </w:rPr>
+        <w:t xml:space="preserve">Community Control: PS    </w:t>
+      </w:r>
+      <w:r>
+        <w:rPr>
+          <w:rFonts w:ascii="Palatino Linotype" w:hAnsi="Palatino Linotype"/>
+          <w:sz w:val="16"/>
+          <w:szCs w:val="16"/>
+        </w:rPr>
+        <w:t>EM;</w:t>
+      </w:r>
+      <w:r>
+        <w:rPr>
+          <w:rFonts w:ascii="Palatino Linotype" w:hAnsi="Palatino Linotype"/>
+          <w:sz w:val="16"/>
+          <w:szCs w:val="16"/>
+        </w:rPr>
+        <w:t xml:space="preserve"> </w:t>
+      </w:r>
       <w:r>
         <w:rPr>
           <w:rFonts w:ascii="Palatino Linotype" w:hAnsi="Palatino Linotype"/>

</xml_diff>